<commit_message>
2017年 05月 30日 星期二 00:15:25 CST
</commit_message>
<xml_diff>
--- a/cpp_program_regular.docx
+++ b/cpp_program_regular.docx
@@ -6502,9 +6502,6 @@
     <w:p>
       <w:pPr>
         <w:ind w:firstLine="480"/>
-        <w:rPr>
-          <w:rFonts w:hint="eastAsia"/>
-        </w:rPr>
       </w:pPr>
       <w:r>
         <w:t>长表达式要</w:t>
@@ -8765,9 +8762,6 @@
     <w:p>
       <w:pPr>
         <w:ind w:firstLine="480"/>
-        <w:rPr>
-          <w:rFonts w:hint="eastAsia"/>
-        </w:rPr>
       </w:pPr>
     </w:p>
     <w:p>
@@ -9053,19 +9047,7 @@
           <w:rPr>
             <w:rStyle w:val="a6"/>
           </w:rPr>
-          <w:t>变量、常量的风格与</w:t>
-        </w:r>
-        <w:r>
-          <w:rPr>
-            <w:rStyle w:val="a6"/>
-          </w:rPr>
-          <w:t>版</w:t>
-        </w:r>
-        <w:r>
-          <w:rPr>
-            <w:rStyle w:val="a6"/>
-          </w:rPr>
-          <w:t>式</w:t>
+          <w:t>变量、常量的风格与版式</w:t>
         </w:r>
       </w:hyperlink>
       <w:r>
@@ -9100,9 +9082,6 @@
     <w:p>
       <w:pPr>
         <w:ind w:firstLine="480"/>
-        <w:rPr>
-          <w:rFonts w:hint="eastAsia"/>
-        </w:rPr>
       </w:pPr>
       <w:r>
         <w:rPr>
@@ -9133,9 +9112,6 @@
     <w:p>
       <w:pPr>
         <w:ind w:firstLine="480"/>
-        <w:rPr>
-          <w:rFonts w:hint="eastAsia"/>
-        </w:rPr>
       </w:pPr>
       <w:r>
         <w:rPr>
@@ -9153,9 +9129,6 @@
     <w:p>
       <w:pPr>
         <w:ind w:firstLine="480"/>
-        <w:rPr>
-          <w:rFonts w:hint="eastAsia"/>
-        </w:rPr>
       </w:pPr>
       <w:r>
         <w:rPr>
@@ -9173,9 +9146,6 @@
     <w:p>
       <w:pPr>
         <w:ind w:firstLine="480"/>
-        <w:rPr>
-          <w:rFonts w:hint="eastAsia"/>
-        </w:rPr>
       </w:pPr>
       <w:r>
         <w:rPr>
@@ -9410,9 +9380,6 @@
     <w:p>
       <w:pPr>
         <w:ind w:firstLine="480"/>
-        <w:rPr>
-          <w:rFonts w:hint="eastAsia"/>
-        </w:rPr>
       </w:pPr>
       <w:r>
         <w:t>以下预定义宏对程序的编译没有任何影响，只为了增加代码的可读性：</w:t>
@@ -9695,17 +9662,11 @@
     <w:p>
       <w:pPr>
         <w:ind w:firstLine="480"/>
-        <w:rPr>
-          <w:rFonts w:hint="eastAsia"/>
-        </w:rPr>
       </w:pPr>
     </w:p>
     <w:p>
       <w:pPr>
         <w:pStyle w:val="2"/>
-        <w:rPr>
-          <w:rFonts w:hint="eastAsia"/>
-        </w:rPr>
       </w:pPr>
       <w:r>
         <w:rPr>
@@ -10319,9 +10280,6 @@
     <w:p>
       <w:pPr>
         <w:ind w:firstLine="480"/>
-        <w:rPr>
-          <w:rFonts w:hint="eastAsia"/>
-        </w:rPr>
       </w:pPr>
       <w:r>
         <w:t>基类直接跟在类名称之后，不换行，</w:t>
@@ -10428,9 +10386,6 @@
     <w:p>
       <w:pPr>
         <w:ind w:firstLine="480"/>
-        <w:rPr>
-          <w:rFonts w:hint="eastAsia"/>
-        </w:rPr>
       </w:pPr>
       <w:r>
         <w:rPr>
@@ -10448,9 +10403,6 @@
     <w:p>
       <w:pPr>
         <w:ind w:firstLine="480"/>
-        <w:rPr>
-          <w:rFonts w:hint="eastAsia"/>
-        </w:rPr>
       </w:pPr>
       <w:r>
         <w:rPr>
@@ -10492,9 +10444,6 @@
     <w:p>
       <w:pPr>
         <w:ind w:firstLine="480"/>
-        <w:rPr>
-          <w:rFonts w:hint="eastAsia"/>
-        </w:rPr>
       </w:pPr>
       <w:r>
         <w:rPr>
@@ -11683,9 +11632,6 @@
     <w:p>
       <w:pPr>
         <w:ind w:firstLine="480"/>
-        <w:rPr>
-          <w:rFonts w:hint="eastAsia"/>
-        </w:rPr>
       </w:pPr>
     </w:p>
     <w:p>
@@ -12565,7 +12511,6 @@
               <w:pStyle w:val="05"/>
               <w:ind w:left="420" w:hangingChars="200" w:hanging="420"/>
               <w:rPr>
-                <w:rFonts w:hint="eastAsia"/>
                 <w:color w:val="880000"/>
               </w:rPr>
             </w:pPr>
@@ -12747,7 +12692,6 @@
               <w:pStyle w:val="05"/>
               <w:ind w:left="420" w:hangingChars="200" w:hanging="420"/>
               <w:rPr>
-                <w:rFonts w:hint="eastAsia"/>
                 <w:color w:val="880000"/>
               </w:rPr>
             </w:pPr>
@@ -12811,9 +12755,18 @@
     <w:p>
       <w:pPr>
         <w:ind w:firstLine="480"/>
-      </w:pPr>
-      <w:r>
-        <w:t>初始化列表的书写顺序应当与对象的构造顺序一致，即：先按照声明顺序写基类初始化，再按照声明顺序写成员初始化。</w:t>
+        <w:rPr>
+          <w:color w:val="FF0000"/>
+        </w:rPr>
+      </w:pPr>
+      <w:r>
+        <w:t>初始化列表的书写顺序应当与对象的构造顺序一致，即：</w:t>
+      </w:r>
+      <w:r>
+        <w:rPr>
+          <w:color w:val="FF0000"/>
+        </w:rPr>
+        <w:t>先按照声明顺序写基类初始化，再按照声明顺序写成员初始化。</w:t>
       </w:r>
     </w:p>
     <w:p>
@@ -12850,288 +12803,51 @@
     </w:p>
     <w:p>
       <w:pPr>
-        <w:ind w:firstLine="480"/>
-      </w:pPr>
-      <w:r>
-        <w:t>例如：</w:t>
-      </w:r>
-    </w:p>
-    <w:tbl>
-      <w:tblPr>
-        <w:tblW w:w="5000" w:type="pct"/>
-        <w:jc w:val="center"/>
-        <w:tblCellMar>
-          <w:top w:w="60" w:type="dxa"/>
-          <w:left w:w="60" w:type="dxa"/>
-          <w:bottom w:w="60" w:type="dxa"/>
-          <w:right w:w="60" w:type="dxa"/>
-        </w:tblCellMar>
-        <w:tblLook w:val="0000" w:firstRow="0" w:lastRow="0" w:firstColumn="0" w:lastColumn="0" w:noHBand="0" w:noVBand="0"/>
-      </w:tblPr>
-      <w:tblGrid>
-        <w:gridCol w:w="9746"/>
-      </w:tblGrid>
-      <w:tr>
-        <w:trPr>
-          <w:jc w:val="center"/>
-        </w:trPr>
-        <w:tc>
-          <w:tcPr>
-            <w:tcW w:w="5000" w:type="pct"/>
-            <w:shd w:val="clear" w:color="auto" w:fill="EBEBEB"/>
-            <w:vAlign w:val="center"/>
-          </w:tcPr>
-          <w:p>
-            <w:pPr>
-              <w:pStyle w:val="22"/>
-              <w:ind w:firstLineChars="0" w:firstLine="0"/>
-              <w:rPr>
-                <w:rFonts w:ascii="Arial Unicode MS" w:eastAsia="Arial Unicode MS" w:hAnsi="Arial Unicode MS" w:cs="Arial Unicode MS"/>
-              </w:rPr>
-            </w:pPr>
-            <w:r>
-              <w:rPr>
-                <w:rStyle w:val="06"/>
-                <w:rFonts w:hint="eastAsia"/>
-              </w:rPr>
-              <w:t>class CXXXX : public CAA, public CBB</w:t>
-            </w:r>
-            <w:r>
-              <w:rPr>
-                <w:rStyle w:val="06"/>
-                <w:rFonts w:hint="eastAsia"/>
-              </w:rPr>
-              <w:br/>
-              <w:t>{</w:t>
-            </w:r>
-            <w:r>
-              <w:rPr>
-                <w:rStyle w:val="06"/>
-                <w:rFonts w:hint="eastAsia"/>
-              </w:rPr>
-              <w:br/>
-            </w:r>
-            <w:r>
-              <w:rPr>
-                <w:rStyle w:val="06"/>
-                <w:rFonts w:hint="eastAsia"/>
-              </w:rPr>
-              <w:lastRenderedPageBreak/>
-              <w:t> </w:t>
-            </w:r>
-            <w:r>
-              <w:rPr>
-                <w:rStyle w:val="06"/>
-                <w:rFonts w:hint="eastAsia"/>
-                <w:color w:val="00B050"/>
-              </w:rPr>
-              <w:t>   // ...</w:t>
-            </w:r>
-            <w:r>
-              <w:rPr>
-                <w:rStyle w:val="06"/>
-                <w:rFonts w:hint="eastAsia"/>
-              </w:rPr>
-              <w:br/>
-              <w:t>    CYY m_iA;</w:t>
-            </w:r>
-            <w:r>
-              <w:rPr>
-                <w:rStyle w:val="06"/>
-                <w:rFonts w:hint="eastAsia"/>
-              </w:rPr>
-              <w:br/>
-              <w:t xml:space="preserve">    CZZ m_iB;  </w:t>
-            </w:r>
-            <w:r>
-              <w:rPr>
-                <w:rStyle w:val="06"/>
-                <w:rFonts w:hint="eastAsia"/>
-                <w:color w:val="00B050"/>
-              </w:rPr>
-              <w:t>// m_iA</w:t>
-            </w:r>
-            <w:r>
-              <w:rPr>
-                <w:rStyle w:val="06"/>
-                <w:rFonts w:hint="eastAsia"/>
-                <w:color w:val="00B050"/>
-              </w:rPr>
-              <w:t>必须在</w:t>
-            </w:r>
-            <w:r>
-              <w:rPr>
-                <w:rStyle w:val="06"/>
-                <w:rFonts w:hint="eastAsia"/>
-                <w:color w:val="00B050"/>
-              </w:rPr>
-              <w:t>m_iB</w:t>
-            </w:r>
-            <w:r>
-              <w:rPr>
-                <w:rStyle w:val="06"/>
-                <w:rFonts w:hint="eastAsia"/>
-                <w:color w:val="00B050"/>
-              </w:rPr>
-              <w:t>之前声明</w:t>
-            </w:r>
-            <w:r>
-              <w:rPr>
-                <w:rStyle w:val="06"/>
-                <w:rFonts w:hint="eastAsia"/>
-              </w:rPr>
-              <w:br/>
-              <w:t>};</w:t>
-            </w:r>
-            <w:r>
-              <w:rPr>
-                <w:rStyle w:val="06"/>
-                <w:rFonts w:hint="eastAsia"/>
-              </w:rPr>
-              <w:br/>
-            </w:r>
-            <w:r>
-              <w:rPr>
-                <w:rStyle w:val="06"/>
-                <w:rFonts w:hint="eastAsia"/>
-              </w:rPr>
-              <w:br/>
-            </w:r>
-            <w:r>
-              <w:rPr>
-                <w:rStyle w:val="06"/>
-                <w:rFonts w:hint="eastAsia"/>
-              </w:rPr>
-              <w:br/>
-              <w:t>CXXX::CXXXX(IN int nA, IN int nB, IN bool bC)</w:t>
-            </w:r>
-            <w:r>
-              <w:rPr>
-                <w:rStyle w:val="06"/>
-                <w:rFonts w:hint="eastAsia"/>
-              </w:rPr>
-              <w:br/>
-              <w:t xml:space="preserve">    : CAA(nA), CBB(nB), m_iA(bC), m_iB(m_iA) </w:t>
-            </w:r>
-            <w:r>
-              <w:rPr>
-                <w:rStyle w:val="06"/>
-                <w:rFonts w:hint="eastAsia"/>
-                <w:color w:val="00B050"/>
-              </w:rPr>
-              <w:t xml:space="preserve">// </w:t>
-            </w:r>
-            <w:r>
-              <w:rPr>
-                <w:rStyle w:val="06"/>
-                <w:rFonts w:hint="eastAsia"/>
-                <w:color w:val="00B050"/>
-              </w:rPr>
-              <w:t>先基类，后成员，</w:t>
-            </w:r>
-            <w:r>
-              <w:rPr>
-                <w:rStyle w:val="06"/>
-                <w:rFonts w:hint="eastAsia"/>
-              </w:rPr>
-              <w:br/>
-              <w:t>                                         </w:t>
-            </w:r>
-            <w:r>
-              <w:rPr>
-                <w:rStyle w:val="06"/>
-                <w:rFonts w:hint="eastAsia"/>
-                <w:color w:val="00B050"/>
-              </w:rPr>
-              <w:t xml:space="preserve">    // </w:t>
-            </w:r>
-            <w:r>
-              <w:rPr>
-                <w:rStyle w:val="06"/>
-                <w:rFonts w:hint="eastAsia"/>
-                <w:color w:val="00B050"/>
-              </w:rPr>
-              <w:t>分别按照声明顺序书写</w:t>
-            </w:r>
-            <w:r>
-              <w:rPr>
-                <w:rStyle w:val="06"/>
-                <w:rFonts w:hint="eastAsia"/>
-              </w:rPr>
-              <w:br/>
-              <w:t>{</w:t>
-            </w:r>
-            <w:r>
-              <w:rPr>
-                <w:rStyle w:val="06"/>
-                <w:rFonts w:hint="eastAsia"/>
-              </w:rPr>
-              <w:br/>
-              <w:t>    // ...</w:t>
-            </w:r>
-            <w:r>
-              <w:rPr>
-                <w:rStyle w:val="06"/>
-                <w:rFonts w:hint="eastAsia"/>
-              </w:rPr>
-              <w:br/>
-              <w:t>};</w:t>
-            </w:r>
-          </w:p>
-        </w:tc>
-      </w:tr>
-    </w:tbl>
-    <w:p>
-      <w:pPr>
-        <w:ind w:firstLine="480"/>
+        <w:pStyle w:val="3"/>
+      </w:pPr>
+      <w:r>
         <w:rPr>
           <w:rFonts w:hint="eastAsia"/>
         </w:rPr>
-      </w:pPr>
+        <w:t xml:space="preserve">3.2.9 </w:t>
+      </w:r>
+      <w:r>
+        <w:t>内联函数的实现体</w:t>
+      </w:r>
     </w:p>
     <w:p>
       <w:pPr>
-        <w:pStyle w:val="3"/>
-      </w:pPr>
-      <w:r>
-        <w:rPr>
-          <w:rFonts w:hint="eastAsia"/>
-        </w:rPr>
-        <w:t xml:space="preserve">3.2.9 </w:t>
-      </w:r>
-      <w:r>
-        <w:t>内联函数的实现体</w:t>
+        <w:ind w:firstLine="480"/>
+      </w:pPr>
+      <w:r>
+        <w:t>定义在类声明之中的函数将自动成为内联函数。但为了使类的声明更为清晰明了，</w:t>
+      </w:r>
+      <w:r>
+        <w:rPr>
+          <w:color w:val="FF0000"/>
+        </w:rPr>
+        <w:t>应尽量</w:t>
+      </w:r>
+      <w:r>
+        <w:rPr>
+          <w:color w:val="FF0000"/>
+        </w:rPr>
+        <w:lastRenderedPageBreak/>
+        <w:t>避免直接在声明中直接定义成员函数</w:t>
+      </w:r>
+      <w:r>
+        <w:t>的编程风格。鼓励使用</w:t>
+      </w:r>
+      <w:r>
+        <w:t xml:space="preserve"> "inline" </w:t>
+      </w:r>
+      <w:r>
+        <w:t>关键字将内联函数放在类声明的外部定义。</w:t>
       </w:r>
     </w:p>
     <w:p>
       <w:pPr>
         <w:ind w:firstLine="480"/>
-      </w:pPr>
-      <w:r>
-        <w:t>定义在类声明之中的函数将自动成为内联函数。但为了使类的声明更为清晰明了，</w:t>
-      </w:r>
-      <w:r>
-        <w:rPr>
-          <w:color w:val="FF0000"/>
-        </w:rPr>
-        <w:t>应尽量避免直接在声明中直接定义成员函数</w:t>
-      </w:r>
-      <w:r>
-        <w:t>的编程风格。鼓励使用</w:t>
-      </w:r>
-      <w:r>
-        <w:t xml:space="preserve"> "inline" </w:t>
-      </w:r>
-      <w:r>
-        <w:t>关键字将内联函数放在类声明的外部定义。</w:t>
-      </w:r>
-    </w:p>
-    <w:p>
-      <w:pPr>
-        <w:ind w:firstLine="480"/>
-        <w:rPr>
-          <w:rFonts w:hint="eastAsia"/>
-        </w:rPr>
       </w:pPr>
     </w:p>
     <w:p>
@@ -13334,7 +13050,7 @@
     </w:tbl>
     <w:p>
       <w:pPr>
-        <w:ind w:firstLine="480"/>
+        <w:pStyle w:val="0"/>
       </w:pPr>
       <w:r>
         <w:rPr>
@@ -13744,9 +13460,6 @@
     <w:p>
       <w:pPr>
         <w:pStyle w:val="3"/>
-        <w:rPr>
-          <w:rFonts w:hint="eastAsia"/>
-        </w:rPr>
       </w:pPr>
       <w:r>
         <w:rPr>
@@ -13764,9 +13477,6 @@
     <w:p>
       <w:pPr>
         <w:ind w:firstLine="480"/>
-        <w:rPr>
-          <w:rFonts w:hint="eastAsia"/>
-        </w:rPr>
       </w:pPr>
       <w:r>
         <w:t>函数声明的格式为：</w:t>
@@ -13852,727 +13562,7 @@
         <w:rPr>
           <w:rFonts w:hint="eastAsia"/>
         </w:rPr>
-        <w:lastRenderedPageBreak/>
         <w:t>例如：</w:t>
-      </w:r>
-    </w:p>
-    <w:tbl>
-      <w:tblPr>
-        <w:tblW w:w="5000" w:type="pct"/>
-        <w:jc w:val="center"/>
-        <w:tblCellMar>
-          <w:top w:w="60" w:type="dxa"/>
-          <w:left w:w="60" w:type="dxa"/>
-          <w:bottom w:w="60" w:type="dxa"/>
-          <w:right w:w="60" w:type="dxa"/>
-        </w:tblCellMar>
-        <w:tblLook w:val="0000" w:firstRow="0" w:lastRow="0" w:firstColumn="0" w:lastColumn="0" w:noHBand="0" w:noVBand="0"/>
-      </w:tblPr>
-      <w:tblGrid>
-        <w:gridCol w:w="9746"/>
-      </w:tblGrid>
-      <w:tr>
-        <w:trPr>
-          <w:jc w:val="center"/>
-        </w:trPr>
-        <w:tc>
-          <w:tcPr>
-            <w:tcW w:w="5000" w:type="pct"/>
-            <w:shd w:val="clear" w:color="auto" w:fill="EBEBEB"/>
-            <w:vAlign w:val="center"/>
-          </w:tcPr>
-          <w:p>
-            <w:pPr>
-              <w:ind w:firstLine="480"/>
-              <w:rPr>
-                <w:rFonts w:ascii="Arial Unicode MS" w:eastAsia="Arial Unicode MS" w:hAnsi="Arial Unicode MS" w:cs="Arial Unicode MS"/>
-              </w:rPr>
-            </w:pPr>
-            <w:r>
-              <w:rPr>
-                <w:rFonts w:ascii="Fixedsys" w:hAnsi="Fixedsys" w:hint="eastAsia"/>
-                <w:color w:val="008000"/>
-              </w:rPr>
-              <w:t xml:space="preserve">//! </w:t>
-            </w:r>
-            <w:r>
-              <w:rPr>
-                <w:rFonts w:ascii="Fixedsys" w:hAnsi="Fixedsys" w:hint="eastAsia"/>
-                <w:color w:val="008000"/>
-              </w:rPr>
-              <w:t>执行某某操作</w:t>
-            </w:r>
-            <w:r>
-              <w:rPr>
-                <w:rFonts w:ascii="Fixedsys" w:hAnsi="Fixedsys" w:hint="eastAsia"/>
-                <w:color w:val="0000FF"/>
-              </w:rPr>
-              <w:br/>
-              <w:t>static</w:t>
-            </w:r>
-            <w:r>
-              <w:rPr>
-                <w:rFonts w:ascii="Fixedsys" w:hAnsi="Fixedsys" w:hint="eastAsia"/>
-                <w:color w:val="800000"/>
-              </w:rPr>
-              <w:t xml:space="preserve"> </w:t>
-            </w:r>
-            <w:r>
-              <w:rPr>
-                <w:rFonts w:ascii="Fixedsys" w:hAnsi="Fixedsys" w:hint="eastAsia"/>
-                <w:color w:val="0000FF"/>
-              </w:rPr>
-              <w:t>void</w:t>
-            </w:r>
-            <w:r>
-              <w:rPr>
-                <w:rFonts w:ascii="Fixedsys" w:hAnsi="Fixedsys" w:hint="eastAsia"/>
-                <w:color w:val="0000FF"/>
-              </w:rPr>
-              <w:br/>
-            </w:r>
-            <w:r>
-              <w:rPr>
-                <w:rFonts w:ascii="Fixedsys" w:hAnsi="Fixedsys" w:hint="eastAsia"/>
-                <w:color w:val="880000"/>
-              </w:rPr>
-              <w:t>Function</w:t>
-            </w:r>
-            <w:r>
-              <w:rPr>
-                <w:rFonts w:ascii="Fixedsys" w:hAnsi="Fixedsys" w:hint="eastAsia"/>
-                <w:color w:val="800000"/>
-              </w:rPr>
-              <w:t>(</w:t>
-            </w:r>
-            <w:r>
-              <w:rPr>
-                <w:rFonts w:ascii="Fixedsys" w:hAnsi="Fixedsys" w:hint="eastAsia"/>
-                <w:color w:val="0000FF"/>
-              </w:rPr>
-              <w:t>void</w:t>
-            </w:r>
-            <w:r>
-              <w:rPr>
-                <w:rFonts w:ascii="Fixedsys" w:hAnsi="Fixedsys" w:hint="eastAsia"/>
-                <w:color w:val="800000"/>
-              </w:rPr>
-              <w:t>);</w:t>
-            </w:r>
-          </w:p>
-        </w:tc>
-      </w:tr>
-    </w:tbl>
-    <w:p>
-      <w:pPr>
-        <w:ind w:firstLine="480"/>
-        <w:rPr>
-          <w:color w:val="FF0000"/>
-        </w:rPr>
-      </w:pPr>
-      <w:r>
-        <w:rPr>
-          <w:rFonts w:hint="eastAsia"/>
-          <w:color w:val="FF0000"/>
-        </w:rPr>
-        <w:t>函数声明和其它代码间要有空行分割。</w:t>
-      </w:r>
-    </w:p>
-    <w:p>
-      <w:pPr>
-        <w:ind w:firstLine="480"/>
-      </w:pPr>
-      <w:r>
-        <w:rPr>
-          <w:rFonts w:hint="eastAsia"/>
-        </w:rPr>
-        <w:t>声明成员函数时，为了紧凑，返回值类型和函数名之间不用换行，也可以适当减少声明间的空行。</w:t>
-      </w:r>
-    </w:p>
-    <w:p>
-      <w:pPr>
-        <w:pStyle w:val="3"/>
-      </w:pPr>
-      <w:r>
-        <w:rPr>
-          <w:rFonts w:hint="eastAsia"/>
-        </w:rPr>
-        <w:t xml:space="preserve">3.3.3 </w:t>
-      </w:r>
-      <w:r>
-        <w:t>函数定义</w:t>
-      </w:r>
-    </w:p>
-    <w:p>
-      <w:pPr>
-        <w:ind w:firstLine="480"/>
-      </w:pPr>
-      <w:r>
-        <w:t>函数定义使用如下格式：</w:t>
-      </w:r>
-    </w:p>
-    <w:tbl>
-      <w:tblPr>
-        <w:tblW w:w="5000" w:type="pct"/>
-        <w:tblCellMar>
-          <w:top w:w="60" w:type="dxa"/>
-          <w:left w:w="60" w:type="dxa"/>
-          <w:bottom w:w="60" w:type="dxa"/>
-          <w:right w:w="60" w:type="dxa"/>
-        </w:tblCellMar>
-        <w:tblLook w:val="0000" w:firstRow="0" w:lastRow="0" w:firstColumn="0" w:lastColumn="0" w:noHBand="0" w:noVBand="0"/>
-      </w:tblPr>
-      <w:tblGrid>
-        <w:gridCol w:w="9746"/>
-      </w:tblGrid>
-      <w:tr>
-        <w:tc>
-          <w:tcPr>
-            <w:tcW w:w="5000" w:type="pct"/>
-            <w:shd w:val="clear" w:color="auto" w:fill="EBEBEB"/>
-            <w:vAlign w:val="center"/>
-          </w:tcPr>
-          <w:p>
-            <w:pPr>
-              <w:pStyle w:val="05"/>
-              <w:rPr>
-                <w:rFonts w:ascii="Arial Unicode MS" w:eastAsia="Arial Unicode MS" w:hAnsi="Arial Unicode MS" w:cs="Arial Unicode MS"/>
-              </w:rPr>
-            </w:pPr>
-            <w:r>
-              <w:rPr>
-                <w:rFonts w:hint="eastAsia"/>
-                <w:color w:val="00B050"/>
-              </w:rPr>
-              <w:t>/*! @function</w:t>
-            </w:r>
-            <w:r>
-              <w:rPr>
-                <w:rFonts w:hint="eastAsia"/>
-                <w:color w:val="00B050"/>
-              </w:rPr>
-              <w:br/>
-              <w:t>********************************************************************************</w:t>
-            </w:r>
-            <w:r>
-              <w:rPr>
-                <w:rFonts w:hint="eastAsia"/>
-                <w:color w:val="00B050"/>
-              </w:rPr>
-              <w:br/>
-              <w:t>&lt;PRE&gt;</w:t>
-            </w:r>
-            <w:r>
-              <w:rPr>
-                <w:rFonts w:hint="eastAsia"/>
-                <w:color w:val="00B050"/>
-              </w:rPr>
-              <w:br/>
-            </w:r>
-            <w:r>
-              <w:rPr>
-                <w:rFonts w:hint="eastAsia"/>
-                <w:color w:val="00B050"/>
-              </w:rPr>
-              <w:t>函数名</w:t>
-            </w:r>
-            <w:r>
-              <w:rPr>
-                <w:rFonts w:hint="eastAsia"/>
-                <w:color w:val="00B050"/>
-              </w:rPr>
-              <w:t>   : &lt;</w:t>
-            </w:r>
-            <w:r>
-              <w:rPr>
-                <w:rFonts w:hint="eastAsia"/>
-                <w:color w:val="00B050"/>
-              </w:rPr>
-              <w:t>函数名</w:t>
-            </w:r>
-            <w:r>
-              <w:rPr>
-                <w:rFonts w:hint="eastAsia"/>
-                <w:color w:val="00B050"/>
-              </w:rPr>
-              <w:t>&gt;</w:t>
-            </w:r>
-            <w:r>
-              <w:rPr>
-                <w:rFonts w:hint="eastAsia"/>
-                <w:color w:val="00B050"/>
-              </w:rPr>
-              <w:br/>
-            </w:r>
-            <w:r>
-              <w:rPr>
-                <w:rFonts w:hint="eastAsia"/>
-                <w:color w:val="00B050"/>
-              </w:rPr>
-              <w:t>功能</w:t>
-            </w:r>
-            <w:r>
-              <w:rPr>
-                <w:rFonts w:hint="eastAsia"/>
-                <w:color w:val="00B050"/>
-              </w:rPr>
-              <w:t>     : &lt;</w:t>
-            </w:r>
-            <w:r>
-              <w:rPr>
-                <w:rFonts w:hint="eastAsia"/>
-                <w:color w:val="00B050"/>
-              </w:rPr>
-              <w:t>函数实现功能</w:t>
-            </w:r>
-            <w:r>
-              <w:rPr>
-                <w:rFonts w:hint="eastAsia"/>
-                <w:color w:val="00B050"/>
-              </w:rPr>
-              <w:t xml:space="preserve">&gt; </w:t>
-            </w:r>
-            <w:r>
-              <w:rPr>
-                <w:rFonts w:hint="eastAsia"/>
-                <w:color w:val="00B050"/>
-              </w:rPr>
-              <w:br/>
-            </w:r>
-            <w:r>
-              <w:rPr>
-                <w:rFonts w:hint="eastAsia"/>
-                <w:color w:val="00B050"/>
-              </w:rPr>
-              <w:t>参数</w:t>
-            </w:r>
-            <w:r>
-              <w:rPr>
-                <w:rFonts w:hint="eastAsia"/>
-                <w:color w:val="00B050"/>
-              </w:rPr>
-              <w:t>     : &lt;</w:t>
-            </w:r>
-            <w:r>
-              <w:rPr>
-                <w:rFonts w:hint="eastAsia"/>
-                <w:color w:val="00B050"/>
-              </w:rPr>
-              <w:t>参数类表及说明（如果有的话），格式为：</w:t>
-            </w:r>
-            <w:r>
-              <w:rPr>
-                <w:rFonts w:hint="eastAsia"/>
-                <w:color w:val="00B050"/>
-              </w:rPr>
-              <w:t xml:space="preserve">&gt; </w:t>
-            </w:r>
-            <w:r>
-              <w:rPr>
-                <w:rFonts w:hint="eastAsia"/>
-                <w:color w:val="00B050"/>
-              </w:rPr>
-              <w:br/>
-              <w:t xml:space="preserve">           [IN|OUT] </w:t>
-            </w:r>
-            <w:r>
-              <w:rPr>
-                <w:rFonts w:hint="eastAsia"/>
-                <w:color w:val="00B050"/>
-              </w:rPr>
-              <w:t>参数</w:t>
-            </w:r>
-            <w:r>
-              <w:rPr>
-                <w:rFonts w:hint="eastAsia"/>
-                <w:color w:val="00B050"/>
-              </w:rPr>
-              <w:t xml:space="preserve">1 : </w:t>
-            </w:r>
-            <w:r>
-              <w:rPr>
-                <w:rFonts w:hint="eastAsia"/>
-                <w:color w:val="00B050"/>
-              </w:rPr>
-              <w:t>参数说明</w:t>
-            </w:r>
-            <w:r>
-              <w:rPr>
-                <w:rFonts w:hint="eastAsia"/>
-                <w:color w:val="00B050"/>
-              </w:rPr>
-              <w:br/>
-              <w:t xml:space="preserve">           </w:t>
-            </w:r>
-            <w:r>
-              <w:rPr>
-                <w:color w:val="00B050"/>
-              </w:rPr>
-              <w:t xml:space="preserve">     </w:t>
-            </w:r>
-            <w:r>
-              <w:rPr>
-                <w:rFonts w:hint="eastAsia"/>
-                <w:color w:val="00B050"/>
-              </w:rPr>
-              <w:t xml:space="preserve">[IN|OUT] </w:t>
-            </w:r>
-            <w:r>
-              <w:rPr>
-                <w:rFonts w:hint="eastAsia"/>
-                <w:color w:val="00B050"/>
-              </w:rPr>
-              <w:t>参数</w:t>
-            </w:r>
-            <w:r>
-              <w:rPr>
-                <w:rFonts w:hint="eastAsia"/>
-                <w:color w:val="00B050"/>
-              </w:rPr>
-              <w:t xml:space="preserve">2 : </w:t>
-            </w:r>
-            <w:r>
-              <w:rPr>
-                <w:rFonts w:hint="eastAsia"/>
-                <w:color w:val="00B050"/>
-              </w:rPr>
-              <w:t>参数说明</w:t>
-            </w:r>
-            <w:r>
-              <w:rPr>
-                <w:rFonts w:hint="eastAsia"/>
-                <w:color w:val="00B050"/>
-              </w:rPr>
-              <w:br/>
-              <w:t>           ...</w:t>
-            </w:r>
-            <w:r>
-              <w:rPr>
-                <w:rFonts w:hint="eastAsia"/>
-                <w:color w:val="00B050"/>
-              </w:rPr>
-              <w:br/>
-            </w:r>
-            <w:r>
-              <w:rPr>
-                <w:rFonts w:hint="eastAsia"/>
-                <w:color w:val="00B050"/>
-              </w:rPr>
-              <w:t>返回值</w:t>
-            </w:r>
-            <w:r>
-              <w:rPr>
-                <w:rFonts w:hint="eastAsia"/>
-                <w:color w:val="00B050"/>
-              </w:rPr>
-              <w:t>   : &lt;</w:t>
-            </w:r>
-            <w:r>
-              <w:rPr>
-                <w:rFonts w:hint="eastAsia"/>
-                <w:color w:val="00B050"/>
-              </w:rPr>
-              <w:t>函数返回值的意义（如果有的话）</w:t>
-            </w:r>
-            <w:r>
-              <w:rPr>
-                <w:rFonts w:hint="eastAsia"/>
-                <w:color w:val="00B050"/>
-              </w:rPr>
-              <w:t>&gt;</w:t>
-            </w:r>
-            <w:r>
-              <w:rPr>
-                <w:rFonts w:hint="eastAsia"/>
-                <w:color w:val="00B050"/>
-              </w:rPr>
-              <w:br/>
-            </w:r>
-            <w:r>
-              <w:rPr>
-                <w:rFonts w:hint="eastAsia"/>
-                <w:color w:val="00B050"/>
-              </w:rPr>
-              <w:t>抛出异常</w:t>
-            </w:r>
-            <w:r>
-              <w:rPr>
-                <w:rFonts w:hint="eastAsia"/>
-                <w:color w:val="00B050"/>
-              </w:rPr>
-              <w:t xml:space="preserve"> : &lt;</w:t>
-            </w:r>
-            <w:r>
-              <w:rPr>
-                <w:rFonts w:hint="eastAsia"/>
-                <w:color w:val="00B050"/>
-              </w:rPr>
-              <w:t>可能抛出的异常及其说明（如果有的话），格式为：</w:t>
-            </w:r>
-            <w:r>
-              <w:rPr>
-                <w:rFonts w:hint="eastAsia"/>
-                <w:color w:val="00B050"/>
-              </w:rPr>
-              <w:t>&gt;</w:t>
-            </w:r>
-            <w:r>
-              <w:rPr>
-                <w:rFonts w:hint="eastAsia"/>
-                <w:color w:val="00B050"/>
-              </w:rPr>
-              <w:br/>
-              <w:t xml:space="preserve">           </w:t>
-            </w:r>
-            <w:r>
-              <w:rPr>
-                <w:rFonts w:hint="eastAsia"/>
-                <w:color w:val="00B050"/>
-              </w:rPr>
-              <w:t>类型</w:t>
-            </w:r>
-            <w:r>
-              <w:rPr>
-                <w:rFonts w:hint="eastAsia"/>
-                <w:color w:val="00B050"/>
-              </w:rPr>
-              <w:t xml:space="preserve">1 : </w:t>
-            </w:r>
-            <w:r>
-              <w:rPr>
-                <w:rFonts w:hint="eastAsia"/>
-                <w:color w:val="00B050"/>
-              </w:rPr>
-              <w:t>说明</w:t>
-            </w:r>
-            <w:r>
-              <w:rPr>
-                <w:rFonts w:hint="eastAsia"/>
-                <w:color w:val="00B050"/>
-              </w:rPr>
-              <w:br/>
-              <w:t xml:space="preserve">           </w:t>
-            </w:r>
-            <w:r>
-              <w:rPr>
-                <w:rFonts w:hint="eastAsia"/>
-                <w:color w:val="00B050"/>
-              </w:rPr>
-              <w:t>类型</w:t>
-            </w:r>
-            <w:r>
-              <w:rPr>
-                <w:rFonts w:hint="eastAsia"/>
-                <w:color w:val="00B050"/>
-              </w:rPr>
-              <w:t xml:space="preserve">2 : </w:t>
-            </w:r>
-            <w:r>
-              <w:rPr>
-                <w:rFonts w:hint="eastAsia"/>
-                <w:color w:val="00B050"/>
-              </w:rPr>
-              <w:t>说明</w:t>
-            </w:r>
-            <w:r>
-              <w:rPr>
-                <w:rFonts w:hint="eastAsia"/>
-                <w:color w:val="00B050"/>
-              </w:rPr>
-              <w:br/>
-              <w:t>           ...</w:t>
-            </w:r>
-            <w:r>
-              <w:rPr>
-                <w:rFonts w:hint="eastAsia"/>
-                <w:color w:val="00B050"/>
-              </w:rPr>
-              <w:br/>
-              <w:t>--------------------------------------------------------------------------------</w:t>
-            </w:r>
-            <w:r>
-              <w:rPr>
-                <w:rFonts w:hint="eastAsia"/>
-                <w:color w:val="00B050"/>
-              </w:rPr>
-              <w:br/>
-            </w:r>
-            <w:r>
-              <w:rPr>
-                <w:rFonts w:hint="eastAsia"/>
-                <w:color w:val="00B050"/>
-              </w:rPr>
-              <w:t>备注</w:t>
-            </w:r>
-            <w:r>
-              <w:rPr>
-                <w:rFonts w:hint="eastAsia"/>
-                <w:color w:val="00B050"/>
-              </w:rPr>
-              <w:t>     : &lt;</w:t>
-            </w:r>
-            <w:r>
-              <w:rPr>
-                <w:rFonts w:hint="eastAsia"/>
-                <w:color w:val="00B050"/>
-              </w:rPr>
-              <w:t>其它注意事项（如果有的话）</w:t>
-            </w:r>
-            <w:r>
-              <w:rPr>
-                <w:rFonts w:hint="eastAsia"/>
-                <w:color w:val="00B050"/>
-              </w:rPr>
-              <w:t xml:space="preserve">&gt; </w:t>
-            </w:r>
-            <w:r>
-              <w:rPr>
-                <w:rFonts w:hint="eastAsia"/>
-                <w:color w:val="00B050"/>
-              </w:rPr>
-              <w:br/>
-            </w:r>
-            <w:r>
-              <w:rPr>
-                <w:rFonts w:hint="eastAsia"/>
-                <w:color w:val="00B050"/>
-              </w:rPr>
-              <w:t>典型用法</w:t>
-            </w:r>
-            <w:r>
-              <w:rPr>
-                <w:rFonts w:hint="eastAsia"/>
-                <w:color w:val="00B050"/>
-              </w:rPr>
-              <w:t xml:space="preserve"> : &lt;</w:t>
-            </w:r>
-            <w:r>
-              <w:rPr>
-                <w:rFonts w:hint="eastAsia"/>
-                <w:color w:val="00B050"/>
-              </w:rPr>
-              <w:t>如果该函数的使用方法较复杂或特殊，给出典型的代码例子</w:t>
-            </w:r>
-            <w:r>
-              <w:rPr>
-                <w:rFonts w:hint="eastAsia"/>
-                <w:color w:val="00B050"/>
-              </w:rPr>
-              <w:t xml:space="preserve">&gt; </w:t>
-            </w:r>
-            <w:r>
-              <w:rPr>
-                <w:rFonts w:hint="eastAsia"/>
-                <w:color w:val="00B050"/>
-              </w:rPr>
-              <w:br/>
-              <w:t>--------------------------------------------------------------------------------</w:t>
-            </w:r>
-            <w:r>
-              <w:rPr>
-                <w:rFonts w:hint="eastAsia"/>
-                <w:color w:val="00B050"/>
-              </w:rPr>
-              <w:br/>
-            </w:r>
-            <w:r>
-              <w:rPr>
-                <w:rFonts w:hint="eastAsia"/>
-                <w:color w:val="00B050"/>
-              </w:rPr>
-              <w:t>作者</w:t>
-            </w:r>
-            <w:r>
-              <w:rPr>
-                <w:rFonts w:hint="eastAsia"/>
-                <w:color w:val="00B050"/>
-              </w:rPr>
-              <w:t>     : &lt;xxx&gt;</w:t>
-            </w:r>
-            <w:r>
-              <w:rPr>
-                <w:rFonts w:hint="eastAsia"/>
-                <w:color w:val="00B050"/>
-              </w:rPr>
-              <w:br/>
-              <w:t>&lt;/PRE&gt;</w:t>
-            </w:r>
-            <w:r>
-              <w:rPr>
-                <w:rFonts w:hint="eastAsia"/>
-                <w:color w:val="00B050"/>
-              </w:rPr>
-              <w:br/>
-              <w:t>*******************************************************************************/</w:t>
-            </w:r>
-            <w:r>
-              <w:rPr>
-                <w:rFonts w:hint="eastAsia"/>
-                <w:color w:val="00B050"/>
-              </w:rPr>
-              <w:br/>
-            </w:r>
-            <w:r>
-              <w:rPr>
-                <w:rFonts w:hint="eastAsia"/>
-              </w:rPr>
-              <w:t>函数原型</w:t>
-            </w:r>
-            <w:r>
-              <w:rPr>
-                <w:rFonts w:hint="eastAsia"/>
-              </w:rPr>
-              <w:br/>
-            </w:r>
-            <w:r>
-              <w:rPr>
-                <w:rFonts w:hint="eastAsia"/>
-                <w:color w:val="880000"/>
-              </w:rPr>
-              <w:t>{</w:t>
-            </w:r>
-            <w:r>
-              <w:rPr>
-                <w:rFonts w:hint="eastAsia"/>
-              </w:rPr>
-              <w:br/>
-              <w:t>    // ...</w:t>
-            </w:r>
-            <w:r>
-              <w:rPr>
-                <w:rFonts w:hint="eastAsia"/>
-              </w:rPr>
-              <w:br/>
-            </w:r>
-            <w:r>
-              <w:rPr>
-                <w:rFonts w:hint="eastAsia"/>
-                <w:color w:val="880000"/>
-              </w:rPr>
-              <w:t>}</w:t>
-            </w:r>
-          </w:p>
-        </w:tc>
-      </w:tr>
-    </w:tbl>
-    <w:p>
-      <w:pPr>
-        <w:ind w:firstLine="480"/>
-      </w:pPr>
-      <w:r>
-        <w:rPr>
-          <w:rFonts w:hint="eastAsia"/>
-        </w:rPr>
-        <w:t>对于返回值、参数意义都很明确简单函数（代码不超过</w:t>
-      </w:r>
-      <w:r>
-        <w:t>20</w:t>
-      </w:r>
-      <w:r>
-        <w:rPr>
-          <w:rFonts w:hint="eastAsia"/>
-        </w:rPr>
-        <w:t>行），也可以使用单行函数头：</w:t>
       </w:r>
     </w:p>
     <w:tbl>
@@ -14619,25 +13609,34 @@
                 <w:rFonts w:ascii="Fixedsys" w:hAnsi="Fixedsys" w:hint="eastAsia"/>
                 <w:color w:val="008000"/>
               </w:rPr>
-              <w:t>函数实现功能</w:t>
+              <w:t>执行某某操作</w:t>
             </w:r>
             <w:r>
               <w:rPr>
                 <w:rFonts w:ascii="Fixedsys" w:hAnsi="Fixedsys" w:hint="eastAsia"/>
-                <w:color w:val="008000"/>
-              </w:rPr>
-              <w:br/>
+                <w:color w:val="0000FF"/>
+              </w:rPr>
+              <w:br/>
+              <w:t>static</w:t>
             </w:r>
             <w:r>
               <w:rPr>
                 <w:rFonts w:ascii="Fixedsys" w:hAnsi="Fixedsys" w:hint="eastAsia"/>
-              </w:rPr>
-              <w:t>函数原型</w:t>
+                <w:color w:val="800000"/>
+              </w:rPr>
+              <w:t xml:space="preserve"> </w:t>
             </w:r>
             <w:r>
               <w:rPr>
                 <w:rFonts w:ascii="Fixedsys" w:hAnsi="Fixedsys" w:hint="eastAsia"/>
-                <w:color w:val="008000"/>
+                <w:color w:val="0000FF"/>
+              </w:rPr>
+              <w:t>void</w:t>
+            </w:r>
+            <w:r>
+              <w:rPr>
+                <w:rFonts w:ascii="Fixedsys" w:hAnsi="Fixedsys" w:hint="eastAsia"/>
+                <w:color w:val="0000FF"/>
               </w:rPr>
               <w:br/>
             </w:r>
@@ -14646,29 +13645,28 @@
                 <w:rFonts w:ascii="Fixedsys" w:hAnsi="Fixedsys" w:hint="eastAsia"/>
                 <w:color w:val="880000"/>
               </w:rPr>
-              <w:t>{</w:t>
+              <w:t>Function</w:t>
             </w:r>
             <w:r>
               <w:rPr>
                 <w:rFonts w:ascii="Fixedsys" w:hAnsi="Fixedsys" w:hint="eastAsia"/>
-                <w:color w:val="008000"/>
-              </w:rPr>
-              <w:br/>
-              <w:t>    // ...</w:t>
+                <w:color w:val="800000"/>
+              </w:rPr>
+              <w:t>(</w:t>
             </w:r>
             <w:r>
               <w:rPr>
                 <w:rFonts w:ascii="Fixedsys" w:hAnsi="Fixedsys" w:hint="eastAsia"/>
-                <w:color w:val="008000"/>
-              </w:rPr>
-              <w:br/>
+                <w:color w:val="0000FF"/>
+              </w:rPr>
+              <w:t>void</w:t>
             </w:r>
             <w:r>
               <w:rPr>
                 <w:rFonts w:ascii="Fixedsys" w:hAnsi="Fixedsys" w:hint="eastAsia"/>
-                <w:color w:val="880000"/>
-              </w:rPr>
-              <w:t>}</w:t>
+                <w:color w:val="800000"/>
+              </w:rPr>
+              <w:t>);</w:t>
             </w:r>
           </w:p>
         </w:tc>
@@ -14686,32 +13684,755 @@
           <w:rFonts w:hint="eastAsia"/>
           <w:color w:val="FF0000"/>
         </w:rPr>
-        <w:t>函数定义和其它代码之间至少分开</w:t>
-      </w:r>
-      <w:r>
-        <w:rPr>
-          <w:color w:val="FF0000"/>
-        </w:rPr>
-        <w:t>2</w:t>
-      </w:r>
+        <w:t>函数声明和其它代码间要有空行分割。</w:t>
+      </w:r>
+    </w:p>
+    <w:p>
+      <w:pPr>
+        <w:ind w:firstLine="480"/>
+      </w:pPr>
       <w:r>
         <w:rPr>
           <w:rFonts w:hint="eastAsia"/>
           <w:color w:val="FF0000"/>
         </w:rPr>
-        <w:t>行空行。</w:t>
+        <w:t>声明成员函数时，返回值类型和函数名之间不用换行</w:t>
+      </w:r>
+      <w:r>
+        <w:rPr>
+          <w:rFonts w:hint="eastAsia"/>
+        </w:rPr>
+        <w:t>，也可以适当减少声明间的空行。</w:t>
       </w:r>
     </w:p>
     <w:p>
       <w:pPr>
-        <w:ind w:firstLine="480"/>
+        <w:pStyle w:val="3"/>
+      </w:pPr>
+      <w:r>
         <w:rPr>
           <w:rFonts w:hint="eastAsia"/>
         </w:rPr>
-      </w:pPr>
+        <w:t xml:space="preserve">3.3.3 </w:t>
+      </w:r>
+      <w:r>
+        <w:t>函数定义</w:t>
+      </w:r>
     </w:p>
     <w:p>
       <w:pPr>
+        <w:ind w:firstLine="480"/>
+      </w:pPr>
+      <w:r>
+        <w:t>函数定义使用如下格式：</w:t>
+      </w:r>
+    </w:p>
+    <w:tbl>
+      <w:tblPr>
+        <w:tblW w:w="5000" w:type="pct"/>
+        <w:tblCellMar>
+          <w:top w:w="60" w:type="dxa"/>
+          <w:left w:w="60" w:type="dxa"/>
+          <w:bottom w:w="60" w:type="dxa"/>
+          <w:right w:w="60" w:type="dxa"/>
+        </w:tblCellMar>
+        <w:tblLook w:val="0000" w:firstRow="0" w:lastRow="0" w:firstColumn="0" w:lastColumn="0" w:noHBand="0" w:noVBand="0"/>
+      </w:tblPr>
+      <w:tblGrid>
+        <w:gridCol w:w="9746"/>
+      </w:tblGrid>
+      <w:tr>
+        <w:tc>
+          <w:tcPr>
+            <w:tcW w:w="5000" w:type="pct"/>
+            <w:shd w:val="clear" w:color="auto" w:fill="EBEBEB"/>
+            <w:vAlign w:val="center"/>
+          </w:tcPr>
+          <w:p>
+            <w:pPr>
+              <w:pStyle w:val="05"/>
+              <w:rPr>
+                <w:rFonts w:ascii="Arial Unicode MS" w:eastAsia="Arial Unicode MS" w:hAnsi="Arial Unicode MS" w:cs="Arial Unicode MS"/>
+              </w:rPr>
+            </w:pPr>
+            <w:r>
+              <w:rPr>
+                <w:rFonts w:hint="eastAsia"/>
+                <w:color w:val="00B050"/>
+              </w:rPr>
+              <w:t>/*! @function</w:t>
+            </w:r>
+            <w:r>
+              <w:rPr>
+                <w:rFonts w:hint="eastAsia"/>
+                <w:color w:val="00B050"/>
+              </w:rPr>
+              <w:br/>
+              <w:t>********************************************************************************</w:t>
+            </w:r>
+            <w:r>
+              <w:rPr>
+                <w:rFonts w:hint="eastAsia"/>
+                <w:color w:val="00B050"/>
+              </w:rPr>
+              <w:br/>
+              <w:t>&lt;PRE&gt;</w:t>
+            </w:r>
+            <w:r>
+              <w:rPr>
+                <w:rFonts w:hint="eastAsia"/>
+                <w:color w:val="00B050"/>
+              </w:rPr>
+              <w:br/>
+            </w:r>
+            <w:r>
+              <w:rPr>
+                <w:rFonts w:hint="eastAsia"/>
+                <w:color w:val="00B050"/>
+              </w:rPr>
+              <w:t>函数名</w:t>
+            </w:r>
+            <w:r>
+              <w:rPr>
+                <w:rFonts w:hint="eastAsia"/>
+                <w:color w:val="00B050"/>
+              </w:rPr>
+              <w:t>   : &lt;</w:t>
+            </w:r>
+            <w:r>
+              <w:rPr>
+                <w:rFonts w:hint="eastAsia"/>
+                <w:color w:val="00B050"/>
+              </w:rPr>
+              <w:t>函数名</w:t>
+            </w:r>
+            <w:r>
+              <w:rPr>
+                <w:rFonts w:hint="eastAsia"/>
+                <w:color w:val="00B050"/>
+              </w:rPr>
+              <w:t>&gt;</w:t>
+            </w:r>
+            <w:r>
+              <w:rPr>
+                <w:rFonts w:hint="eastAsia"/>
+                <w:color w:val="00B050"/>
+              </w:rPr>
+              <w:br/>
+            </w:r>
+            <w:r>
+              <w:rPr>
+                <w:rFonts w:hint="eastAsia"/>
+                <w:color w:val="00B050"/>
+              </w:rPr>
+              <w:t>功能</w:t>
+            </w:r>
+            <w:r>
+              <w:rPr>
+                <w:rFonts w:hint="eastAsia"/>
+                <w:color w:val="00B050"/>
+              </w:rPr>
+              <w:t>     : &lt;</w:t>
+            </w:r>
+            <w:r>
+              <w:rPr>
+                <w:rFonts w:hint="eastAsia"/>
+                <w:color w:val="00B050"/>
+              </w:rPr>
+              <w:t>函数实现功能</w:t>
+            </w:r>
+            <w:r>
+              <w:rPr>
+                <w:rFonts w:hint="eastAsia"/>
+                <w:color w:val="00B050"/>
+              </w:rPr>
+              <w:t xml:space="preserve">&gt; </w:t>
+            </w:r>
+            <w:r>
+              <w:rPr>
+                <w:rFonts w:hint="eastAsia"/>
+                <w:color w:val="00B050"/>
+              </w:rPr>
+              <w:br/>
+            </w:r>
+            <w:r>
+              <w:rPr>
+                <w:rFonts w:hint="eastAsia"/>
+                <w:color w:val="00B050"/>
+              </w:rPr>
+              <w:t>参数</w:t>
+            </w:r>
+            <w:r>
+              <w:rPr>
+                <w:rFonts w:hint="eastAsia"/>
+                <w:color w:val="00B050"/>
+              </w:rPr>
+              <w:t>     : &lt;</w:t>
+            </w:r>
+            <w:r>
+              <w:rPr>
+                <w:rFonts w:hint="eastAsia"/>
+                <w:color w:val="00B050"/>
+              </w:rPr>
+              <w:t>参数类表及说明（如果有的话），格式为：</w:t>
+            </w:r>
+            <w:r>
+              <w:rPr>
+                <w:rFonts w:hint="eastAsia"/>
+                <w:color w:val="00B050"/>
+              </w:rPr>
+              <w:t xml:space="preserve">&gt; </w:t>
+            </w:r>
+            <w:r>
+              <w:rPr>
+                <w:rFonts w:hint="eastAsia"/>
+                <w:color w:val="00B050"/>
+              </w:rPr>
+              <w:br/>
+            </w:r>
+            <w:r>
+              <w:rPr>
+                <w:rFonts w:hint="eastAsia"/>
+                <w:color w:val="00B050"/>
+              </w:rPr>
+              <w:lastRenderedPageBreak/>
+              <w:t xml:space="preserve">           [IN|OUT] </w:t>
+            </w:r>
+            <w:r>
+              <w:rPr>
+                <w:rFonts w:hint="eastAsia"/>
+                <w:color w:val="00B050"/>
+              </w:rPr>
+              <w:t>参数</w:t>
+            </w:r>
+            <w:r>
+              <w:rPr>
+                <w:rFonts w:hint="eastAsia"/>
+                <w:color w:val="00B050"/>
+              </w:rPr>
+              <w:t xml:space="preserve">1 : </w:t>
+            </w:r>
+            <w:r>
+              <w:rPr>
+                <w:rFonts w:hint="eastAsia"/>
+                <w:color w:val="00B050"/>
+              </w:rPr>
+              <w:t>参数说明</w:t>
+            </w:r>
+            <w:r>
+              <w:rPr>
+                <w:rFonts w:hint="eastAsia"/>
+                <w:color w:val="00B050"/>
+              </w:rPr>
+              <w:br/>
+              <w:t xml:space="preserve">           </w:t>
+            </w:r>
+            <w:r>
+              <w:rPr>
+                <w:color w:val="00B050"/>
+              </w:rPr>
+              <w:t xml:space="preserve">     </w:t>
+            </w:r>
+            <w:r>
+              <w:rPr>
+                <w:rFonts w:hint="eastAsia"/>
+                <w:color w:val="00B050"/>
+              </w:rPr>
+              <w:t xml:space="preserve">[IN|OUT] </w:t>
+            </w:r>
+            <w:r>
+              <w:rPr>
+                <w:rFonts w:hint="eastAsia"/>
+                <w:color w:val="00B050"/>
+              </w:rPr>
+              <w:t>参数</w:t>
+            </w:r>
+            <w:r>
+              <w:rPr>
+                <w:rFonts w:hint="eastAsia"/>
+                <w:color w:val="00B050"/>
+              </w:rPr>
+              <w:t xml:space="preserve">2 : </w:t>
+            </w:r>
+            <w:r>
+              <w:rPr>
+                <w:rFonts w:hint="eastAsia"/>
+                <w:color w:val="00B050"/>
+              </w:rPr>
+              <w:t>参数说明</w:t>
+            </w:r>
+            <w:r>
+              <w:rPr>
+                <w:rFonts w:hint="eastAsia"/>
+                <w:color w:val="00B050"/>
+              </w:rPr>
+              <w:br/>
+              <w:t>           ...</w:t>
+            </w:r>
+            <w:r>
+              <w:rPr>
+                <w:rFonts w:hint="eastAsia"/>
+                <w:color w:val="00B050"/>
+              </w:rPr>
+              <w:br/>
+            </w:r>
+            <w:r>
+              <w:rPr>
+                <w:rFonts w:hint="eastAsia"/>
+                <w:color w:val="00B050"/>
+              </w:rPr>
+              <w:t>返回值</w:t>
+            </w:r>
+            <w:r>
+              <w:rPr>
+                <w:rFonts w:hint="eastAsia"/>
+                <w:color w:val="00B050"/>
+              </w:rPr>
+              <w:t>   : &lt;</w:t>
+            </w:r>
+            <w:r>
+              <w:rPr>
+                <w:rFonts w:hint="eastAsia"/>
+                <w:color w:val="00B050"/>
+              </w:rPr>
+              <w:t>函数返回值的意义（如果有的话）</w:t>
+            </w:r>
+            <w:r>
+              <w:rPr>
+                <w:rFonts w:hint="eastAsia"/>
+                <w:color w:val="00B050"/>
+              </w:rPr>
+              <w:t>&gt;</w:t>
+            </w:r>
+            <w:r>
+              <w:rPr>
+                <w:rFonts w:hint="eastAsia"/>
+                <w:color w:val="00B050"/>
+              </w:rPr>
+              <w:br/>
+            </w:r>
+            <w:r>
+              <w:rPr>
+                <w:rFonts w:hint="eastAsia"/>
+                <w:color w:val="00B050"/>
+              </w:rPr>
+              <w:t>抛出异常</w:t>
+            </w:r>
+            <w:r>
+              <w:rPr>
+                <w:rFonts w:hint="eastAsia"/>
+                <w:color w:val="00B050"/>
+              </w:rPr>
+              <w:t xml:space="preserve"> : &lt;</w:t>
+            </w:r>
+            <w:r>
+              <w:rPr>
+                <w:rFonts w:hint="eastAsia"/>
+                <w:color w:val="00B050"/>
+              </w:rPr>
+              <w:t>可能抛出的异常及其说明（如果有的话），格式为：</w:t>
+            </w:r>
+            <w:r>
+              <w:rPr>
+                <w:rFonts w:hint="eastAsia"/>
+                <w:color w:val="00B050"/>
+              </w:rPr>
+              <w:t>&gt;</w:t>
+            </w:r>
+            <w:r>
+              <w:rPr>
+                <w:rFonts w:hint="eastAsia"/>
+                <w:color w:val="00B050"/>
+              </w:rPr>
+              <w:br/>
+              <w:t xml:space="preserve">           </w:t>
+            </w:r>
+            <w:r>
+              <w:rPr>
+                <w:rFonts w:hint="eastAsia"/>
+                <w:color w:val="00B050"/>
+              </w:rPr>
+              <w:t>类型</w:t>
+            </w:r>
+            <w:r>
+              <w:rPr>
+                <w:rFonts w:hint="eastAsia"/>
+                <w:color w:val="00B050"/>
+              </w:rPr>
+              <w:t xml:space="preserve">1 : </w:t>
+            </w:r>
+            <w:r>
+              <w:rPr>
+                <w:rFonts w:hint="eastAsia"/>
+                <w:color w:val="00B050"/>
+              </w:rPr>
+              <w:t>说明</w:t>
+            </w:r>
+            <w:r>
+              <w:rPr>
+                <w:rFonts w:hint="eastAsia"/>
+                <w:color w:val="00B050"/>
+              </w:rPr>
+              <w:br/>
+              <w:t xml:space="preserve">           </w:t>
+            </w:r>
+            <w:r>
+              <w:rPr>
+                <w:rFonts w:hint="eastAsia"/>
+                <w:color w:val="00B050"/>
+              </w:rPr>
+              <w:t>类型</w:t>
+            </w:r>
+            <w:r>
+              <w:rPr>
+                <w:rFonts w:hint="eastAsia"/>
+                <w:color w:val="00B050"/>
+              </w:rPr>
+              <w:t xml:space="preserve">2 : </w:t>
+            </w:r>
+            <w:r>
+              <w:rPr>
+                <w:rFonts w:hint="eastAsia"/>
+                <w:color w:val="00B050"/>
+              </w:rPr>
+              <w:t>说明</w:t>
+            </w:r>
+            <w:r>
+              <w:rPr>
+                <w:rFonts w:hint="eastAsia"/>
+                <w:color w:val="00B050"/>
+              </w:rPr>
+              <w:br/>
+              <w:t>           ...</w:t>
+            </w:r>
+            <w:r>
+              <w:rPr>
+                <w:rFonts w:hint="eastAsia"/>
+                <w:color w:val="00B050"/>
+              </w:rPr>
+              <w:br/>
+              <w:t>--------------------------------------------------------------------------------</w:t>
+            </w:r>
+            <w:r>
+              <w:rPr>
+                <w:rFonts w:hint="eastAsia"/>
+                <w:color w:val="00B050"/>
+              </w:rPr>
+              <w:br/>
+            </w:r>
+            <w:r>
+              <w:rPr>
+                <w:rFonts w:hint="eastAsia"/>
+                <w:color w:val="00B050"/>
+              </w:rPr>
+              <w:t>备注</w:t>
+            </w:r>
+            <w:r>
+              <w:rPr>
+                <w:rFonts w:hint="eastAsia"/>
+                <w:color w:val="00B050"/>
+              </w:rPr>
+              <w:t>     : &lt;</w:t>
+            </w:r>
+            <w:r>
+              <w:rPr>
+                <w:rFonts w:hint="eastAsia"/>
+                <w:color w:val="00B050"/>
+              </w:rPr>
+              <w:t>其它注意事项（如果有的话）</w:t>
+            </w:r>
+            <w:r>
+              <w:rPr>
+                <w:rFonts w:hint="eastAsia"/>
+                <w:color w:val="00B050"/>
+              </w:rPr>
+              <w:t xml:space="preserve">&gt; </w:t>
+            </w:r>
+            <w:r>
+              <w:rPr>
+                <w:rFonts w:hint="eastAsia"/>
+                <w:color w:val="00B050"/>
+              </w:rPr>
+              <w:br/>
+            </w:r>
+            <w:r>
+              <w:rPr>
+                <w:rFonts w:hint="eastAsia"/>
+                <w:color w:val="00B050"/>
+              </w:rPr>
+              <w:t>典型用法</w:t>
+            </w:r>
+            <w:r>
+              <w:rPr>
+                <w:rFonts w:hint="eastAsia"/>
+                <w:color w:val="00B050"/>
+              </w:rPr>
+              <w:t xml:space="preserve"> : &lt;</w:t>
+            </w:r>
+            <w:r>
+              <w:rPr>
+                <w:rFonts w:hint="eastAsia"/>
+                <w:color w:val="00B050"/>
+              </w:rPr>
+              <w:t>如果该函数的使用方法较复杂或特殊，给出典型的代码例子</w:t>
+            </w:r>
+            <w:r>
+              <w:rPr>
+                <w:rFonts w:hint="eastAsia"/>
+                <w:color w:val="00B050"/>
+              </w:rPr>
+              <w:t xml:space="preserve">&gt; </w:t>
+            </w:r>
+            <w:r>
+              <w:rPr>
+                <w:rFonts w:hint="eastAsia"/>
+                <w:color w:val="00B050"/>
+              </w:rPr>
+              <w:br/>
+              <w:t>--------------------------------------------------------------------------------</w:t>
+            </w:r>
+            <w:r>
+              <w:rPr>
+                <w:rFonts w:hint="eastAsia"/>
+                <w:color w:val="00B050"/>
+              </w:rPr>
+              <w:br/>
+            </w:r>
+            <w:r>
+              <w:rPr>
+                <w:rFonts w:hint="eastAsia"/>
+                <w:color w:val="00B050"/>
+              </w:rPr>
+              <w:t>作者</w:t>
+            </w:r>
+            <w:r>
+              <w:rPr>
+                <w:rFonts w:hint="eastAsia"/>
+                <w:color w:val="00B050"/>
+              </w:rPr>
+              <w:t>     : &lt;xxx&gt;</w:t>
+            </w:r>
+            <w:r>
+              <w:rPr>
+                <w:rFonts w:hint="eastAsia"/>
+                <w:color w:val="00B050"/>
+              </w:rPr>
+              <w:br/>
+              <w:t>&lt;/PRE&gt;</w:t>
+            </w:r>
+            <w:r>
+              <w:rPr>
+                <w:rFonts w:hint="eastAsia"/>
+                <w:color w:val="00B050"/>
+              </w:rPr>
+              <w:br/>
+              <w:t>*******************************************************************************/</w:t>
+            </w:r>
+            <w:r>
+              <w:rPr>
+                <w:rFonts w:hint="eastAsia"/>
+                <w:color w:val="00B050"/>
+              </w:rPr>
+              <w:br/>
+            </w:r>
+            <w:r>
+              <w:rPr>
+                <w:rFonts w:hint="eastAsia"/>
+              </w:rPr>
+              <w:t>函数原型</w:t>
+            </w:r>
+            <w:r>
+              <w:rPr>
+                <w:rFonts w:hint="eastAsia"/>
+              </w:rPr>
+              <w:br/>
+            </w:r>
+            <w:r>
+              <w:rPr>
+                <w:rFonts w:hint="eastAsia"/>
+                <w:color w:val="880000"/>
+              </w:rPr>
+              <w:t>{</w:t>
+            </w:r>
+            <w:r>
+              <w:rPr>
+                <w:rFonts w:hint="eastAsia"/>
+              </w:rPr>
+              <w:br/>
+              <w:t>    // ...</w:t>
+            </w:r>
+            <w:r>
+              <w:rPr>
+                <w:rFonts w:hint="eastAsia"/>
+              </w:rPr>
+              <w:br/>
+            </w:r>
+            <w:r>
+              <w:rPr>
+                <w:rFonts w:hint="eastAsia"/>
+                <w:color w:val="880000"/>
+              </w:rPr>
+              <w:t>}</w:t>
+            </w:r>
+          </w:p>
+        </w:tc>
+      </w:tr>
+    </w:tbl>
+    <w:p>
+      <w:pPr>
+        <w:ind w:firstLine="480"/>
+      </w:pPr>
+      <w:r>
+        <w:rPr>
+          <w:rFonts w:hint="eastAsia"/>
+        </w:rPr>
+        <w:lastRenderedPageBreak/>
+        <w:t>对于返回值、参数意义都很明确简单函数（代码不超过</w:t>
+      </w:r>
+      <w:r>
+        <w:t>20</w:t>
+      </w:r>
+      <w:r>
+        <w:rPr>
+          <w:rFonts w:hint="eastAsia"/>
+        </w:rPr>
+        <w:t>行），也可以使用单行函数头：</w:t>
+      </w:r>
+    </w:p>
+    <w:tbl>
+      <w:tblPr>
+        <w:tblW w:w="5000" w:type="pct"/>
+        <w:jc w:val="center"/>
+        <w:tblCellMar>
+          <w:top w:w="60" w:type="dxa"/>
+          <w:left w:w="60" w:type="dxa"/>
+          <w:bottom w:w="60" w:type="dxa"/>
+          <w:right w:w="60" w:type="dxa"/>
+        </w:tblCellMar>
+        <w:tblLook w:val="0000" w:firstRow="0" w:lastRow="0" w:firstColumn="0" w:lastColumn="0" w:noHBand="0" w:noVBand="0"/>
+      </w:tblPr>
+      <w:tblGrid>
+        <w:gridCol w:w="9746"/>
+      </w:tblGrid>
+      <w:tr>
+        <w:trPr>
+          <w:jc w:val="center"/>
+        </w:trPr>
+        <w:tc>
+          <w:tcPr>
+            <w:tcW w:w="5000" w:type="pct"/>
+            <w:shd w:val="clear" w:color="auto" w:fill="EBEBEB"/>
+            <w:vAlign w:val="center"/>
+          </w:tcPr>
+          <w:p>
+            <w:pPr>
+              <w:ind w:firstLineChars="0" w:firstLine="0"/>
+              <w:rPr>
+                <w:rFonts w:ascii="Arial Unicode MS" w:eastAsia="Arial Unicode MS" w:hAnsi="Arial Unicode MS" w:cs="Arial Unicode MS"/>
+              </w:rPr>
+            </w:pPr>
+            <w:r>
+              <w:rPr>
+                <w:rFonts w:ascii="Fixedsys" w:hAnsi="Fixedsys" w:hint="eastAsia"/>
+                <w:color w:val="008000"/>
+              </w:rPr>
+              <w:t xml:space="preserve">//! </w:t>
+            </w:r>
+            <w:r>
+              <w:rPr>
+                <w:rFonts w:ascii="Fixedsys" w:hAnsi="Fixedsys" w:hint="eastAsia"/>
+                <w:color w:val="008000"/>
+              </w:rPr>
+              <w:t>函数实现功能</w:t>
+            </w:r>
+            <w:r>
+              <w:rPr>
+                <w:rFonts w:ascii="Fixedsys" w:hAnsi="Fixedsys" w:hint="eastAsia"/>
+                <w:color w:val="008000"/>
+              </w:rPr>
+              <w:br/>
+            </w:r>
+            <w:r>
+              <w:rPr>
+                <w:rFonts w:ascii="Fixedsys" w:hAnsi="Fixedsys" w:hint="eastAsia"/>
+              </w:rPr>
+              <w:t>函数原型</w:t>
+            </w:r>
+            <w:r>
+              <w:rPr>
+                <w:rFonts w:ascii="Fixedsys" w:hAnsi="Fixedsys" w:hint="eastAsia"/>
+                <w:color w:val="008000"/>
+              </w:rPr>
+              <w:br/>
+            </w:r>
+            <w:r>
+              <w:rPr>
+                <w:rFonts w:ascii="Fixedsys" w:hAnsi="Fixedsys" w:hint="eastAsia"/>
+                <w:color w:val="880000"/>
+              </w:rPr>
+              <w:t>{</w:t>
+            </w:r>
+            <w:r>
+              <w:rPr>
+                <w:rFonts w:ascii="Fixedsys" w:hAnsi="Fixedsys" w:hint="eastAsia"/>
+                <w:color w:val="008000"/>
+              </w:rPr>
+              <w:br/>
+              <w:t>    // ...</w:t>
+            </w:r>
+            <w:r>
+              <w:rPr>
+                <w:rFonts w:ascii="Fixedsys" w:hAnsi="Fixedsys" w:hint="eastAsia"/>
+                <w:color w:val="008000"/>
+              </w:rPr>
+              <w:br/>
+            </w:r>
+            <w:r>
+              <w:rPr>
+                <w:rFonts w:ascii="Fixedsys" w:hAnsi="Fixedsys" w:hint="eastAsia"/>
+                <w:color w:val="880000"/>
+              </w:rPr>
+              <w:t>}</w:t>
+            </w:r>
+          </w:p>
+        </w:tc>
+      </w:tr>
+    </w:tbl>
+    <w:p>
+      <w:pPr>
+        <w:ind w:firstLine="480"/>
+        <w:rPr>
+          <w:color w:val="FF0000"/>
+        </w:rPr>
+      </w:pPr>
+      <w:r>
+        <w:rPr>
+          <w:rFonts w:hint="eastAsia"/>
+          <w:color w:val="FF0000"/>
+        </w:rPr>
+        <w:t>函数定义和其它代码之间至少分开</w:t>
+      </w:r>
+      <w:r>
+        <w:rPr>
+          <w:color w:val="FF0000"/>
+        </w:rPr>
+        <w:t>2</w:t>
+      </w:r>
+      <w:r>
+        <w:rPr>
+          <w:rFonts w:hint="eastAsia"/>
+          <w:color w:val="FF0000"/>
+        </w:rPr>
+        <w:t>行空行。</w:t>
+      </w:r>
+    </w:p>
+    <w:p>
+      <w:pPr>
+        <w:ind w:firstLine="480"/>
+      </w:pPr>
+    </w:p>
+    <w:p>
+      <w:pPr>
         <w:pStyle w:val="3"/>
       </w:pPr>
       <w:bookmarkStart w:id="2" w:name="_3.3.4_参数描述宏"/>
@@ -14720,7 +14441,6 @@
         <w:rPr>
           <w:rFonts w:hint="eastAsia"/>
         </w:rPr>
-        <w:lastRenderedPageBreak/>
         <w:t xml:space="preserve">3.3.4 </w:t>
       </w:r>
       <w:r>
@@ -15162,6 +14882,7 @@
         <w:ind w:firstLine="480"/>
       </w:pPr>
       <w:r>
+        <w:lastRenderedPageBreak/>
         <w:t>IN/OUT</w:t>
       </w:r>
       <w:r>
@@ -15430,13 +15151,7 @@
           <w:rPr>
             <w:rStyle w:val="a6"/>
           </w:rPr>
-          <w:t>"</w:t>
-        </w:r>
-        <w:r>
-          <w:rPr>
-            <w:rStyle w:val="a6"/>
-          </w:rPr>
-          <w:t xml:space="preserve"> </w:t>
+          <w:t xml:space="preserve">" </w:t>
         </w:r>
         <w:r>
           <w:rPr>
@@ -15450,9 +15165,6 @@
     <w:p>
       <w:pPr>
         <w:ind w:firstLine="480"/>
-        <w:rPr>
-          <w:rFonts w:hint="eastAsia"/>
-        </w:rPr>
       </w:pPr>
       <w:r>
         <w:t>参数命名规范与</w:t>
@@ -15462,19 +15174,7 @@
           <w:rPr>
             <w:rStyle w:val="a6"/>
           </w:rPr>
-          <w:t>变量的</w:t>
-        </w:r>
-        <w:r>
-          <w:rPr>
-            <w:rStyle w:val="a6"/>
-          </w:rPr>
-          <w:t>命</w:t>
-        </w:r>
-        <w:r>
-          <w:rPr>
-            <w:rStyle w:val="a6"/>
-          </w:rPr>
-          <w:t>名规范</w:t>
+          <w:t>变量的命名规范</w:t>
         </w:r>
       </w:hyperlink>
       <w:r>
@@ -15484,9 +15184,6 @@
     <w:p>
       <w:pPr>
         <w:pStyle w:val="3"/>
-        <w:rPr>
-          <w:rFonts w:ascii="Fixedsys" w:hAnsi="Fixedsys"/>
-        </w:rPr>
       </w:pPr>
       <w:r>
         <w:rPr>
@@ -15496,99 +15193,134 @@
       </w:r>
       <w:r>
         <w:rPr>
-          <w:rFonts w:ascii="Fixedsys" w:hAnsi="Fixedsys" w:hint="eastAsia"/>
-        </w:rPr>
-        <w:t>存储类</w:t>
-      </w:r>
-      <w:r>
-        <w:rPr>
-          <w:rFonts w:ascii="Fixedsys" w:hAnsi="Fixedsys" w:hint="eastAsia"/>
-        </w:rPr>
-        <w:t>型</w:t>
+          <w:rFonts w:hint="eastAsia"/>
+        </w:rPr>
+        <w:t>无参函数</w:t>
       </w:r>
     </w:p>
     <w:p>
       <w:pPr>
         <w:ind w:firstLine="480"/>
-      </w:pPr>
-      <w:r>
-        <w:t xml:space="preserve">"extern", "static", "inline" </w:t>
-      </w:r>
-      <w:r>
-        <w:t>等函数</w:t>
-      </w:r>
-      <w:r>
+        <w:rPr>
+          <w:rFonts w:hint="eastAsia"/>
+          <w:color w:val="FF0000"/>
+        </w:rPr>
+      </w:pPr>
+      <w:bookmarkStart w:id="3" w:name="_GoBack"/>
+      <w:r>
+        <w:rPr>
+          <w:rFonts w:hint="eastAsia"/>
+          <w:color w:val="FF0000"/>
+        </w:rPr>
+        <w:t>对于明确知道无参的函数，要表明</w:t>
+      </w:r>
+      <w:r>
+        <w:rPr>
+          <w:rFonts w:hint="eastAsia"/>
+          <w:color w:val="FF0000"/>
+        </w:rPr>
+        <w:t>void</w:t>
+      </w:r>
+      <w:r>
+        <w:rPr>
+          <w:rFonts w:hint="eastAsia"/>
+          <w:color w:val="FF0000"/>
+        </w:rPr>
+        <w:t>。</w:t>
+      </w:r>
+    </w:p>
+    <w:bookmarkEnd w:id="3"/>
+    <w:p>
+      <w:pPr>
+        <w:pStyle w:val="3"/>
         <w:rPr>
           <w:rFonts w:ascii="Fixedsys" w:hAnsi="Fixedsys" w:hint="eastAsia"/>
         </w:rPr>
-        <w:t>存储类说明</w:t>
-      </w:r>
-      <w:r>
-        <w:t>应该在声明和定义中一致并且显式地使用。不允许隐式地使用一个类型声明，也不允许一个类型声明仅存在于函数的声明或定义中。</w:t>
+      </w:pPr>
+      <w:r>
+        <w:rPr>
+          <w:rFonts w:hint="eastAsia"/>
+        </w:rPr>
+        <w:t>3.3.</w:t>
+      </w:r>
+      <w:r>
+        <w:t>7</w:t>
+      </w:r>
+      <w:r>
+        <w:rPr>
+          <w:rFonts w:hint="eastAsia"/>
+        </w:rPr>
+        <w:t xml:space="preserve"> </w:t>
+      </w:r>
+      <w:r>
+        <w:rPr>
+          <w:rFonts w:ascii="Fixedsys" w:hAnsi="Fixedsys" w:hint="eastAsia"/>
+        </w:rPr>
+        <w:t>存储类型</w:t>
       </w:r>
     </w:p>
     <w:p>
       <w:pPr>
-        <w:pStyle w:val="3"/>
-        <w:rPr>
-          <w:rFonts w:ascii="Fixedsys" w:hAnsi="Fixedsys"/>
-        </w:rPr>
-      </w:pPr>
+        <w:ind w:firstLine="480"/>
+      </w:pPr>
+      <w:r>
+        <w:t xml:space="preserve">"extern", "static", "inline" </w:t>
+      </w:r>
       <w:r>
         <w:rPr>
           <w:rFonts w:hint="eastAsia"/>
         </w:rPr>
-        <w:t xml:space="preserve">3.3.7 </w:t>
-      </w:r>
-      <w:r>
-        <w:t>成员函数的</w:t>
+        <w:t>“</w:t>
+      </w:r>
+      <w:r>
+        <w:t>explicit</w:t>
+      </w:r>
+      <w:r>
+        <w:rPr>
+          <w:rFonts w:hint="eastAsia"/>
+        </w:rPr>
+        <w:t>”</w:t>
+      </w:r>
+      <w:r>
+        <w:t>等函数</w:t>
       </w:r>
       <w:r>
         <w:rPr>
           <w:rFonts w:ascii="Fixedsys" w:hAnsi="Fixedsys" w:hint="eastAsia"/>
         </w:rPr>
-        <w:t>存储类</w:t>
+        <w:t>存储类说明</w:t>
+      </w:r>
+      <w:r>
+        <w:t>应该在声明和定义中一致并且显式地使用。不允许隐式地使用一个类型声明，也不允许一个类型声明仅存在于函数的声明或定义中。</w:t>
       </w:r>
     </w:p>
     <w:p>
       <w:pPr>
-        <w:ind w:firstLine="480"/>
-      </w:pPr>
-      <w:r>
-        <w:t>由于</w:t>
-      </w:r>
-      <w:r>
-        <w:t>C++</w:t>
-      </w:r>
-      <w:r>
-        <w:t>语言的限制，成员函数的</w:t>
-      </w:r>
-      <w:r>
-        <w:t xml:space="preserve"> "static", "virtual", "explicit" </w:t>
-      </w:r>
-      <w:r>
-        <w:t>等</w:t>
-      </w:r>
-      <w:r>
+        <w:pStyle w:val="3"/>
         <w:rPr>
           <w:rFonts w:ascii="Fixedsys" w:hAnsi="Fixedsys" w:hint="eastAsia"/>
         </w:rPr>
-        <w:t>存储类说明不允许出现在</w:t>
+      </w:pPr>
+      <w:r>
+        <w:rPr>
+          <w:rFonts w:hint="eastAsia"/>
+        </w:rPr>
+        <w:t>3.3.8</w:t>
+      </w:r>
+      <w:r>
+        <w:rPr>
+          <w:rFonts w:hint="eastAsia"/>
+        </w:rPr>
+        <w:t xml:space="preserve"> </w:t>
+      </w:r>
+      <w:r>
+        <w:t>成员函数的</w:t>
       </w:r>
       <w:r>
         <w:rPr>
           <w:rFonts w:ascii="Fixedsys" w:hAnsi="Fixedsys" w:hint="eastAsia"/>
         </w:rPr>
-        <w:t>类外的</w:t>
-      </w:r>
-      <w:r>
-        <w:rPr>
-          <w:rFonts w:ascii="Fixedsys" w:hAnsi="Fixedsys" w:hint="eastAsia"/>
-        </w:rPr>
-        <w:t>函数定义中。</w:t>
-      </w:r>
-      <w:r>
-        <w:t xml:space="preserve"> </w:t>
+        <w:t>存储类</w:t>
       </w:r>
     </w:p>
     <w:p>
@@ -15596,11 +15328,90 @@
         <w:ind w:firstLine="480"/>
       </w:pPr>
       <w:r>
+        <w:t>由于</w:t>
+      </w:r>
+      <w:r>
+        <w:t>C++</w:t>
+      </w:r>
+      <w:r>
+        <w:t>语言的限制，成员函数的</w:t>
+      </w:r>
+      <w:r>
+        <w:t xml:space="preserve"> "static", "virtual", "explicit" </w:t>
+      </w:r>
+      <w:r>
+        <w:t>等</w:t>
+      </w:r>
+      <w:r>
+        <w:rPr>
+          <w:rFonts w:ascii="Fixedsys" w:hAnsi="Fixedsys" w:hint="eastAsia"/>
+        </w:rPr>
+        <w:t>存储类</w:t>
+      </w:r>
+      <w:r>
+        <w:rPr>
+          <w:rFonts w:ascii="Fixedsys" w:hAnsi="Fixedsys" w:hint="eastAsia"/>
+        </w:rPr>
+        <w:t>型</w:t>
+      </w:r>
+      <w:r>
+        <w:rPr>
+          <w:rFonts w:ascii="Fixedsys" w:hAnsi="Fixedsys" w:hint="eastAsia"/>
+        </w:rPr>
+        <w:t>说明不允许出现在</w:t>
+      </w:r>
+      <w:r>
+        <w:rPr>
+          <w:rFonts w:ascii="Fixedsys" w:hAnsi="Fixedsys" w:hint="eastAsia"/>
+        </w:rPr>
+        <w:t>类外的</w:t>
+      </w:r>
+      <w:r>
+        <w:rPr>
+          <w:rFonts w:ascii="Fixedsys" w:hAnsi="Fixedsys" w:hint="eastAsia"/>
+        </w:rPr>
+        <w:t>函数定义中。</w:t>
+      </w:r>
+      <w:r>
+        <w:t xml:space="preserve"> </w:t>
+      </w:r>
+    </w:p>
+    <w:p>
+      <w:pPr>
+        <w:ind w:firstLine="480"/>
+      </w:pPr>
+      <w:r>
         <w:rPr>
           <w:rFonts w:hint="eastAsia"/>
         </w:rPr>
-        <w:lastRenderedPageBreak/>
-        <w:t>但是为了明确起见，这些存储类应以注释的形式在定义中给出。</w:t>
+        <w:t>但是为了明确起见，这些存</w:t>
+      </w:r>
+      <w:r>
+        <w:rPr>
+          <w:rFonts w:hint="eastAsia"/>
+          <w:color w:val="FF0000"/>
+        </w:rPr>
+        <w:t>储类</w:t>
+      </w:r>
+      <w:r>
+        <w:rPr>
+          <w:rFonts w:hint="eastAsia"/>
+          <w:color w:val="FF0000"/>
+        </w:rPr>
+        <w:t>型</w:t>
+      </w:r>
+      <w:r>
+        <w:rPr>
+          <w:rFonts w:hint="eastAsia"/>
+          <w:color w:val="FF0000"/>
+        </w:rPr>
+        <w:t>应以注释的形式在定义中给出</w:t>
+      </w:r>
+      <w:r>
+        <w:rPr>
+          <w:rFonts w:hint="eastAsia"/>
+        </w:rPr>
+        <w:t>。</w:t>
       </w:r>
     </w:p>
     <w:p>
@@ -15909,6 +15720,13 @@
                 <w:color w:val="800000"/>
               </w:rPr>
               <w:br/>
+            </w:r>
+            <w:r>
+              <w:rPr>
+                <w:rFonts w:hint="eastAsia"/>
+                <w:color w:val="800000"/>
+              </w:rPr>
+              <w:lastRenderedPageBreak/>
               <w:t>}</w:t>
             </w:r>
           </w:p>
@@ -15920,6 +15738,7 @@
         <w:ind w:firstLine="480"/>
       </w:pPr>
       <w:r>
+        <w:lastRenderedPageBreak/>
         <w:t>特别地，为缩短声明的长度，</w:t>
       </w:r>
       <w:r>
@@ -15940,7 +15759,13 @@
         <w:rPr>
           <w:rFonts w:hint="eastAsia"/>
         </w:rPr>
-        <w:t xml:space="preserve">3.3.8 </w:t>
+        <w:t>3.3.9</w:t>
+      </w:r>
+      <w:r>
+        <w:rPr>
+          <w:rFonts w:hint="eastAsia"/>
+        </w:rPr>
+        <w:t xml:space="preserve"> </w:t>
       </w:r>
       <w:r>
         <w:t>默认参数</w:t>
@@ -15949,17 +15774,39 @@
     <w:p>
       <w:pPr>
         <w:ind w:firstLine="480"/>
-      </w:pPr>
-      <w:r>
-        <w:t>类似地，参数的默认值只能出现在函数声明中，</w:t>
+        <w:rPr>
+          <w:color w:val="FF0000"/>
+        </w:rPr>
+      </w:pPr>
+      <w:r>
+        <w:t>类似地，</w:t>
+      </w:r>
+      <w:r>
+        <w:rPr>
+          <w:color w:val="FF0000"/>
+        </w:rPr>
+        <w:t>参数的默认值只能出现在函数声明中</w:t>
+      </w:r>
+      <w:r>
+        <w:t>，</w:t>
       </w:r>
       <w:r>
         <w:rPr>
           <w:rFonts w:ascii="Fixedsys" w:hAnsi="Fixedsys" w:hint="eastAsia"/>
         </w:rPr>
-        <w:t>但是为了明确起见，这些默认值应以注释的形式在定义中给出。</w:t>
-      </w:r>
-      <w:r>
+        <w:t>但是为了明确起见，这些默认值</w:t>
+      </w:r>
+      <w:r>
+        <w:rPr>
+          <w:rFonts w:ascii="Fixedsys" w:hAnsi="Fixedsys" w:hint="eastAsia"/>
+          <w:color w:val="FF0000"/>
+        </w:rPr>
+        <w:t>应以注释的形式在定义中给出。</w:t>
+      </w:r>
+      <w:r>
+        <w:rPr>
+          <w:color w:val="FF0000"/>
+        </w:rPr>
         <w:t xml:space="preserve"> </w:t>
       </w:r>
     </w:p>
@@ -16003,7 +15850,7 @@
             <w:pPr>
               <w:ind w:firstLineChars="0" w:firstLine="0"/>
               <w:rPr>
-                <w:rFonts w:ascii="Fixedsys" w:hAnsi="Fixedsys"/>
+                <w:rFonts w:ascii="Fixedsys" w:hAnsi="Fixedsys" w:hint="eastAsia"/>
                 <w:color w:val="0000FF"/>
               </w:rPr>
             </w:pPr>
@@ -16814,7 +16661,10 @@
         <w:pStyle w:val="3"/>
       </w:pPr>
       <w:r>
-        <w:t xml:space="preserve">3.3.9 </w:t>
+        <w:t>3.3.10</w:t>
+      </w:r>
+      <w:r>
+        <w:t xml:space="preserve"> </w:t>
       </w:r>
       <w:r>
         <w:t>异常过滤器</w:t>
@@ -16825,7 +16675,16 @@
         <w:ind w:firstLine="480"/>
       </w:pPr>
       <w:r>
-        <w:t>对于任何肯能抛出异常的函数，必须在其声明和定义中显式地指定异常过滤器，并在过滤器中列举该函数可能抛出的异常。</w:t>
+        <w:t>对于任何肯能抛出异常的函数</w:t>
+      </w:r>
+      <w:r>
+        <w:rPr>
+          <w:color w:val="FF0000"/>
+        </w:rPr>
+        <w:t>，必须在其声明和定义中显式地指定异常过滤器</w:t>
+      </w:r>
+      <w:r>
+        <w:t>，并在过滤器中列举该函数可能抛出的异常。</w:t>
       </w:r>
       <w:r>
         <w:t xml:space="preserve"> </w:t>
@@ -17007,8 +16866,10 @@
         <w:pStyle w:val="3"/>
       </w:pPr>
       <w:r>
-        <w:lastRenderedPageBreak/>
-        <w:t xml:space="preserve">3.3.10 </w:t>
+        <w:t>3.3.11</w:t>
+      </w:r>
+      <w:r>
+        <w:t xml:space="preserve"> </w:t>
       </w:r>
       <w:r>
         <w:rPr>
@@ -17022,7 +16883,16 @@
         <w:ind w:firstLine="480"/>
       </w:pPr>
       <w:r>
-        <w:t>如果函数体中的代码较长，应该根据功能不同将其分段。代码段间以空行分离，并且每段代码都以</w:t>
+        <w:t>如果</w:t>
+      </w:r>
+      <w:r>
+        <w:rPr>
+          <w:color w:val="FF0000"/>
+        </w:rPr>
+        <w:t>函数体中的代码较长，应该根据功能不同将其分段</w:t>
+      </w:r>
+      <w:r>
+        <w:t>。代码段间以空行分离，并且每段代码都以</w:t>
       </w:r>
       <w:r>
         <w:t>代码段分割注释</w:t>
@@ -17074,7 +16944,7 @@
             <w:pPr>
               <w:pStyle w:val="05"/>
               <w:rPr>
-                <w:rFonts w:ascii="Arial Unicode MS" w:eastAsia="Arial Unicode MS" w:hAnsi="Arial Unicode MS" w:cs="Arial Unicode MS"/>
+                <w:color w:val="808080"/>
               </w:rPr>
             </w:pPr>
             <w:r>
@@ -17322,6 +17192,13 @@
                 <w:color w:val="800000"/>
               </w:rPr>
               <w:br/>
+            </w:r>
+            <w:r>
+              <w:rPr>
+                <w:rFonts w:hint="eastAsia"/>
+                <w:color w:val="800000"/>
+              </w:rPr>
+              <w:lastRenderedPageBreak/>
               <w:t xml:space="preserve">        </w:t>
             </w:r>
             <w:r>
@@ -17466,8 +17343,6 @@
               </w:rPr>
               <w:t xml:space="preserve">        </w:t>
             </w:r>
-            <w:bookmarkStart w:id="3" w:name="_GoBack"/>
-            <w:bookmarkEnd w:id="3"/>
             <w:r>
               <w:rPr>
                 <w:rFonts w:hint="eastAsia"/>
@@ -18396,7 +18271,6 @@
               <w:rPr>
                 <w:rFonts w:hint="eastAsia"/>
               </w:rPr>
-              <w:lastRenderedPageBreak/>
               <w:t xml:space="preserve">        </w:t>
             </w:r>
             <w:r>
@@ -18472,7 +18346,13 @@
         <w:rPr>
           <w:rFonts w:hint="eastAsia"/>
         </w:rPr>
-        <w:t xml:space="preserve">3.3.11 </w:t>
+        <w:t>3.3.12</w:t>
+      </w:r>
+      <w:r>
+        <w:rPr>
+          <w:rFonts w:hint="eastAsia"/>
+        </w:rPr>
+        <w:t xml:space="preserve"> </w:t>
       </w:r>
       <w:r>
         <w:rPr>
@@ -18648,6 +18528,7 @@
                 <w:rFonts w:hint="eastAsia"/>
                 <w:color w:val="0000FF"/>
               </w:rPr>
+              <w:lastRenderedPageBreak/>
               <w:t>if</w:t>
             </w:r>
             <w:r>
@@ -20851,6 +20732,7 @@
   <w:style w:type="character" w:default="1" w:styleId="a0">
     <w:name w:val="Default Paragraph Font"/>
     <w:uiPriority w:val="1"/>
+    <w:semiHidden/>
     <w:unhideWhenUsed/>
   </w:style>
   <w:style w:type="table" w:default="1" w:styleId="a1">
@@ -21631,7 +21513,7 @@
 </file>
 
 <file path=customXml/itemProps1.xml><?xml version="1.0" encoding="utf-8"?>
-<ds:datastoreItem xmlns:ds="http://schemas.openxmlformats.org/officeDocument/2006/customXml" ds:itemID="{F9CF22BD-6C56-402C-9DD4-2E4F48A6D021}">
+<ds:datastoreItem xmlns:ds="http://schemas.openxmlformats.org/officeDocument/2006/customXml" ds:itemID="{7F0E6919-CD44-42D8-9CA0-E11CCF2FE39D}">
   <ds:schemaRefs>
     <ds:schemaRef ds:uri="http://schemas.openxmlformats.org/officeDocument/2006/bibliography"/>
   </ds:schemaRefs>

</xml_diff>

<commit_message>
2017年 06月 13日 星期二 16:43:13 CST
</commit_message>
<xml_diff>
--- a/cpp_program_regular.docx
+++ b/cpp_program_regular.docx
@@ -32,7 +32,7 @@
           </w:tcPr>
           <w:p>
             <w:pPr>
-              <w:ind w:firstLine="480"/>
+              <w:ind w:firstLine="400"/>
             </w:pPr>
             <w:r>
               <w:t>所</w:t>
@@ -660,7 +660,7 @@
           </w:tbl>
           <w:p>
             <w:pPr>
-              <w:ind w:firstLine="480"/>
+              <w:ind w:firstLine="400"/>
               <w:rPr>
                 <w:rFonts w:ascii="Arial Unicode MS" w:eastAsia="Arial Unicode MS" w:hAnsi="Arial Unicode MS" w:cs="Arial Unicode MS"/>
               </w:rPr>
@@ -729,7 +729,7 @@
     </w:p>
     <w:p>
       <w:pPr>
-        <w:ind w:firstLine="480"/>
+        <w:ind w:firstLine="420"/>
       </w:pPr>
       <w:r>
         <w:rPr>
@@ -740,7 +740,7 @@
     </w:p>
     <w:p>
       <w:pPr>
-        <w:ind w:firstLine="480"/>
+        <w:ind w:firstLine="420"/>
       </w:pPr>
       <w:r>
         <w:rPr>
@@ -751,7 +751,7 @@
     </w:p>
     <w:p>
       <w:pPr>
-        <w:ind w:firstLine="480"/>
+        <w:ind w:firstLine="420"/>
       </w:pPr>
       <w:r>
         <w:rPr>
@@ -762,7 +762,7 @@
     </w:p>
     <w:p>
       <w:pPr>
-        <w:ind w:firstLine="480"/>
+        <w:ind w:firstLine="420"/>
       </w:pPr>
       <w:r>
         <w:rPr>
@@ -806,7 +806,7 @@
           <w:p>
             <w:pPr>
               <w:pStyle w:val="22"/>
-              <w:ind w:firstLine="420"/>
+              <w:ind w:firstLine="400"/>
             </w:pPr>
             <w:r>
               <w:rPr>
@@ -866,7 +866,7 @@
           <w:p>
             <w:pPr>
               <w:pStyle w:val="22"/>
-              <w:ind w:firstLine="420"/>
+              <w:ind w:firstLine="400"/>
             </w:pPr>
             <w:r>
               <w:t>在编写一个子模块或派生类的时候，要遵循其基类或整体模块的命名风格，保持命名风格在整个模块中的同一性。</w:t>
@@ -1034,7 +1034,7 @@
           <w:p>
             <w:pPr>
               <w:pStyle w:val="22"/>
-              <w:ind w:firstLine="420"/>
+              <w:ind w:firstLine="400"/>
             </w:pPr>
             <w:r>
               <w:t>程序中不要出现名字完全相同的局部变量和全局变量，尽管两者的作用域不同而不会发生语法错误，但容易使人误解。</w:t>
@@ -1067,7 +1067,7 @@
           <w:p>
             <w:pPr>
               <w:pStyle w:val="22"/>
-              <w:ind w:firstLine="420"/>
+              <w:ind w:firstLine="400"/>
             </w:pPr>
             <w:r>
               <w:t>用正确的反义词组命名具有互斥意义的标识符，如：</w:t>
@@ -1121,7 +1121,7 @@
           <w:p>
             <w:pPr>
               <w:pStyle w:val="22"/>
-              <w:ind w:firstLine="420"/>
+              <w:ind w:firstLine="400"/>
             </w:pPr>
             <w:r>
               <w:t>尽量避免名字中出现数字编号，如</w:t>
@@ -1161,7 +1161,7 @@
           <w:p>
             <w:pPr>
               <w:pStyle w:val="22"/>
-              <w:ind w:firstLine="420"/>
+              <w:ind w:firstLine="400"/>
             </w:pPr>
             <w:r>
               <w:rPr>
@@ -1273,7 +1273,7 @@
           <w:p>
             <w:pPr>
               <w:pStyle w:val="22"/>
-              <w:ind w:firstLine="420"/>
+              <w:ind w:firstLine="400"/>
             </w:pPr>
             <w:r>
               <w:t>除了异常类等个别情况（不希望用户把该类看作普通的、正常的类之情况）外，</w:t>
@@ -1607,7 +1607,7 @@
           <w:p>
             <w:pPr>
               <w:pStyle w:val="22"/>
-              <w:ind w:firstLine="420"/>
+              <w:ind w:firstLine="400"/>
               <w:rPr>
                 <w:szCs w:val="18"/>
               </w:rPr>
@@ -1624,7 +1624,6 @@
         <w:rPr>
           <w:rFonts w:hint="eastAsia"/>
         </w:rPr>
-        <w:lastRenderedPageBreak/>
         <w:t>2.2.</w:t>
       </w:r>
       <w:r>
@@ -1686,7 +1685,7 @@
           <w:p>
             <w:pPr>
               <w:pStyle w:val="22"/>
-              <w:ind w:firstLine="420"/>
+              <w:ind w:firstLine="400"/>
             </w:pPr>
             <w:r>
               <w:t>枚举、联合及</w:t>
@@ -1744,6 +1743,7 @@
                     <w:rPr>
                       <w:rFonts w:hint="eastAsia"/>
                     </w:rPr>
+                    <w:lastRenderedPageBreak/>
                     <w:t>c</w:t>
                   </w:r>
                   <w:r>
@@ -2110,6 +2110,7 @@
         <w:pStyle w:val="2"/>
       </w:pPr>
       <w:r>
+        <w:lastRenderedPageBreak/>
         <w:t>2.</w:t>
       </w:r>
       <w:r>
@@ -2244,7 +2245,7 @@
                 <w:p>
                   <w:pPr>
                     <w:pStyle w:val="22"/>
-                    <w:ind w:firstLine="420"/>
+                    <w:ind w:firstLine="400"/>
                   </w:pPr>
                   <w:r>
                     <w:t>函数名应当</w:t>
@@ -2662,7 +2663,7 @@
           <w:p>
             <w:pPr>
               <w:pStyle w:val="22"/>
-              <w:ind w:firstLine="420"/>
+              <w:ind w:firstLine="400"/>
             </w:pPr>
             <w:r>
               <w:t>变量应该是程序中使用最多的标识符了，变量的命名规范可能是一套</w:t>
@@ -2976,10 +2977,10 @@
                     <w:tblLook w:val="04A0" w:firstRow="1" w:lastRow="0" w:firstColumn="1" w:lastColumn="0" w:noHBand="0" w:noVBand="1"/>
                   </w:tblPr>
                   <w:tblGrid>
-                    <w:gridCol w:w="837"/>
-                    <w:gridCol w:w="3838"/>
-                    <w:gridCol w:w="660"/>
-                    <w:gridCol w:w="2911"/>
+                    <w:gridCol w:w="844"/>
+                    <w:gridCol w:w="3845"/>
+                    <w:gridCol w:w="639"/>
+                    <w:gridCol w:w="2918"/>
                   </w:tblGrid>
                   <w:tr>
                     <w:trPr>
@@ -3725,10 +3726,10 @@
                     <w:tblLook w:val="01E0" w:firstRow="1" w:lastRow="1" w:firstColumn="1" w:lastColumn="1" w:noHBand="0" w:noVBand="0"/>
                   </w:tblPr>
                   <w:tblGrid>
-                    <w:gridCol w:w="805"/>
-                    <w:gridCol w:w="3684"/>
-                    <w:gridCol w:w="708"/>
-                    <w:gridCol w:w="3049"/>
+                    <w:gridCol w:w="807"/>
+                    <w:gridCol w:w="3524"/>
+                    <w:gridCol w:w="867"/>
+                    <w:gridCol w:w="3048"/>
                   </w:tblGrid>
                   <w:tr>
                     <w:trPr>
@@ -3736,7 +3737,7 @@
                     </w:trPr>
                     <w:tc>
                       <w:tcPr>
-                        <w:tcW w:w="488" w:type="pct"/>
+                        <w:tcW w:w="489" w:type="pct"/>
                         <w:tcBorders>
                           <w:top w:val="single" w:sz="4" w:space="0" w:color="auto"/>
                           <w:left w:val="single" w:sz="4" w:space="0" w:color="auto"/>
@@ -3758,14 +3759,13 @@
                             <w:rFonts w:hint="eastAsia"/>
                             <w:b/>
                           </w:rPr>
-                          <w:lastRenderedPageBreak/>
                           <w:t>前缀</w:t>
                         </w:r>
                       </w:p>
                     </w:tc>
                     <w:tc>
                       <w:tcPr>
-                        <w:tcW w:w="2234" w:type="pct"/>
+                        <w:tcW w:w="2137" w:type="pct"/>
                         <w:tcBorders>
                           <w:top w:val="single" w:sz="4" w:space="0" w:color="auto"/>
                           <w:left w:val="single" w:sz="4" w:space="0" w:color="auto"/>
@@ -3793,7 +3793,7 @@
                     </w:tc>
                     <w:tc>
                       <w:tcPr>
-                        <w:tcW w:w="429" w:type="pct"/>
+                        <w:tcW w:w="526" w:type="pct"/>
                         <w:tcBorders>
                           <w:top w:val="single" w:sz="4" w:space="0" w:color="auto"/>
                           <w:left w:val="double" w:sz="4" w:space="0" w:color="auto"/>
@@ -3850,7 +3850,7 @@
                     </w:trPr>
                     <w:tc>
                       <w:tcPr>
-                        <w:tcW w:w="488" w:type="pct"/>
+                        <w:tcW w:w="489" w:type="pct"/>
                         <w:tcBorders>
                           <w:top w:val="single" w:sz="4" w:space="0" w:color="auto"/>
                           <w:left w:val="single" w:sz="4" w:space="0" w:color="auto"/>
@@ -3873,7 +3873,7 @@
                     </w:tc>
                     <w:tc>
                       <w:tcPr>
-                        <w:tcW w:w="2234" w:type="pct"/>
+                        <w:tcW w:w="2137" w:type="pct"/>
                         <w:tcBorders>
                           <w:top w:val="single" w:sz="4" w:space="0" w:color="auto"/>
                           <w:left w:val="single" w:sz="4" w:space="0" w:color="auto"/>
@@ -3905,7 +3905,7 @@
                     </w:tc>
                     <w:tc>
                       <w:tcPr>
-                        <w:tcW w:w="429" w:type="pct"/>
+                        <w:tcW w:w="526" w:type="pct"/>
                         <w:tcBorders>
                           <w:top w:val="single" w:sz="4" w:space="0" w:color="auto"/>
                           <w:left w:val="double" w:sz="4" w:space="0" w:color="auto"/>
@@ -3950,7 +3950,7 @@
                     </w:trPr>
                     <w:tc>
                       <w:tcPr>
-                        <w:tcW w:w="488" w:type="pct"/>
+                        <w:tcW w:w="489" w:type="pct"/>
                         <w:tcBorders>
                           <w:top w:val="single" w:sz="4" w:space="0" w:color="auto"/>
                           <w:left w:val="single" w:sz="4" w:space="0" w:color="auto"/>
@@ -3970,7 +3970,7 @@
                     </w:tc>
                     <w:tc>
                       <w:tcPr>
-                        <w:tcW w:w="2234" w:type="pct"/>
+                        <w:tcW w:w="2137" w:type="pct"/>
                         <w:tcBorders>
                           <w:top w:val="single" w:sz="4" w:space="0" w:color="auto"/>
                           <w:left w:val="single" w:sz="4" w:space="0" w:color="auto"/>
@@ -3990,7 +3990,7 @@
                     </w:tc>
                     <w:tc>
                       <w:tcPr>
-                        <w:tcW w:w="429" w:type="pct"/>
+                        <w:tcW w:w="526" w:type="pct"/>
                         <w:tcBorders>
                           <w:top w:val="single" w:sz="4" w:space="0" w:color="auto"/>
                           <w:left w:val="double" w:sz="4" w:space="0" w:color="auto"/>
@@ -4035,7 +4035,7 @@
                     </w:trPr>
                     <w:tc>
                       <w:tcPr>
-                        <w:tcW w:w="488" w:type="pct"/>
+                        <w:tcW w:w="489" w:type="pct"/>
                         <w:tcBorders>
                           <w:top w:val="single" w:sz="4" w:space="0" w:color="auto"/>
                           <w:left w:val="single" w:sz="4" w:space="0" w:color="auto"/>
@@ -4049,13 +4049,14 @@
                           <w:pStyle w:val="01"/>
                         </w:pPr>
                         <w:r>
+                          <w:lastRenderedPageBreak/>
                           <w:t>ch</w:t>
                         </w:r>
                       </w:p>
                     </w:tc>
                     <w:tc>
                       <w:tcPr>
-                        <w:tcW w:w="2234" w:type="pct"/>
+                        <w:tcW w:w="2137" w:type="pct"/>
                         <w:tcBorders>
                           <w:top w:val="single" w:sz="4" w:space="0" w:color="auto"/>
                           <w:left w:val="single" w:sz="4" w:space="0" w:color="auto"/>
@@ -4090,113 +4091,7 @@
                     </w:tc>
                     <w:tc>
                       <w:tcPr>
-                        <w:tcW w:w="429" w:type="pct"/>
-                        <w:tcBorders>
-                          <w:top w:val="single" w:sz="4" w:space="0" w:color="auto"/>
-                          <w:left w:val="double" w:sz="4" w:space="0" w:color="auto"/>
-                          <w:bottom w:val="single" w:sz="4" w:space="0" w:color="auto"/>
-                          <w:right w:val="single" w:sz="4" w:space="0" w:color="auto"/>
-                        </w:tcBorders>
-                        <w:shd w:val="clear" w:color="auto" w:fill="auto"/>
-                      </w:tcPr>
-                      <w:p>
-                        <w:pPr>
-                          <w:pStyle w:val="01"/>
-                        </w:pPr>
-                        <w:r>
-                          <w:rPr>
-                            <w:rFonts w:hint="eastAsia"/>
-                          </w:rPr>
-                          <w:t>h</w:t>
-                        </w:r>
-                      </w:p>
-                    </w:tc>
-                    <w:tc>
-                      <w:tcPr>
-                        <w:tcW w:w="1849" w:type="pct"/>
-                        <w:tcBorders>
-                          <w:top w:val="single" w:sz="4" w:space="0" w:color="auto"/>
-                          <w:left w:val="single" w:sz="4" w:space="0" w:color="auto"/>
-                          <w:bottom w:val="single" w:sz="4" w:space="0" w:color="auto"/>
-                          <w:right w:val="single" w:sz="4" w:space="0" w:color="auto"/>
-                        </w:tcBorders>
-                        <w:shd w:val="clear" w:color="auto" w:fill="auto"/>
-                      </w:tcPr>
-                      <w:p>
-                        <w:pPr>
-                          <w:pStyle w:val="03"/>
-                        </w:pPr>
-                        <w:r>
-                          <w:rPr>
-                            <w:rFonts w:hint="eastAsia"/>
-                          </w:rPr>
-                          <w:t>handle </w:t>
-                        </w:r>
-                      </w:p>
-                    </w:tc>
-                  </w:tr>
-                  <w:tr>
-                    <w:trPr>
-                      <w:trHeight w:val="285"/>
-                    </w:trPr>
-                    <w:tc>
-                      <w:tcPr>
-                        <w:tcW w:w="488" w:type="pct"/>
-                        <w:tcBorders>
-                          <w:top w:val="single" w:sz="4" w:space="0" w:color="auto"/>
-                          <w:left w:val="single" w:sz="4" w:space="0" w:color="auto"/>
-                          <w:bottom w:val="single" w:sz="4" w:space="0" w:color="auto"/>
-                          <w:right w:val="single" w:sz="4" w:space="0" w:color="auto"/>
-                        </w:tcBorders>
-                        <w:shd w:val="clear" w:color="auto" w:fill="auto"/>
-                      </w:tcPr>
-                      <w:p>
-                        <w:pPr>
-                          <w:pStyle w:val="01"/>
-                        </w:pPr>
-                        <w:r>
-                          <w:t>n</w:t>
-                        </w:r>
-                      </w:p>
-                    </w:tc>
-                    <w:tc>
-                      <w:tcPr>
-                        <w:tcW w:w="2234" w:type="pct"/>
-                        <w:tcBorders>
-                          <w:top w:val="single" w:sz="4" w:space="0" w:color="auto"/>
-                          <w:left w:val="single" w:sz="4" w:space="0" w:color="auto"/>
-                          <w:bottom w:val="single" w:sz="4" w:space="0" w:color="auto"/>
-                          <w:right w:val="double" w:sz="4" w:space="0" w:color="auto"/>
-                        </w:tcBorders>
-                        <w:shd w:val="clear" w:color="auto" w:fill="auto"/>
-                      </w:tcPr>
-                      <w:p>
-                        <w:pPr>
-                          <w:pStyle w:val="03"/>
-                        </w:pPr>
-                        <w:r>
-                          <w:t xml:space="preserve">int, </w:t>
-                        </w:r>
-                        <w:r>
-                          <w:rPr>
-                            <w:rFonts w:hint="eastAsia"/>
-                          </w:rPr>
-                          <w:t>UINT</w:t>
-                        </w:r>
-                        <w:r>
-                          <w:t>,__int32,__int64</w:t>
-                        </w:r>
-                        <w:r>
-                          <w:rPr>
-                            <w:rFonts w:hint="eastAsia"/>
-                          </w:rPr>
-                          <w:t>）</w:t>
-                        </w:r>
-                      </w:p>
-                    </w:tc>
-                    <w:tc>
-                      <w:tcPr>
-                        <w:tcW w:w="429" w:type="pct"/>
+                        <w:tcW w:w="526" w:type="pct"/>
                         <w:tcBorders>
                           <w:top w:val="single" w:sz="4" w:space="0" w:color="auto"/>
                           <w:left w:val="double" w:sz="4" w:space="0" w:color="auto"/>
@@ -4262,16 +4157,19 @@
                           </w:rPr>
                           <w:t>LPCTSTR</w:t>
                         </w:r>
+                        <w:r>
+                          <w:t>(vc)</w:t>
+                        </w:r>
                       </w:p>
                     </w:tc>
                   </w:tr>
                   <w:tr>
                     <w:trPr>
-                      <w:trHeight w:val="291"/>
+                      <w:trHeight w:val="285"/>
                     </w:trPr>
                     <w:tc>
                       <w:tcPr>
-                        <w:tcW w:w="488" w:type="pct"/>
+                        <w:tcW w:w="489" w:type="pct"/>
                         <w:tcBorders>
                           <w:top w:val="single" w:sz="4" w:space="0" w:color="auto"/>
                           <w:left w:val="single" w:sz="4" w:space="0" w:color="auto"/>
@@ -4285,19 +4183,13 @@
                           <w:pStyle w:val="01"/>
                         </w:pPr>
                         <w:r>
-                          <w:rPr>
-                            <w:rFonts w:hint="eastAsia"/>
-                          </w:rPr>
-                          <w:t>s</w:t>
-                        </w:r>
-                        <w:r>
-                          <w:t>h</w:t>
+                          <w:t>n</w:t>
                         </w:r>
                       </w:p>
                     </w:tc>
                     <w:tc>
                       <w:tcPr>
-                        <w:tcW w:w="2234" w:type="pct"/>
+                        <w:tcW w:w="2137" w:type="pct"/>
                         <w:tcBorders>
                           <w:top w:val="single" w:sz="4" w:space="0" w:color="auto"/>
                           <w:left w:val="single" w:sz="4" w:space="0" w:color="auto"/>
@@ -4311,16 +4203,13 @@
                           <w:pStyle w:val="03"/>
                         </w:pPr>
                         <w:r>
-                          <w:rPr>
-                            <w:rFonts w:hint="eastAsia"/>
-                          </w:rPr>
-                          <w:t>short</w:t>
+                          <w:t>int</w:t>
                         </w:r>
                       </w:p>
                     </w:tc>
                     <w:tc>
                       <w:tcPr>
-                        <w:tcW w:w="429" w:type="pct"/>
+                        <w:tcW w:w="526" w:type="pct"/>
                         <w:tcBorders>
                           <w:top w:val="single" w:sz="4" w:space="0" w:color="auto"/>
                           <w:left w:val="double" w:sz="4" w:space="0" w:color="auto"/>
@@ -4367,11 +4256,11 @@
                   </w:tr>
                   <w:tr>
                     <w:trPr>
-                      <w:trHeight w:val="164"/>
+                      <w:trHeight w:val="291"/>
                     </w:trPr>
                     <w:tc>
                       <w:tcPr>
-                        <w:tcW w:w="488" w:type="pct"/>
+                        <w:tcW w:w="489" w:type="pct"/>
                         <w:tcBorders>
                           <w:top w:val="single" w:sz="4" w:space="0" w:color="auto"/>
                           <w:left w:val="single" w:sz="4" w:space="0" w:color="auto"/>
@@ -4385,13 +4274,16 @@
                           <w:pStyle w:val="01"/>
                         </w:pPr>
                         <w:r>
-                          <w:t>l</w:t>
+                          <w:rPr>
+                            <w:rFonts w:hint="eastAsia"/>
+                          </w:rPr>
+                          <w:t>s</w:t>
                         </w:r>
                       </w:p>
                     </w:tc>
                     <w:tc>
                       <w:tcPr>
-                        <w:tcW w:w="2234" w:type="pct"/>
+                        <w:tcW w:w="2137" w:type="pct"/>
                         <w:tcBorders>
                           <w:top w:val="single" w:sz="4" w:space="0" w:color="auto"/>
                           <w:left w:val="single" w:sz="4" w:space="0" w:color="auto"/>
@@ -4405,13 +4297,28 @@
                           <w:pStyle w:val="03"/>
                         </w:pPr>
                         <w:r>
-                          <w:t>long</w:t>
+                          <w:t>S</w:t>
+                        </w:r>
+                        <w:r>
+                          <w:rPr>
+                            <w:rFonts w:hint="eastAsia"/>
+                          </w:rPr>
+                          <w:t>hort</w:t>
+                        </w:r>
+                        <w:r>
+                          <w:t>,</w:t>
+                        </w:r>
+                        <w:r>
+                          <w:rPr>
+                            <w:rFonts w:hint="eastAsia"/>
+                          </w:rPr>
+                          <w:t>不单独使用</w:t>
                         </w:r>
                       </w:p>
                     </w:tc>
                     <w:tc>
                       <w:tcPr>
-                        <w:tcW w:w="429" w:type="pct"/>
+                        <w:tcW w:w="526" w:type="pct"/>
                         <w:tcBorders>
                           <w:top w:val="single" w:sz="4" w:space="0" w:color="auto"/>
                           <w:left w:val="double" w:sz="4" w:space="0" w:color="auto"/>
@@ -4462,7 +4369,7 @@
                     </w:trPr>
                     <w:tc>
                       <w:tcPr>
-                        <w:tcW w:w="488" w:type="pct"/>
+                        <w:tcW w:w="489" w:type="pct"/>
                         <w:tcBorders>
                           <w:top w:val="single" w:sz="4" w:space="0" w:color="auto"/>
                           <w:left w:val="single" w:sz="4" w:space="0" w:color="auto"/>
@@ -4476,16 +4383,13 @@
                           <w:pStyle w:val="01"/>
                         </w:pPr>
                         <w:r>
-                          <w:rPr>
-                            <w:rFonts w:hint="eastAsia"/>
-                          </w:rPr>
-                          <w:t>u</w:t>
+                          <w:t>l</w:t>
                         </w:r>
                       </w:p>
                     </w:tc>
                     <w:tc>
                       <w:tcPr>
-                        <w:tcW w:w="2234" w:type="pct"/>
+                        <w:tcW w:w="2137" w:type="pct"/>
                         <w:tcBorders>
                           <w:top w:val="single" w:sz="4" w:space="0" w:color="auto"/>
                           <w:left w:val="single" w:sz="4" w:space="0" w:color="auto"/>
@@ -4499,19 +4403,10 @@
                           <w:pStyle w:val="03"/>
                         </w:pPr>
                         <w:r>
-                          <w:t>U</w:t>
+                          <w:t>Long</w:t>
                         </w:r>
                         <w:r>
-                          <w:rPr>
-                            <w:rFonts w:hint="eastAsia"/>
-                          </w:rPr>
-                          <w:t>singed</w:t>
-                        </w:r>
-                        <w:r>
-                          <w:rPr>
-                            <w:rFonts w:hint="eastAsia"/>
-                          </w:rPr>
-                          <w:t>，</w:t>
+                          <w:t>,</w:t>
                         </w:r>
                         <w:r>
                           <w:rPr>
@@ -4523,7 +4418,7 @@
                     </w:tc>
                     <w:tc>
                       <w:tcPr>
-                        <w:tcW w:w="429" w:type="pct"/>
+                        <w:tcW w:w="526" w:type="pct"/>
                         <w:tcBorders>
                           <w:top w:val="single" w:sz="4" w:space="0" w:color="auto"/>
                           <w:left w:val="double" w:sz="4" w:space="0" w:color="auto"/>
@@ -4574,7 +4469,7 @@
                     </w:trPr>
                     <w:tc>
                       <w:tcPr>
-                        <w:tcW w:w="488" w:type="pct"/>
+                        <w:tcW w:w="489" w:type="pct"/>
                         <w:tcBorders>
                           <w:top w:val="single" w:sz="4" w:space="0" w:color="auto"/>
                           <w:left w:val="single" w:sz="4" w:space="0" w:color="auto"/>
@@ -4588,13 +4483,16 @@
                           <w:pStyle w:val="01"/>
                         </w:pPr>
                         <w:r>
-                          <w:t>f</w:t>
+                          <w:rPr>
+                            <w:rFonts w:hint="eastAsia"/>
+                          </w:rPr>
+                          <w:t>u</w:t>
                         </w:r>
                       </w:p>
                     </w:tc>
                     <w:tc>
                       <w:tcPr>
-                        <w:tcW w:w="2234" w:type="pct"/>
+                        <w:tcW w:w="2137" w:type="pct"/>
                         <w:tcBorders>
                           <w:top w:val="single" w:sz="4" w:space="0" w:color="auto"/>
                           <w:left w:val="single" w:sz="4" w:space="0" w:color="auto"/>
@@ -4608,13 +4506,31 @@
                           <w:pStyle w:val="03"/>
                         </w:pPr>
                         <w:r>
-                          <w:t>float</w:t>
+                          <w:t>U</w:t>
+                        </w:r>
+                        <w:r>
+                          <w:rPr>
+                            <w:rFonts w:hint="eastAsia"/>
+                          </w:rPr>
+                          <w:t>singed</w:t>
+                        </w:r>
+                        <w:r>
+                          <w:rPr>
+                            <w:rFonts w:hint="eastAsia"/>
+                          </w:rPr>
+                          <w:t>，</w:t>
+                        </w:r>
+                        <w:r>
+                          <w:rPr>
+                            <w:rFonts w:hint="eastAsia"/>
+                          </w:rPr>
+                          <w:t>不单独使用</w:t>
                         </w:r>
                       </w:p>
                     </w:tc>
                     <w:tc>
                       <w:tcPr>
-                        <w:tcW w:w="429" w:type="pct"/>
+                        <w:tcW w:w="526" w:type="pct"/>
                         <w:tcBorders>
                           <w:top w:val="single" w:sz="4" w:space="0" w:color="auto"/>
                           <w:left w:val="double" w:sz="4" w:space="0" w:color="auto"/>
@@ -4665,7 +4581,7 @@
                     </w:trPr>
                     <w:tc>
                       <w:tcPr>
-                        <w:tcW w:w="488" w:type="pct"/>
+                        <w:tcW w:w="489" w:type="pct"/>
                         <w:tcBorders>
                           <w:top w:val="single" w:sz="4" w:space="0" w:color="auto"/>
                           <w:left w:val="single" w:sz="4" w:space="0" w:color="auto"/>
@@ -4679,13 +4595,13 @@
                           <w:pStyle w:val="01"/>
                         </w:pPr>
                         <w:r>
-                          <w:t>d</w:t>
+                          <w:t>f</w:t>
                         </w:r>
                       </w:p>
                     </w:tc>
                     <w:tc>
                       <w:tcPr>
-                        <w:tcW w:w="2234" w:type="pct"/>
+                        <w:tcW w:w="2137" w:type="pct"/>
                         <w:tcBorders>
                           <w:top w:val="single" w:sz="4" w:space="0" w:color="auto"/>
                           <w:left w:val="single" w:sz="4" w:space="0" w:color="auto"/>
@@ -4699,13 +4615,13 @@
                           <w:pStyle w:val="03"/>
                         </w:pPr>
                         <w:r>
-                          <w:t>double</w:t>
+                          <w:t>float</w:t>
                         </w:r>
                       </w:p>
                     </w:tc>
                     <w:tc>
                       <w:tcPr>
-                        <w:tcW w:w="429" w:type="pct"/>
+                        <w:tcW w:w="526" w:type="pct"/>
                         <w:tcBorders>
                           <w:top w:val="single" w:sz="4" w:space="0" w:color="auto"/>
                           <w:left w:val="double" w:sz="4" w:space="0" w:color="auto"/>
@@ -4756,7 +4672,7 @@
                     </w:trPr>
                     <w:tc>
                       <w:tcPr>
-                        <w:tcW w:w="488" w:type="pct"/>
+                        <w:tcW w:w="489" w:type="pct"/>
                         <w:tcBorders>
                           <w:top w:val="single" w:sz="4" w:space="0" w:color="auto"/>
                           <w:left w:val="single" w:sz="4" w:space="0" w:color="auto"/>
@@ -4770,13 +4686,13 @@
                           <w:pStyle w:val="01"/>
                         </w:pPr>
                         <w:r>
-                          <w:t>p</w:t>
+                          <w:t>d</w:t>
                         </w:r>
                       </w:p>
                     </w:tc>
                     <w:tc>
                       <w:tcPr>
-                        <w:tcW w:w="2234" w:type="pct"/>
+                        <w:tcW w:w="2137" w:type="pct"/>
                         <w:tcBorders>
                           <w:top w:val="single" w:sz="4" w:space="0" w:color="auto"/>
                           <w:left w:val="single" w:sz="4" w:space="0" w:color="auto"/>
@@ -4790,13 +4706,13 @@
                           <w:pStyle w:val="03"/>
                         </w:pPr>
                         <w:r>
-                          <w:t>pointer</w:t>
+                          <w:t>double</w:t>
                         </w:r>
                       </w:p>
                     </w:tc>
                     <w:tc>
                       <w:tcPr>
-                        <w:tcW w:w="429" w:type="pct"/>
+                        <w:tcW w:w="526" w:type="pct"/>
                         <w:tcBorders>
                           <w:top w:val="single" w:sz="4" w:space="0" w:color="auto"/>
                           <w:left w:val="double" w:sz="4" w:space="0" w:color="auto"/>
@@ -4847,7 +4763,7 @@
                     </w:trPr>
                     <w:tc>
                       <w:tcPr>
-                        <w:tcW w:w="488" w:type="pct"/>
+                        <w:tcW w:w="489" w:type="pct"/>
                         <w:tcBorders>
                           <w:top w:val="single" w:sz="4" w:space="0" w:color="auto"/>
                           <w:left w:val="single" w:sz="4" w:space="0" w:color="auto"/>
@@ -4861,16 +4777,13 @@
                           <w:pStyle w:val="01"/>
                         </w:pPr>
                         <w:r>
-                          <w:rPr>
-                            <w:rFonts w:hint="eastAsia"/>
-                          </w:rPr>
-                          <w:t>e</w:t>
+                          <w:t>p</w:t>
                         </w:r>
                       </w:p>
                     </w:tc>
                     <w:tc>
                       <w:tcPr>
-                        <w:tcW w:w="2234" w:type="pct"/>
+                        <w:tcW w:w="2137" w:type="pct"/>
                         <w:tcBorders>
                           <w:top w:val="single" w:sz="4" w:space="0" w:color="auto"/>
                           <w:left w:val="single" w:sz="4" w:space="0" w:color="auto"/>
@@ -4884,13 +4797,13 @@
                           <w:pStyle w:val="03"/>
                         </w:pPr>
                         <w:r>
-                          <w:t>enum</w:t>
+                          <w:t>pointer</w:t>
                         </w:r>
                       </w:p>
                     </w:tc>
                     <w:tc>
                       <w:tcPr>
-                        <w:tcW w:w="429" w:type="pct"/>
+                        <w:tcW w:w="526" w:type="pct"/>
                         <w:tcBorders>
                           <w:top w:val="single" w:sz="4" w:space="0" w:color="auto"/>
                           <w:left w:val="double" w:sz="4" w:space="0" w:color="auto"/>
@@ -4944,7 +4857,7 @@
                     </w:trPr>
                     <w:tc>
                       <w:tcPr>
-                        <w:tcW w:w="488" w:type="pct"/>
+                        <w:tcW w:w="489" w:type="pct"/>
                         <w:tcBorders>
                           <w:top w:val="single" w:sz="4" w:space="0" w:color="auto"/>
                           <w:left w:val="single" w:sz="4" w:space="0" w:color="auto"/>
@@ -4961,13 +4874,13 @@
                           <w:rPr>
                             <w:rFonts w:hint="eastAsia"/>
                           </w:rPr>
-                          <w:t>u</w:t>
+                          <w:t>r</w:t>
                         </w:r>
                       </w:p>
                     </w:tc>
                     <w:tc>
                       <w:tcPr>
-                        <w:tcW w:w="2234" w:type="pct"/>
+                        <w:tcW w:w="2137" w:type="pct"/>
                         <w:tcBorders>
                           <w:top w:val="single" w:sz="4" w:space="0" w:color="auto"/>
                           <w:left w:val="single" w:sz="4" w:space="0" w:color="auto"/>
@@ -4981,16 +4894,27 @@
                           <w:pStyle w:val="03"/>
                         </w:pPr>
                         <w:r>
+                          <w:t>R</w:t>
+                        </w:r>
+                        <w:r>
                           <w:rPr>
                             <w:rFonts w:hint="eastAsia"/>
                           </w:rPr>
-                          <w:t>union</w:t>
+                          <w:t>efe</w:t>
+                        </w:r>
+                        <w:bookmarkStart w:id="1" w:name="_GoBack"/>
+                        <w:bookmarkEnd w:id="1"/>
+                        <w:r>
+                          <w:rPr>
+                            <w:rFonts w:hint="eastAsia"/>
+                          </w:rPr>
+                          <w:t>rence</w:t>
                         </w:r>
                       </w:p>
                     </w:tc>
                     <w:tc>
                       <w:tcPr>
-                        <w:tcW w:w="429" w:type="pct"/>
+                        <w:tcW w:w="526" w:type="pct"/>
                         <w:tcBorders>
                           <w:top w:val="single" w:sz="4" w:space="0" w:color="auto"/>
                           <w:left w:val="double" w:sz="4" w:space="0" w:color="auto"/>
@@ -5044,7 +4968,7 @@
                     </w:trPr>
                     <w:tc>
                       <w:tcPr>
-                        <w:tcW w:w="488" w:type="pct"/>
+                        <w:tcW w:w="489" w:type="pct"/>
                         <w:tcBorders>
                           <w:top w:val="single" w:sz="4" w:space="0" w:color="auto"/>
                           <w:left w:val="single" w:sz="4" w:space="0" w:color="auto"/>
@@ -5061,13 +4985,13 @@
                           <w:rPr>
                             <w:rFonts w:hint="eastAsia"/>
                           </w:rPr>
-                          <w:t>s</w:t>
+                          <w:t>e</w:t>
                         </w:r>
                       </w:p>
                     </w:tc>
                     <w:tc>
                       <w:tcPr>
-                        <w:tcW w:w="2234" w:type="pct"/>
+                        <w:tcW w:w="2137" w:type="pct"/>
                         <w:tcBorders>
                           <w:top w:val="single" w:sz="4" w:space="0" w:color="auto"/>
                           <w:left w:val="single" w:sz="4" w:space="0" w:color="auto"/>
@@ -5081,37 +5005,13 @@
                           <w:pStyle w:val="03"/>
                         </w:pPr>
                         <w:r>
-                          <w:t>S</w:t>
-                        </w:r>
-                        <w:r>
-                          <w:rPr>
-                            <w:rFonts w:hint="eastAsia"/>
-                          </w:rPr>
-                          <w:t>truct</w:t>
-                        </w:r>
-                        <w:r>
-                          <w:rPr>
-                            <w:rFonts w:hint="eastAsia"/>
-                          </w:rPr>
-                          <w:t>（</w:t>
-                        </w:r>
-                        <w:r>
-                          <w:rPr>
-                            <w:rFonts w:hint="eastAsia"/>
-                          </w:rPr>
-                          <w:t>c</w:t>
-                        </w:r>
-                        <w:r>
-                          <w:rPr>
-                            <w:rFonts w:hint="eastAsia"/>
-                          </w:rPr>
-                          <w:t>中结构体）</w:t>
+                          <w:t>enum</w:t>
                         </w:r>
                       </w:p>
                     </w:tc>
                     <w:tc>
                       <w:tcPr>
-                        <w:tcW w:w="429" w:type="pct"/>
+                        <w:tcW w:w="526" w:type="pct"/>
                         <w:tcBorders>
                           <w:top w:val="single" w:sz="4" w:space="0" w:color="auto"/>
                           <w:left w:val="double" w:sz="4" w:space="0" w:color="auto"/>
@@ -5162,10 +5062,10 @@
                     </w:trPr>
                     <w:tc>
                       <w:tcPr>
-                        <w:tcW w:w="488" w:type="pct"/>
+                        <w:tcW w:w="489" w:type="pct"/>
                         <w:tcBorders>
                           <w:top w:val="single" w:sz="4" w:space="0" w:color="auto"/>
-                          <w:left w:val="double" w:sz="4" w:space="0" w:color="auto"/>
+                          <w:left w:val="single" w:sz="4" w:space="0" w:color="auto"/>
                           <w:bottom w:val="single" w:sz="4" w:space="0" w:color="auto"/>
                           <w:right w:val="single" w:sz="4" w:space="0" w:color="auto"/>
                         </w:tcBorders>
@@ -5179,18 +5079,18 @@
                           <w:rPr>
                             <w:rFonts w:hint="eastAsia"/>
                           </w:rPr>
-                          <w:t>c</w:t>
+                          <w:t>u</w:t>
                         </w:r>
                       </w:p>
                     </w:tc>
                     <w:tc>
                       <w:tcPr>
-                        <w:tcW w:w="2234" w:type="pct"/>
+                        <w:tcW w:w="2137" w:type="pct"/>
                         <w:tcBorders>
                           <w:top w:val="single" w:sz="4" w:space="0" w:color="auto"/>
                           <w:left w:val="single" w:sz="4" w:space="0" w:color="auto"/>
                           <w:bottom w:val="single" w:sz="4" w:space="0" w:color="auto"/>
-                          <w:right w:val="single" w:sz="4" w:space="0" w:color="auto"/>
+                          <w:right w:val="double" w:sz="4" w:space="0" w:color="auto"/>
                         </w:tcBorders>
                         <w:shd w:val="clear" w:color="auto" w:fill="auto"/>
                       </w:tcPr>
@@ -5199,37 +5099,16 @@
                           <w:pStyle w:val="03"/>
                         </w:pPr>
                         <w:r>
-                          <w:t>C</w:t>
-                        </w:r>
-                        <w:r>
                           <w:rPr>
                             <w:rFonts w:hint="eastAsia"/>
                           </w:rPr>
-                          <w:t>lass/struct</w:t>
-                        </w:r>
-                        <w:r>
-                          <w:rPr>
-                            <w:rFonts w:hint="eastAsia"/>
-                          </w:rPr>
-                          <w:t>（</w:t>
-                        </w:r>
-                        <w:r>
-                          <w:rPr>
-                            <w:rFonts w:hint="eastAsia"/>
-                          </w:rPr>
-                          <w:t>c++</w:t>
-                        </w:r>
-                        <w:r>
-                          <w:rPr>
-                            <w:rFonts w:hint="eastAsia"/>
-                          </w:rPr>
-                          <w:t>类语义的结构体）</w:t>
+                          <w:t>union</w:t>
                         </w:r>
                       </w:p>
                     </w:tc>
                     <w:tc>
                       <w:tcPr>
-                        <w:tcW w:w="429" w:type="pct"/>
+                        <w:tcW w:w="526" w:type="pct"/>
                         <w:tcBorders>
                           <w:top w:val="single" w:sz="4" w:space="0" w:color="auto"/>
                           <w:left w:val="double" w:sz="4" w:space="0" w:color="auto"/>
@@ -5280,10 +5159,10 @@
                     </w:trPr>
                     <w:tc>
                       <w:tcPr>
-                        <w:tcW w:w="488" w:type="pct"/>
+                        <w:tcW w:w="489" w:type="pct"/>
                         <w:tcBorders>
                           <w:top w:val="single" w:sz="4" w:space="0" w:color="auto"/>
-                          <w:left w:val="double" w:sz="4" w:space="0" w:color="auto"/>
+                          <w:left w:val="single" w:sz="4" w:space="0" w:color="auto"/>
                           <w:bottom w:val="single" w:sz="4" w:space="0" w:color="auto"/>
                           <w:right w:val="single" w:sz="4" w:space="0" w:color="auto"/>
                         </w:tcBorders>
@@ -5294,18 +5173,21 @@
                           <w:pStyle w:val="01"/>
                         </w:pPr>
                         <w:r>
-                          <w:t>g</w:t>
+                          <w:rPr>
+                            <w:rFonts w:hint="eastAsia"/>
+                          </w:rPr>
+                          <w:t>s</w:t>
                         </w:r>
                       </w:p>
                     </w:tc>
                     <w:tc>
                       <w:tcPr>
-                        <w:tcW w:w="2234" w:type="pct"/>
+                        <w:tcW w:w="2137" w:type="pct"/>
                         <w:tcBorders>
                           <w:top w:val="single" w:sz="4" w:space="0" w:color="auto"/>
                           <w:left w:val="single" w:sz="4" w:space="0" w:color="auto"/>
                           <w:bottom w:val="single" w:sz="4" w:space="0" w:color="auto"/>
-                          <w:right w:val="single" w:sz="4" w:space="0" w:color="auto"/>
+                          <w:right w:val="double" w:sz="4" w:space="0" w:color="auto"/>
                         </w:tcBorders>
                         <w:shd w:val="clear" w:color="auto" w:fill="auto"/>
                       </w:tcPr>
@@ -5314,25 +5196,37 @@
                           <w:pStyle w:val="03"/>
                         </w:pPr>
                         <w:r>
-                          <w:rPr>
-                            <w:rFonts w:hint="eastAsia"/>
-                          </w:rPr>
-                          <w:t>数组（</w:t>
-                        </w:r>
-                        <w:r>
-                          <w:t>grid</w:t>
+                          <w:t>S</w:t>
                         </w:r>
                         <w:r>
                           <w:rPr>
                             <w:rFonts w:hint="eastAsia"/>
                           </w:rPr>
-                          <w:t>）</w:t>
+                          <w:t>truct</w:t>
+                        </w:r>
+                        <w:r>
+                          <w:rPr>
+                            <w:rFonts w:hint="eastAsia"/>
+                          </w:rPr>
+                          <w:t>（</w:t>
+                        </w:r>
+                        <w:r>
+                          <w:rPr>
+                            <w:rFonts w:hint="eastAsia"/>
+                          </w:rPr>
+                          <w:t>c</w:t>
+                        </w:r>
+                        <w:r>
+                          <w:rPr>
+                            <w:rFonts w:hint="eastAsia"/>
+                          </w:rPr>
+                          <w:t>中结构体）</w:t>
                         </w:r>
                       </w:p>
                     </w:tc>
                     <w:tc>
                       <w:tcPr>
-                        <w:tcW w:w="429" w:type="pct"/>
+                        <w:tcW w:w="526" w:type="pct"/>
                         <w:tcBorders>
                           <w:top w:val="single" w:sz="4" w:space="0" w:color="auto"/>
                           <w:left w:val="double" w:sz="4" w:space="0" w:color="auto"/>
@@ -5389,7 +5283,231 @@
                     </w:trPr>
                     <w:tc>
                       <w:tcPr>
-                        <w:tcW w:w="488" w:type="pct"/>
+                        <w:tcW w:w="489" w:type="pct"/>
+                        <w:tcBorders>
+                          <w:top w:val="single" w:sz="4" w:space="0" w:color="auto"/>
+                          <w:left w:val="double" w:sz="4" w:space="0" w:color="auto"/>
+                          <w:bottom w:val="single" w:sz="4" w:space="0" w:color="auto"/>
+                          <w:right w:val="single" w:sz="4" w:space="0" w:color="auto"/>
+                        </w:tcBorders>
+                        <w:shd w:val="clear" w:color="auto" w:fill="auto"/>
+                      </w:tcPr>
+                      <w:p>
+                        <w:pPr>
+                          <w:pStyle w:val="01"/>
+                        </w:pPr>
+                        <w:r>
+                          <w:rPr>
+                            <w:rFonts w:hint="eastAsia"/>
+                          </w:rPr>
+                          <w:t>c</w:t>
+                        </w:r>
+                      </w:p>
+                    </w:tc>
+                    <w:tc>
+                      <w:tcPr>
+                        <w:tcW w:w="2137" w:type="pct"/>
+                        <w:tcBorders>
+                          <w:top w:val="single" w:sz="4" w:space="0" w:color="auto"/>
+                          <w:left w:val="single" w:sz="4" w:space="0" w:color="auto"/>
+                          <w:bottom w:val="single" w:sz="4" w:space="0" w:color="auto"/>
+                          <w:right w:val="single" w:sz="4" w:space="0" w:color="auto"/>
+                        </w:tcBorders>
+                        <w:shd w:val="clear" w:color="auto" w:fill="auto"/>
+                      </w:tcPr>
+                      <w:p>
+                        <w:pPr>
+                          <w:pStyle w:val="03"/>
+                        </w:pPr>
+                        <w:r>
+                          <w:t>C</w:t>
+                        </w:r>
+                        <w:r>
+                          <w:rPr>
+                            <w:rFonts w:hint="eastAsia"/>
+                          </w:rPr>
+                          <w:t>lass/struct</w:t>
+                        </w:r>
+                        <w:r>
+                          <w:rPr>
+                            <w:rFonts w:hint="eastAsia"/>
+                          </w:rPr>
+                          <w:t>（</w:t>
+                        </w:r>
+                        <w:r>
+                          <w:rPr>
+                            <w:rFonts w:hint="eastAsia"/>
+                          </w:rPr>
+                          <w:t>c++</w:t>
+                        </w:r>
+                        <w:r>
+                          <w:rPr>
+                            <w:rFonts w:hint="eastAsia"/>
+                          </w:rPr>
+                          <w:t>类语义的结构体）</w:t>
+                        </w:r>
+                      </w:p>
+                    </w:tc>
+                    <w:tc>
+                      <w:tcPr>
+                        <w:tcW w:w="526" w:type="pct"/>
+                        <w:tcBorders>
+                          <w:top w:val="single" w:sz="4" w:space="0" w:color="auto"/>
+                          <w:left w:val="double" w:sz="4" w:space="0" w:color="auto"/>
+                          <w:bottom w:val="single" w:sz="4" w:space="0" w:color="auto"/>
+                          <w:right w:val="single" w:sz="4" w:space="0" w:color="auto"/>
+                        </w:tcBorders>
+                        <w:shd w:val="clear" w:color="auto" w:fill="auto"/>
+                      </w:tcPr>
+                      <w:p>
+                        <w:pPr>
+                          <w:pStyle w:val="01"/>
+                        </w:pPr>
+                        <w:r>
+                          <w:rPr>
+                            <w:rFonts w:hint="eastAsia"/>
+                          </w:rPr>
+                          <w:t>st</w:t>
+                        </w:r>
+                      </w:p>
+                    </w:tc>
+                    <w:tc>
+                      <w:tcPr>
+                        <w:tcW w:w="1849" w:type="pct"/>
+                        <w:tcBorders>
+                          <w:top w:val="single" w:sz="4" w:space="0" w:color="auto"/>
+                          <w:left w:val="single" w:sz="4" w:space="0" w:color="auto"/>
+                          <w:bottom w:val="single" w:sz="4" w:space="0" w:color="auto"/>
+                          <w:right w:val="single" w:sz="4" w:space="0" w:color="auto"/>
+                        </w:tcBorders>
+                        <w:shd w:val="clear" w:color="auto" w:fill="auto"/>
+                      </w:tcPr>
+                      <w:p>
+                        <w:pPr>
+                          <w:pStyle w:val="03"/>
+                        </w:pPr>
+                        <w:r>
+                          <w:t>S</w:t>
+                        </w:r>
+                        <w:r>
+                          <w:rPr>
+                            <w:rFonts w:hint="eastAsia"/>
+                          </w:rPr>
+                          <w:t>tack</w:t>
+                        </w:r>
+                      </w:p>
+                    </w:tc>
+                  </w:tr>
+                  <w:tr>
+                    <w:trPr>
+                      <w:trHeight w:val="164"/>
+                    </w:trPr>
+                    <w:tc>
+                      <w:tcPr>
+                        <w:tcW w:w="489" w:type="pct"/>
+                        <w:tcBorders>
+                          <w:top w:val="single" w:sz="4" w:space="0" w:color="auto"/>
+                          <w:left w:val="double" w:sz="4" w:space="0" w:color="auto"/>
+                          <w:bottom w:val="single" w:sz="4" w:space="0" w:color="auto"/>
+                          <w:right w:val="single" w:sz="4" w:space="0" w:color="auto"/>
+                        </w:tcBorders>
+                        <w:shd w:val="clear" w:color="auto" w:fill="auto"/>
+                      </w:tcPr>
+                      <w:p>
+                        <w:pPr>
+                          <w:pStyle w:val="01"/>
+                        </w:pPr>
+                        <w:r>
+                          <w:t>g</w:t>
+                        </w:r>
+                      </w:p>
+                    </w:tc>
+                    <w:tc>
+                      <w:tcPr>
+                        <w:tcW w:w="2137" w:type="pct"/>
+                        <w:tcBorders>
+                          <w:top w:val="single" w:sz="4" w:space="0" w:color="auto"/>
+                          <w:left w:val="single" w:sz="4" w:space="0" w:color="auto"/>
+                          <w:bottom w:val="single" w:sz="4" w:space="0" w:color="auto"/>
+                          <w:right w:val="single" w:sz="4" w:space="0" w:color="auto"/>
+                        </w:tcBorders>
+                        <w:shd w:val="clear" w:color="auto" w:fill="auto"/>
+                      </w:tcPr>
+                      <w:p>
+                        <w:pPr>
+                          <w:pStyle w:val="03"/>
+                        </w:pPr>
+                        <w:r>
+                          <w:rPr>
+                            <w:rFonts w:hint="eastAsia"/>
+                          </w:rPr>
+                          <w:t>数组（</w:t>
+                        </w:r>
+                        <w:r>
+                          <w:t>grid</w:t>
+                        </w:r>
+                        <w:r>
+                          <w:rPr>
+                            <w:rFonts w:hint="eastAsia"/>
+                          </w:rPr>
+                          <w:t>）</w:t>
+                        </w:r>
+                      </w:p>
+                    </w:tc>
+                    <w:tc>
+                      <w:tcPr>
+                        <w:tcW w:w="526" w:type="pct"/>
+                        <w:tcBorders>
+                          <w:top w:val="single" w:sz="4" w:space="0" w:color="auto"/>
+                          <w:left w:val="double" w:sz="4" w:space="0" w:color="auto"/>
+                          <w:bottom w:val="single" w:sz="4" w:space="0" w:color="auto"/>
+                          <w:right w:val="single" w:sz="4" w:space="0" w:color="auto"/>
+                        </w:tcBorders>
+                        <w:shd w:val="clear" w:color="auto" w:fill="auto"/>
+                      </w:tcPr>
+                      <w:p>
+                        <w:pPr>
+                          <w:pStyle w:val="01"/>
+                        </w:pPr>
+                        <w:r>
+                          <w:rPr>
+                            <w:rFonts w:hint="eastAsia"/>
+                          </w:rPr>
+                          <w:t>qu</w:t>
+                        </w:r>
+                      </w:p>
+                    </w:tc>
+                    <w:tc>
+                      <w:tcPr>
+                        <w:tcW w:w="1849" w:type="pct"/>
+                        <w:tcBorders>
+                          <w:top w:val="single" w:sz="4" w:space="0" w:color="auto"/>
+                          <w:left w:val="single" w:sz="4" w:space="0" w:color="auto"/>
+                          <w:bottom w:val="single" w:sz="4" w:space="0" w:color="auto"/>
+                          <w:right w:val="single" w:sz="4" w:space="0" w:color="auto"/>
+                        </w:tcBorders>
+                        <w:shd w:val="clear" w:color="auto" w:fill="auto"/>
+                      </w:tcPr>
+                      <w:p>
+                        <w:pPr>
+                          <w:pStyle w:val="03"/>
+                        </w:pPr>
+                        <w:r>
+                          <w:rPr>
+                            <w:rFonts w:hint="eastAsia"/>
+                          </w:rPr>
+                          <w:t>queue</w:t>
+                        </w:r>
+                      </w:p>
+                    </w:tc>
+                  </w:tr>
+                  <w:tr>
+                    <w:trPr>
+                      <w:trHeight w:val="164"/>
+                    </w:trPr>
+                    <w:tc>
+                      <w:tcPr>
+                        <w:tcW w:w="489" w:type="pct"/>
                         <w:tcBorders>
                           <w:top w:val="single" w:sz="4" w:space="0" w:color="auto"/>
                           <w:left w:val="double" w:sz="4" w:space="0" w:color="auto"/>
@@ -5409,7 +5527,7 @@
                     </w:tc>
                     <w:tc>
                       <w:tcPr>
-                        <w:tcW w:w="2234" w:type="pct"/>
+                        <w:tcW w:w="2137" w:type="pct"/>
                         <w:tcBorders>
                           <w:top w:val="single" w:sz="4" w:space="0" w:color="auto"/>
                           <w:left w:val="single" w:sz="4" w:space="0" w:color="auto"/>
@@ -5432,7 +5550,104 @@
                     </w:tc>
                     <w:tc>
                       <w:tcPr>
-                        <w:tcW w:w="429" w:type="pct"/>
+                        <w:tcW w:w="526" w:type="pct"/>
+                        <w:tcBorders>
+                          <w:top w:val="single" w:sz="4" w:space="0" w:color="auto"/>
+                          <w:left w:val="double" w:sz="4" w:space="0" w:color="auto"/>
+                          <w:bottom w:val="single" w:sz="4" w:space="0" w:color="auto"/>
+                          <w:right w:val="single" w:sz="4" w:space="0" w:color="auto"/>
+                        </w:tcBorders>
+                        <w:shd w:val="clear" w:color="auto" w:fill="auto"/>
+                      </w:tcPr>
+                      <w:p>
+                        <w:pPr>
+                          <w:pStyle w:val="01"/>
+                        </w:pPr>
+                        <w:r>
+                          <w:t>fq</w:t>
+                        </w:r>
+                      </w:p>
+                    </w:tc>
+                    <w:tc>
+                      <w:tcPr>
+                        <w:tcW w:w="1849" w:type="pct"/>
+                        <w:tcBorders>
+                          <w:top w:val="single" w:sz="4" w:space="0" w:color="auto"/>
+                          <w:left w:val="single" w:sz="4" w:space="0" w:color="auto"/>
+                          <w:bottom w:val="single" w:sz="4" w:space="0" w:color="auto"/>
+                          <w:right w:val="single" w:sz="4" w:space="0" w:color="auto"/>
+                        </w:tcBorders>
+                        <w:shd w:val="clear" w:color="auto" w:fill="auto"/>
+                      </w:tcPr>
+                      <w:p>
+                        <w:pPr>
+                          <w:pStyle w:val="03"/>
+                        </w:pPr>
+                        <w:r>
+                          <w:t>P</w:t>
+                        </w:r>
+                        <w:r>
+                          <w:rPr>
+                            <w:rFonts w:hint="eastAsia"/>
+                          </w:rPr>
+                          <w:t>riority_</w:t>
+                        </w:r>
+                        <w:r>
+                          <w:t>queue</w:t>
+                        </w:r>
+                      </w:p>
+                    </w:tc>
+                  </w:tr>
+                  <w:tr>
+                    <w:trPr>
+                      <w:trHeight w:val="164"/>
+                    </w:trPr>
+                    <w:tc>
+                      <w:tcPr>
+                        <w:tcW w:w="489" w:type="pct"/>
+                        <w:tcBorders>
+                          <w:top w:val="single" w:sz="4" w:space="0" w:color="auto"/>
+                          <w:left w:val="double" w:sz="4" w:space="0" w:color="auto"/>
+                          <w:bottom w:val="single" w:sz="4" w:space="0" w:color="auto"/>
+                          <w:right w:val="single" w:sz="4" w:space="0" w:color="auto"/>
+                        </w:tcBorders>
+                        <w:shd w:val="clear" w:color="auto" w:fill="auto"/>
+                      </w:tcPr>
+                      <w:p>
+                        <w:pPr>
+                          <w:pStyle w:val="01"/>
+                        </w:pPr>
+                        <w:r>
+                          <w:t>pfn</w:t>
+                        </w:r>
+                      </w:p>
+                    </w:tc>
+                    <w:tc>
+                      <w:tcPr>
+                        <w:tcW w:w="2137" w:type="pct"/>
+                        <w:tcBorders>
+                          <w:top w:val="single" w:sz="4" w:space="0" w:color="auto"/>
+                          <w:left w:val="single" w:sz="4" w:space="0" w:color="auto"/>
+                          <w:bottom w:val="single" w:sz="4" w:space="0" w:color="auto"/>
+                          <w:right w:val="single" w:sz="4" w:space="0" w:color="auto"/>
+                        </w:tcBorders>
+                        <w:shd w:val="clear" w:color="auto" w:fill="auto"/>
+                      </w:tcPr>
+                      <w:p>
+                        <w:pPr>
+                          <w:pStyle w:val="03"/>
+                        </w:pPr>
+                        <w:r>
+                          <w:rPr>
+                            <w:rFonts w:hint="eastAsia"/>
+                          </w:rPr>
+                          <w:t>指向函数对象指针</w:t>
+                        </w:r>
+                      </w:p>
+                    </w:tc>
+                    <w:tc>
+                      <w:tcPr>
+                        <w:tcW w:w="526" w:type="pct"/>
                         <w:tcBorders>
                           <w:top w:val="single" w:sz="4" w:space="0" w:color="auto"/>
                           <w:left w:val="double" w:sz="4" w:space="0" w:color="auto"/>
@@ -5483,7 +5698,7 @@
                     </w:trPr>
                     <w:tc>
                       <w:tcPr>
-                        <w:tcW w:w="488" w:type="pct"/>
+                        <w:tcW w:w="489" w:type="pct"/>
                         <w:tcBorders>
                           <w:top w:val="single" w:sz="4" w:space="0" w:color="auto"/>
                           <w:left w:val="double" w:sz="4" w:space="0" w:color="auto"/>
@@ -5497,13 +5712,16 @@
                           <w:pStyle w:val="01"/>
                         </w:pPr>
                         <w:r>
-                          <w:t>pfn</w:t>
+                          <w:rPr>
+                            <w:rFonts w:hint="eastAsia"/>
+                          </w:rPr>
+                          <w:t>it</w:t>
                         </w:r>
                       </w:p>
                     </w:tc>
                     <w:tc>
                       <w:tcPr>
-                        <w:tcW w:w="2234" w:type="pct"/>
+                        <w:tcW w:w="2137" w:type="pct"/>
                         <w:tcBorders>
                           <w:top w:val="single" w:sz="4" w:space="0" w:color="auto"/>
                           <w:left w:val="single" w:sz="4" w:space="0" w:color="auto"/>
@@ -5517,16 +5735,19 @@
                           <w:pStyle w:val="03"/>
                         </w:pPr>
                         <w:r>
+                          <w:t>I</w:t>
+                        </w:r>
+                        <w:r>
                           <w:rPr>
                             <w:rFonts w:hint="eastAsia"/>
                           </w:rPr>
-                          <w:t>指向函数的指针变量和函数对象指针</w:t>
+                          <w:t>terator</w:t>
                         </w:r>
                       </w:p>
                     </w:tc>
                     <w:tc>
                       <w:tcPr>
-                        <w:tcW w:w="429" w:type="pct"/>
+                        <w:tcW w:w="526" w:type="pct"/>
                         <w:tcBorders>
                           <w:top w:val="single" w:sz="4" w:space="0" w:color="auto"/>
                           <w:left w:val="double" w:sz="4" w:space="0" w:color="auto"/>
@@ -5577,7 +5798,7 @@
                     </w:trPr>
                     <w:tc>
                       <w:tcPr>
-                        <w:tcW w:w="488" w:type="pct"/>
+                        <w:tcW w:w="489" w:type="pct"/>
                         <w:tcBorders>
                           <w:top w:val="single" w:sz="4" w:space="0" w:color="auto"/>
                           <w:left w:val="double" w:sz="4" w:space="0" w:color="auto"/>
@@ -5590,11 +5811,17 @@
                         <w:pPr>
                           <w:pStyle w:val="01"/>
                         </w:pPr>
+                        <w:r>
+                          <w:rPr>
+                            <w:rFonts w:hint="eastAsia"/>
+                          </w:rPr>
+                          <w:t>r</w:t>
+                        </w:r>
                       </w:p>
                     </w:tc>
                     <w:tc>
                       <w:tcPr>
-                        <w:tcW w:w="2234" w:type="pct"/>
+                        <w:tcW w:w="2137" w:type="pct"/>
                         <w:tcBorders>
                           <w:top w:val="single" w:sz="4" w:space="0" w:color="auto"/>
                           <w:left w:val="single" w:sz="4" w:space="0" w:color="auto"/>
@@ -5606,12 +5833,30 @@
                       <w:p>
                         <w:pPr>
                           <w:pStyle w:val="03"/>
+                          <w:rPr>
+                            <w:rFonts w:hint="eastAsia"/>
+                          </w:rPr>
                         </w:pPr>
+                        <w:r>
+                          <w:t>R</w:t>
+                        </w:r>
+                        <w:r>
+                          <w:rPr>
+                            <w:rFonts w:hint="eastAsia"/>
+                          </w:rPr>
+                          <w:t>everse</w:t>
+                        </w:r>
+                        <w:r>
+                          <w:rPr>
+                            <w:rFonts w:hint="eastAsia"/>
+                          </w:rPr>
+                          <w:t>，不单独使用</w:t>
+                        </w:r>
                       </w:p>
                     </w:tc>
                     <w:tc>
                       <w:tcPr>
-                        <w:tcW w:w="429" w:type="pct"/>
+                        <w:tcW w:w="526" w:type="pct"/>
                         <w:tcBorders>
                           <w:top w:val="single" w:sz="4" w:space="0" w:color="auto"/>
                           <w:left w:val="double" w:sz="4" w:space="0" w:color="auto"/>
@@ -5662,7 +5907,7 @@
                     </w:trPr>
                     <w:tc>
                       <w:tcPr>
-                        <w:tcW w:w="488" w:type="pct"/>
+                        <w:tcW w:w="489" w:type="pct"/>
                         <w:tcBorders>
                           <w:top w:val="single" w:sz="4" w:space="0" w:color="auto"/>
                           <w:left w:val="double" w:sz="4" w:space="0" w:color="auto"/>
@@ -5675,11 +5920,17 @@
                         <w:pPr>
                           <w:pStyle w:val="01"/>
                         </w:pPr>
+                        <w:r>
+                          <w:rPr>
+                            <w:rFonts w:hint="eastAsia"/>
+                          </w:rPr>
+                          <w:t>h</w:t>
+                        </w:r>
                       </w:p>
                     </w:tc>
                     <w:tc>
                       <w:tcPr>
-                        <w:tcW w:w="2234" w:type="pct"/>
+                        <w:tcW w:w="2137" w:type="pct"/>
                         <w:tcBorders>
                           <w:top w:val="single" w:sz="4" w:space="0" w:color="auto"/>
                           <w:left w:val="single" w:sz="4" w:space="0" w:color="auto"/>
@@ -5692,11 +5943,20 @@
                         <w:pPr>
                           <w:pStyle w:val="03"/>
                         </w:pPr>
+                        <w:r>
+                          <w:rPr>
+                            <w:rFonts w:hint="eastAsia"/>
+                          </w:rPr>
+                          <w:t>handle </w:t>
+                        </w:r>
+                        <w:r>
+                          <w:t>(windows)</w:t>
+                        </w:r>
                       </w:p>
                     </w:tc>
                     <w:tc>
                       <w:tcPr>
-                        <w:tcW w:w="429" w:type="pct"/>
+                        <w:tcW w:w="526" w:type="pct"/>
                         <w:tcBorders>
                           <w:top w:val="single" w:sz="4" w:space="0" w:color="auto"/>
                           <w:left w:val="double" w:sz="4" w:space="0" w:color="auto"/>
@@ -5784,7 +6044,7 @@
           <w:p>
             <w:pPr>
               <w:pStyle w:val="22"/>
-              <w:ind w:firstLine="420"/>
+              <w:ind w:firstLine="400"/>
               <w:rPr>
                 <w:szCs w:val="18"/>
               </w:rPr>
@@ -5829,7 +6089,7 @@
           <w:p>
             <w:pPr>
               <w:pStyle w:val="22"/>
-              <w:ind w:firstLine="420"/>
+              <w:ind w:firstLine="400"/>
             </w:pPr>
             <w:r>
               <w:t>C++</w:t>
@@ -6143,7 +6403,7 @@
     </w:p>
     <w:p>
       <w:pPr>
-        <w:ind w:firstLine="480"/>
+        <w:ind w:firstLine="420"/>
       </w:pPr>
       <w:r>
         <w:t>代码风格的重要性怎么强调都不过分。一段稍长一点的无格式代码基本上是不可读的。</w:t>
@@ -6194,7 +6454,7 @@
     </w:p>
     <w:p>
       <w:pPr>
-        <w:ind w:firstLine="480"/>
+        <w:ind w:firstLine="420"/>
       </w:pPr>
       <w:r>
         <w:t>在每个</w:t>
@@ -6364,7 +6624,7 @@
     </w:p>
     <w:p>
       <w:pPr>
-        <w:ind w:firstLine="480"/>
+        <w:ind w:firstLine="420"/>
       </w:pPr>
       <w:r>
         <w:t>程序的分界符</w:t>
@@ -6455,7 +6715,7 @@
     </w:p>
     <w:p>
       <w:pPr>
-        <w:ind w:firstLine="480"/>
+        <w:ind w:firstLine="420"/>
       </w:pPr>
       <w:r>
         <w:t>代码行最大长度宜控制在</w:t>
@@ -6501,7 +6761,7 @@
     </w:p>
     <w:p>
       <w:pPr>
-        <w:ind w:firstLine="480"/>
+        <w:ind w:firstLine="420"/>
       </w:pPr>
       <w:r>
         <w:t>长表达式要</w:t>
@@ -6740,7 +7000,7 @@
     </w:p>
     <w:p>
       <w:pPr>
-        <w:ind w:firstLine="480"/>
+        <w:ind w:firstLine="420"/>
       </w:pPr>
       <w:r>
         <w:rPr>
@@ -6811,7 +7071,7 @@
     </w:p>
     <w:p>
       <w:pPr>
-        <w:ind w:firstLine="480"/>
+        <w:ind w:firstLine="420"/>
       </w:pPr>
       <w:r>
         <w:rPr>
@@ -6844,7 +7104,7 @@
     </w:p>
     <w:p>
       <w:pPr>
-        <w:ind w:firstLine="480"/>
+        <w:ind w:firstLine="420"/>
       </w:pPr>
       <w:r>
         <w:t xml:space="preserve">"(" </w:t>
@@ -6873,7 +7133,7 @@
     </w:p>
     <w:p>
       <w:pPr>
-        <w:ind w:firstLine="480"/>
+        <w:ind w:firstLine="420"/>
       </w:pPr>
       <w:r>
         <w:rPr>
@@ -6926,10 +7186,9 @@
     </w:p>
     <w:p>
       <w:pPr>
-        <w:ind w:firstLine="480"/>
-      </w:pPr>
-      <w:r>
-        <w:lastRenderedPageBreak/>
+        <w:ind w:firstLine="420"/>
+      </w:pPr>
+      <w:r>
         <w:t>赋值操作符、比较操作符、算术操作符、逻辑操作符、位域操作符，如</w:t>
       </w:r>
       <w:r>
@@ -6998,12 +7257,13 @@
     </w:p>
     <w:p>
       <w:pPr>
-        <w:ind w:firstLine="480"/>
+        <w:ind w:firstLine="420"/>
       </w:pPr>
       <w:r>
         <w:rPr>
           <w:color w:val="FF0000"/>
         </w:rPr>
+        <w:lastRenderedPageBreak/>
         <w:t>一元操作符</w:t>
       </w:r>
       <w:r>
@@ -7051,7 +7311,7 @@
     </w:p>
     <w:p>
       <w:pPr>
-        <w:ind w:firstLine="480"/>
+        <w:ind w:firstLine="420"/>
       </w:pPr>
       <w:r>
         <w:t>象</w:t>
@@ -7072,15 +7332,78 @@
         <w:t>"-&gt;"</w:t>
       </w:r>
       <w:r>
-        <w:t>这类操作符前后不加空格。</w:t>
+        <w:t>,”::”</w:t>
+      </w:r>
+      <w:r>
+        <w:rPr>
+          <w:rFonts w:hint="eastAsia"/>
+        </w:rPr>
+        <w:t>、“</w:t>
+      </w:r>
+      <w:r>
+        <w:rPr>
+          <w:rFonts w:hint="eastAsia"/>
+        </w:rPr>
+        <w:t>*</w:t>
+      </w:r>
+      <w:r>
+        <w:rPr>
+          <w:rFonts w:hint="eastAsia"/>
+        </w:rPr>
+        <w:t>”、“</w:t>
+      </w:r>
+      <w:r>
+        <w:rPr>
+          <w:rFonts w:hint="eastAsia"/>
+        </w:rPr>
+        <w:t>&amp;</w:t>
+      </w:r>
+      <w:r>
+        <w:rPr>
+          <w:rFonts w:hint="eastAsia"/>
+        </w:rPr>
+        <w:t>”</w:t>
+      </w:r>
+      <w:r>
+        <w:t>这类</w:t>
+      </w:r>
+      <w:r>
+        <w:rPr>
+          <w:rFonts w:hint="eastAsia"/>
+        </w:rPr>
+        <w:t>访问</w:t>
+      </w:r>
+      <w:r>
+        <w:t>操作符前后不加空格。</w:t>
+      </w:r>
+      <w:r>
+        <w:rPr>
+          <w:rFonts w:hint="eastAsia"/>
+        </w:rPr>
+        <w:t>但继承权限说明符</w:t>
+      </w:r>
+      <w:r>
+        <w:t>”:”</w:t>
       </w:r>
       <w:r>
         <w:t xml:space="preserve"> </w:t>
+      </w:r>
+      <w:r>
+        <w:rPr>
+          <w:rFonts w:hint="eastAsia"/>
+        </w:rPr>
+        <w:t>前后要空格</w:t>
+      </w:r>
+      <w:r>
+        <w:rPr>
+          <w:rFonts w:hint="eastAsia"/>
+        </w:rPr>
+        <w:t>。</w:t>
       </w:r>
     </w:p>
     <w:p>
       <w:pPr>
-        <w:ind w:firstLine="480"/>
+        <w:ind w:firstLine="420"/>
       </w:pPr>
       <w:r>
         <w:t>对于表达式比较长的</w:t>
@@ -7127,7 +7450,7 @@
     </w:p>
     <w:p>
       <w:pPr>
-        <w:ind w:firstLine="480"/>
+        <w:ind w:firstLine="420"/>
       </w:pPr>
       <w:r>
         <w:rPr>
@@ -8761,7 +9084,7 @@
     </w:tbl>
     <w:p>
       <w:pPr>
-        <w:ind w:firstLine="480"/>
+        <w:ind w:firstLine="420"/>
       </w:pPr>
     </w:p>
     <w:p>
@@ -8777,7 +9100,10 @@
     </w:p>
     <w:p>
       <w:pPr>
-        <w:ind w:firstLine="480"/>
+        <w:ind w:firstLine="420"/>
+        <w:rPr>
+          <w:color w:val="FF0000"/>
+        </w:rPr>
       </w:pPr>
       <w:r>
         <w:t>为便于理解，应当将修饰符</w:t>
@@ -8801,6 +9127,50 @@
         <w:t>数据类型</w:t>
       </w:r>
       <w:r>
+        <w:rPr>
+          <w:rFonts w:hint="eastAsia"/>
+        </w:rPr>
+        <w:t>，</w:t>
+      </w:r>
+      <w:r>
+        <w:rPr>
+          <w:rFonts w:hint="eastAsia"/>
+        </w:rPr>
+        <w:t>但是要注意分行，也可以</w:t>
+      </w:r>
+      <w:r>
+        <w:rPr>
+          <w:rFonts w:hint="eastAsia"/>
+          <w:highlight w:val="yellow"/>
+        </w:rPr>
+        <w:t>紧靠变量名称。</w:t>
+      </w:r>
+      <w:r>
+        <w:rPr>
+          <w:rFonts w:hint="eastAsia"/>
+          <w:color w:val="FF0000"/>
+        </w:rPr>
+        <w:t>一个程序应当只</w:t>
+      </w:r>
+      <w:r>
+        <w:rPr>
+          <w:rFonts w:hint="eastAsia"/>
+          <w:color w:val="FF0000"/>
+        </w:rPr>
+        <w:t>统一</w:t>
+      </w:r>
+      <w:r>
+        <w:rPr>
+          <w:rFonts w:hint="eastAsia"/>
+          <w:color w:val="FF0000"/>
+        </w:rPr>
+        <w:t>使用一种</w:t>
+      </w:r>
+      <w:r>
+        <w:rPr>
+          <w:rFonts w:hint="eastAsia"/>
+          <w:color w:val="FF0000"/>
+        </w:rPr>
         <w:t>。</w:t>
       </w:r>
     </w:p>
@@ -9037,7 +9407,7 @@
     </w:tbl>
     <w:p>
       <w:pPr>
-        <w:ind w:firstLine="480"/>
+        <w:ind w:firstLine="420"/>
       </w:pPr>
       <w:r>
         <w:t>参见：</w:t>
@@ -9059,19 +9429,19 @@
     </w:p>
     <w:p>
       <w:pPr>
-        <w:ind w:firstLine="480"/>
+        <w:ind w:firstLine="420"/>
       </w:pPr>
     </w:p>
     <w:p>
       <w:pPr>
         <w:pStyle w:val="3"/>
       </w:pPr>
-      <w:bookmarkStart w:id="1" w:name="_Hlk483845631"/>
+      <w:bookmarkStart w:id="2" w:name="_Hlk483845631"/>
       <w:r>
         <w:lastRenderedPageBreak/>
         <w:t xml:space="preserve">3.1.8 </w:t>
       </w:r>
-      <w:bookmarkEnd w:id="1"/>
+      <w:bookmarkEnd w:id="2"/>
       <w:r>
         <w:rPr>
           <w:rFonts w:hint="eastAsia"/>
@@ -9081,7 +9451,7 @@
     </w:p>
     <w:p>
       <w:pPr>
-        <w:ind w:firstLine="480"/>
+        <w:ind w:firstLine="420"/>
       </w:pPr>
       <w:r>
         <w:rPr>
@@ -9111,7 +9481,7 @@
     </w:p>
     <w:p>
       <w:pPr>
-        <w:ind w:firstLine="480"/>
+        <w:ind w:firstLine="420"/>
       </w:pPr>
       <w:r>
         <w:rPr>
@@ -9128,7 +9498,7 @@
     </w:p>
     <w:p>
       <w:pPr>
-        <w:ind w:firstLine="480"/>
+        <w:ind w:firstLine="420"/>
       </w:pPr>
       <w:r>
         <w:rPr>
@@ -9145,7 +9515,7 @@
     </w:p>
     <w:p>
       <w:pPr>
-        <w:ind w:firstLine="480"/>
+        <w:ind w:firstLine="420"/>
       </w:pPr>
       <w:r>
         <w:rPr>
@@ -9170,7 +9540,7 @@
     </w:p>
     <w:p>
       <w:pPr>
-        <w:ind w:firstLine="480"/>
+        <w:ind w:firstLine="420"/>
       </w:pPr>
       <w:r>
         <w:t>在与宏、常量进行</w:t>
@@ -9196,7 +9566,7 @@
     </w:p>
     <w:p>
       <w:pPr>
-        <w:ind w:firstLine="480"/>
+        <w:ind w:firstLine="420"/>
       </w:pPr>
       <w:r>
         <w:t>例如：</w:t>
@@ -9379,7 +9749,7 @@
     </w:p>
     <w:p>
       <w:pPr>
-        <w:ind w:firstLine="480"/>
+        <w:ind w:firstLine="420"/>
       </w:pPr>
       <w:r>
         <w:t>以下预定义宏对程序的编译没有任何影响，只为了增加代码的可读性：</w:t>
@@ -9406,7 +9776,7 @@
           <w:p>
             <w:pPr>
               <w:pStyle w:val="22"/>
-              <w:ind w:firstLine="420"/>
+              <w:ind w:firstLine="400"/>
               <w:rPr>
                 <w:rFonts w:ascii="Arial Unicode MS" w:eastAsia="Arial Unicode MS" w:hAnsi="Arial Unicode MS" w:cs="Arial Unicode MS"/>
               </w:rPr>
@@ -9423,7 +9793,7 @@
           <w:p>
             <w:pPr>
               <w:pStyle w:val="22"/>
-              <w:ind w:firstLine="420"/>
+              <w:ind w:firstLine="400"/>
               <w:rPr>
                 <w:rFonts w:ascii="Arial Unicode MS" w:eastAsia="Arial Unicode MS" w:hAnsi="Arial Unicode MS" w:cs="Arial Unicode MS"/>
               </w:rPr>
@@ -9442,7 +9812,7 @@
           <w:p>
             <w:pPr>
               <w:pStyle w:val="22"/>
-              <w:ind w:firstLine="420"/>
+              <w:ind w:firstLine="400"/>
               <w:rPr>
                 <w:rFonts w:ascii="Arial Unicode MS" w:eastAsia="Arial Unicode MS" w:hAnsi="Arial Unicode MS" w:cs="Arial Unicode MS"/>
               </w:rPr>
@@ -9459,7 +9829,7 @@
           <w:p>
             <w:pPr>
               <w:pStyle w:val="22"/>
-              <w:ind w:firstLine="420"/>
+              <w:ind w:firstLine="400"/>
               <w:rPr>
                 <w:rFonts w:ascii="Arial Unicode MS" w:eastAsia="Arial Unicode MS" w:hAnsi="Arial Unicode MS" w:cs="Arial Unicode MS"/>
               </w:rPr>
@@ -9478,7 +9848,7 @@
           <w:p>
             <w:pPr>
               <w:pStyle w:val="22"/>
-              <w:ind w:firstLine="420"/>
+              <w:ind w:firstLine="400"/>
               <w:rPr>
                 <w:rFonts w:ascii="Arial Unicode MS" w:eastAsia="Arial Unicode MS" w:hAnsi="Arial Unicode MS" w:cs="Arial Unicode MS"/>
               </w:rPr>
@@ -9495,7 +9865,7 @@
           <w:p>
             <w:pPr>
               <w:pStyle w:val="22"/>
-              <w:ind w:firstLine="420"/>
+              <w:ind w:firstLine="400"/>
               <w:rPr>
                 <w:rFonts w:ascii="Arial Unicode MS" w:eastAsia="Arial Unicode MS" w:hAnsi="Arial Unicode MS" w:cs="Arial Unicode MS"/>
               </w:rPr>
@@ -9514,7 +9884,7 @@
           <w:p>
             <w:pPr>
               <w:pStyle w:val="22"/>
-              <w:ind w:firstLine="420"/>
+              <w:ind w:firstLine="400"/>
               <w:rPr>
                 <w:rFonts w:ascii="Arial Unicode MS" w:eastAsia="Arial Unicode MS" w:hAnsi="Arial Unicode MS" w:cs="Arial Unicode MS"/>
               </w:rPr>
@@ -9531,7 +9901,7 @@
           <w:p>
             <w:pPr>
               <w:pStyle w:val="22"/>
-              <w:ind w:firstLine="420"/>
+              <w:ind w:firstLine="400"/>
               <w:rPr>
                 <w:rFonts w:ascii="Arial Unicode MS" w:eastAsia="Arial Unicode MS" w:hAnsi="Arial Unicode MS" w:cs="Arial Unicode MS"/>
               </w:rPr>
@@ -9550,7 +9920,7 @@
           <w:p>
             <w:pPr>
               <w:pStyle w:val="22"/>
-              <w:ind w:firstLine="420"/>
+              <w:ind w:firstLine="400"/>
               <w:rPr>
                 <w:rFonts w:ascii="Arial Unicode MS" w:eastAsia="Arial Unicode MS" w:hAnsi="Arial Unicode MS" w:cs="Arial Unicode MS"/>
               </w:rPr>
@@ -9567,7 +9937,7 @@
           <w:p>
             <w:pPr>
               <w:pStyle w:val="22"/>
-              <w:ind w:firstLine="420"/>
+              <w:ind w:firstLine="400"/>
               <w:rPr>
                 <w:rFonts w:ascii="Arial Unicode MS" w:eastAsia="Arial Unicode MS" w:hAnsi="Arial Unicode MS" w:cs="Arial Unicode MS"/>
               </w:rPr>
@@ -9586,7 +9956,6 @@
         <w:rPr>
           <w:rFonts w:cs="Times New Roman"/>
           <w:kern w:val="0"/>
-          <w:sz w:val="21"/>
           <w:szCs w:val="20"/>
         </w:rPr>
       </w:pPr>
@@ -9594,7 +9963,6 @@
         <w:rPr>
           <w:rFonts w:cs="Times New Roman"/>
           <w:kern w:val="0"/>
-          <w:sz w:val="21"/>
           <w:szCs w:val="20"/>
         </w:rPr>
         <w:t>例如：</w:t>
@@ -9661,7 +10029,7 @@
     </w:tbl>
     <w:p>
       <w:pPr>
-        <w:ind w:firstLine="480"/>
+        <w:ind w:firstLine="420"/>
       </w:pPr>
     </w:p>
     <w:p>
@@ -9695,7 +10063,7 @@
     </w:p>
     <w:p>
       <w:pPr>
-        <w:ind w:firstLine="480"/>
+        <w:ind w:firstLine="420"/>
       </w:pPr>
       <w:r>
         <w:t>类是</w:t>
@@ -9726,7 +10094,7 @@
     </w:p>
     <w:p>
       <w:pPr>
-        <w:ind w:firstLine="480"/>
+        <w:ind w:firstLine="420"/>
       </w:pPr>
       <w:r>
         <w:t>与文件一样，每个类应当有一个注释头用来说明该类的各个方面。</w:t>
@@ -9737,7 +10105,7 @@
     </w:p>
     <w:p>
       <w:pPr>
-        <w:ind w:firstLine="480"/>
+        <w:ind w:firstLine="420"/>
       </w:pPr>
       <w:r>
         <w:t>类声明换行紧跟在注释头后面，</w:t>
@@ -10279,7 +10647,7 @@
     </w:p>
     <w:p>
       <w:pPr>
-        <w:ind w:firstLine="480"/>
+        <w:ind w:firstLine="420"/>
       </w:pPr>
       <w:r>
         <w:t>基类直接跟在类名称之后，不换行，</w:t>
@@ -10385,7 +10753,7 @@
     </w:p>
     <w:p>
       <w:pPr>
-        <w:ind w:firstLine="480"/>
+        <w:ind w:firstLine="420"/>
       </w:pPr>
       <w:r>
         <w:rPr>
@@ -10402,7 +10770,7 @@
     </w:p>
     <w:p>
       <w:pPr>
-        <w:ind w:firstLine="480"/>
+        <w:ind w:firstLine="420"/>
       </w:pPr>
       <w:r>
         <w:rPr>
@@ -10443,7 +10811,7 @@
     </w:p>
     <w:p>
       <w:pPr>
-        <w:ind w:firstLine="480"/>
+        <w:ind w:firstLine="420"/>
       </w:pPr>
       <w:r>
         <w:rPr>
@@ -10504,7 +10872,7 @@
     </w:p>
     <w:p>
       <w:pPr>
-        <w:ind w:firstLine="480"/>
+        <w:ind w:firstLine="420"/>
       </w:pPr>
       <w:r>
         <w:t>对于比较复杂（</w:t>
@@ -10533,7 +10901,7 @@
     </w:p>
     <w:p>
       <w:pPr>
-        <w:ind w:firstLine="480"/>
+        <w:ind w:firstLine="420"/>
       </w:pPr>
       <w:r>
         <w:t>每类成员的声明由访问说明符（</w:t>
@@ -10577,7 +10945,7 @@
     </w:p>
     <w:p>
       <w:pPr>
-        <w:ind w:firstLine="480"/>
+        <w:ind w:firstLine="420"/>
       </w:pPr>
       <w:r>
         <w:t>如果一类声明中有很多组功能不同的成员，还应该用</w:t>
@@ -10602,7 +10970,7 @@
     </w:p>
     <w:p>
       <w:pPr>
-        <w:ind w:firstLine="480"/>
+        <w:ind w:firstLine="420"/>
       </w:pPr>
       <w:r>
         <w:t>每个成员的声明都应该由</w:t>
@@ -10617,16 +10985,12 @@
         <w:t>4</w:t>
       </w:r>
       <w:r>
-        <w:t>个半角空格符），成</w:t>
-      </w:r>
-      <w:r>
-        <w:lastRenderedPageBreak/>
-        <w:t>员之间左对其。</w:t>
+        <w:t>个半角空格符），成员之间左对其。</w:t>
       </w:r>
     </w:p>
     <w:p>
       <w:pPr>
-        <w:ind w:firstLine="480"/>
+        <w:ind w:firstLine="420"/>
       </w:pPr>
       <w:r>
         <w:t>例如：</w:t>
@@ -10695,6 +11059,7 @@
                 <w:rFonts w:hint="eastAsia"/>
                 <w:color w:val="880000"/>
               </w:rPr>
+              <w:lastRenderedPageBreak/>
               <w:t>{</w:t>
             </w:r>
             <w:r>
@@ -11631,7 +11996,7 @@
     </w:tbl>
     <w:p>
       <w:pPr>
-        <w:ind w:firstLine="480"/>
+        <w:ind w:firstLine="420"/>
       </w:pPr>
     </w:p>
     <w:p>
@@ -11671,7 +12036,7 @@
     </w:p>
     <w:p>
       <w:pPr>
-        <w:ind w:firstLine="480"/>
+        <w:ind w:firstLine="420"/>
       </w:pPr>
       <w:r>
         <w:rPr>
@@ -11712,7 +12077,7 @@
     </w:p>
     <w:p>
       <w:pPr>
-        <w:ind w:firstLine="480"/>
+        <w:ind w:firstLine="420"/>
         <w:rPr>
           <w:color w:val="FF0000"/>
         </w:rPr>
@@ -11750,13 +12115,12 @@
     </w:p>
     <w:p>
       <w:pPr>
-        <w:ind w:firstLine="480"/>
+        <w:ind w:firstLine="420"/>
       </w:pPr>
       <w:r>
         <w:rPr>
           <w:rFonts w:hint="eastAsia"/>
         </w:rPr>
-        <w:lastRenderedPageBreak/>
         <w:t>例如：</w:t>
       </w:r>
     </w:p>
@@ -11836,6 +12200,7 @@
                 <w:rFonts w:hint="eastAsia"/>
                 <w:color w:val="0000FF"/>
               </w:rPr>
+              <w:lastRenderedPageBreak/>
               <w:t>public</w:t>
             </w:r>
             <w:r>
@@ -12231,6 +12596,7 @@
         <w:rPr>
           <w:rFonts w:hint="eastAsia"/>
         </w:rPr>
+        <w:lastRenderedPageBreak/>
         <w:t xml:space="preserve">3.2.7 </w:t>
       </w:r>
       <w:r>
@@ -12239,7 +12605,7 @@
     </w:p>
     <w:p>
       <w:pPr>
-        <w:ind w:firstLine="480"/>
+        <w:ind w:firstLine="420"/>
       </w:pPr>
       <w:r>
         <w:t>在相应的逻辑关系确实存在时，类声明可以嵌套。嵌套类可以使用简单的单行注释头：</w:t>
@@ -12452,8 +12818,22 @@
     </w:p>
     <w:p>
       <w:pPr>
-        <w:ind w:firstLine="480"/>
-      </w:pPr>
+        <w:ind w:firstLine="420"/>
+      </w:pPr>
+      <w:r>
+        <w:rPr>
+          <w:rFonts w:hint="eastAsia"/>
+          <w:color w:val="FF0000"/>
+        </w:rPr>
+        <w:t>初始化列表应该写在类外实现时，</w:t>
+      </w:r>
+      <w:r>
+        <w:rPr>
+          <w:rFonts w:hint="eastAsia"/>
+          <w:color w:val="FF0000"/>
+        </w:rPr>
+        <w:t>而不是类内声明时，</w:t>
+      </w:r>
       <w:r>
         <w:rPr>
           <w:color w:val="FF0000"/>
@@ -12475,7 +12855,7 @@
     </w:p>
     <w:p>
       <w:pPr>
-        <w:ind w:firstLine="480"/>
+        <w:ind w:firstLine="420"/>
       </w:pPr>
       <w:r>
         <w:t>例如：</w:t>
@@ -12604,7 +12984,7 @@
           <w:p>
             <w:pPr>
               <w:pStyle w:val="05"/>
-              <w:ind w:leftChars="200" w:left="480"/>
+              <w:ind w:leftChars="200" w:left="420"/>
               <w:rPr>
                 <w:color w:val="880000"/>
               </w:rPr>
@@ -12743,170 +13123,192 @@
     </w:tbl>
     <w:p>
       <w:pPr>
-        <w:ind w:firstLine="480"/>
+        <w:ind w:firstLine="420"/>
+        <w:rPr>
+          <w:color w:val="FF0000"/>
+        </w:rPr>
       </w:pPr>
       <w:r>
         <w:rPr>
           <w:rFonts w:ascii="微软雅黑" w:eastAsia="微软雅黑" w:hAnsi="微软雅黑" w:cs="微软雅黑" w:hint="eastAsia"/>
         </w:rPr>
         <w:t xml:space="preserve">　</w:t>
+      </w:r>
+      <w:r>
+        <w:t>初始化列表的书写顺序应当与对象的构造顺序一致，即：</w:t>
+      </w:r>
+      <w:r>
+        <w:rPr>
+          <w:color w:val="FF0000"/>
+        </w:rPr>
+        <w:t>先按照声明顺序写基类初始化，再按照声明顺序写成员初始化。</w:t>
       </w:r>
     </w:p>
     <w:p>
       <w:pPr>
-        <w:ind w:firstLine="480"/>
-        <w:rPr>
-          <w:color w:val="FF0000"/>
-        </w:rPr>
-      </w:pPr>
-      <w:r>
-        <w:t>初始化列表的书写顺序应当与对象的构造顺序一致，即：</w:t>
-      </w:r>
-      <w:r>
-        <w:rPr>
-          <w:color w:val="FF0000"/>
-        </w:rPr>
-        <w:t>先按照声明顺序写基类初始化，再按照声明顺序写成员初始化。</w:t>
+        <w:ind w:firstLine="420"/>
+      </w:pPr>
+      <w:r>
+        <w:t>如果一个成员</w:t>
+      </w:r>
+      <w:r>
+        <w:t xml:space="preserve"> "a" </w:t>
+      </w:r>
+      <w:r>
+        <w:t>需要使用另一个成员</w:t>
+      </w:r>
+      <w:r>
+        <w:t xml:space="preserve"> "b" </w:t>
+      </w:r>
+      <w:r>
+        <w:t>来初始化，则</w:t>
+      </w:r>
+      <w:r>
+        <w:t xml:space="preserve"> "b" </w:t>
+      </w:r>
+      <w:r>
+        <w:t>必须在</w:t>
+      </w:r>
+      <w:r>
+        <w:t xml:space="preserve"> "a" </w:t>
+      </w:r>
+      <w:r>
+        <w:t>之前声明，否则将会产生运行时错误（有些编译器会给出警告）。</w:t>
       </w:r>
     </w:p>
     <w:p>
       <w:pPr>
-        <w:ind w:firstLine="480"/>
-      </w:pPr>
-      <w:r>
-        <w:t>如果一个成员</w:t>
-      </w:r>
-      <w:r>
-        <w:t xml:space="preserve"> "a" </w:t>
-      </w:r>
-      <w:r>
-        <w:t>需要使用另一个成员</w:t>
-      </w:r>
-      <w:r>
-        <w:t xml:space="preserve"> "b" </w:t>
-      </w:r>
-      <w:r>
-        <w:t>来初始化，则</w:t>
-      </w:r>
-      <w:r>
-        <w:t xml:space="preserve"> "b" </w:t>
-      </w:r>
-      <w:r>
-        <w:t>必须在</w:t>
-      </w:r>
-      <w:r>
-        <w:t xml:space="preserve"> "a" </w:t>
-      </w:r>
-      <w:r>
-        <w:t>之前声明，否则将会产生运行时错误（有些编译器会给出警告）。</w:t>
+        <w:pStyle w:val="3"/>
+      </w:pPr>
+      <w:r>
+        <w:rPr>
+          <w:rFonts w:hint="eastAsia"/>
+        </w:rPr>
+        <w:t xml:space="preserve">3.2.9 </w:t>
+      </w:r>
+      <w:r>
+        <w:t>内联函数的实现体</w:t>
       </w:r>
     </w:p>
     <w:p>
       <w:pPr>
-        <w:pStyle w:val="3"/>
-      </w:pPr>
-      <w:r>
-        <w:rPr>
-          <w:rFonts w:hint="eastAsia"/>
-        </w:rPr>
-        <w:t xml:space="preserve">3.2.9 </w:t>
-      </w:r>
-      <w:r>
-        <w:t>内联函数的实现体</w:t>
+        <w:ind w:firstLine="420"/>
+      </w:pPr>
+      <w:r>
+        <w:t>定义在类声明之中的函数将自动成为内联函数。但为了使类的声明更为清晰明了，</w:t>
+      </w:r>
+      <w:r>
+        <w:rPr>
+          <w:color w:val="FF0000"/>
+        </w:rPr>
+        <w:t>应尽量避免直接在声明中直接定义成员函数</w:t>
+      </w:r>
+      <w:r>
+        <w:t>的编程风格。鼓励使用</w:t>
+      </w:r>
+      <w:r>
+        <w:t xml:space="preserve"> "inline" </w:t>
+      </w:r>
+      <w:r>
+        <w:t>关键字将内联函数放在类声明的外部定义。</w:t>
       </w:r>
     </w:p>
     <w:p>
       <w:pPr>
-        <w:ind w:firstLine="480"/>
-      </w:pPr>
-      <w:r>
-        <w:t>定义在类声明之中的函数将自动成为内联函数。但为了使类的声明更为清晰明了，</w:t>
-      </w:r>
-      <w:r>
-        <w:rPr>
-          <w:color w:val="FF0000"/>
-        </w:rPr>
-        <w:t>应尽量</w:t>
-      </w:r>
-      <w:r>
-        <w:rPr>
-          <w:color w:val="FF0000"/>
-        </w:rPr>
-        <w:lastRenderedPageBreak/>
-        <w:t>避免直接在声明中直接定义成员函数</w:t>
-      </w:r>
-      <w:r>
-        <w:t>的编程风格。鼓励使用</w:t>
-      </w:r>
-      <w:r>
-        <w:t xml:space="preserve"> "inline" </w:t>
-      </w:r>
-      <w:r>
-        <w:t>关键字将内联函数放在类声明的外部定义。</w:t>
+        <w:ind w:firstLine="420"/>
+      </w:pPr>
+      <w:r>
+        <w:t>I</w:t>
+      </w:r>
+      <w:r>
+        <w:rPr>
+          <w:rFonts w:hint="eastAsia"/>
+        </w:rPr>
+        <w:t>nline</w:t>
+      </w:r>
+      <w:r>
+        <w:rPr>
+          <w:rFonts w:hint="eastAsia"/>
+        </w:rPr>
+        <w:t>应在</w:t>
+      </w:r>
+      <w:r>
+        <w:rPr>
+          <w:rFonts w:hint="eastAsia"/>
+        </w:rPr>
+        <w:t>类外实现时，而不是类内声明时，如果还有条件、开关、循环语句则不要使用</w:t>
+      </w:r>
+      <w:r>
+        <w:rPr>
+          <w:rFonts w:hint="eastAsia"/>
+        </w:rPr>
+        <w:t>inline</w:t>
+      </w:r>
+      <w:r>
+        <w:rPr>
+          <w:rFonts w:hint="eastAsia"/>
+        </w:rPr>
+        <w:t>，编译器会自动忽略。</w:t>
       </w:r>
     </w:p>
     <w:p>
       <w:pPr>
-        <w:ind w:firstLine="480"/>
-      </w:pPr>
+        <w:pStyle w:val="2"/>
+      </w:pPr>
+      <w:r>
+        <w:rPr>
+          <w:rFonts w:hint="eastAsia"/>
+        </w:rPr>
+        <w:lastRenderedPageBreak/>
+        <w:t xml:space="preserve">3.3 </w:t>
+      </w:r>
+      <w:r>
+        <w:t>函数</w:t>
+      </w:r>
     </w:p>
     <w:p>
       <w:pPr>
-        <w:pStyle w:val="2"/>
+        <w:ind w:firstLine="420"/>
       </w:pPr>
       <w:r>
         <w:rPr>
           <w:rFonts w:hint="eastAsia"/>
         </w:rPr>
-        <w:t xml:space="preserve">3.3 </w:t>
-      </w:r>
-      <w:r>
-        <w:t>函数</w:t>
+        <w:t>函数是程序执行的最小单位，任何一个有效的</w:t>
+      </w:r>
+      <w:r>
+        <w:rPr>
+          <w:rFonts w:hint="eastAsia"/>
+        </w:rPr>
+        <w:t>C/C++</w:t>
+      </w:r>
+      <w:r>
+        <w:rPr>
+          <w:rFonts w:hint="eastAsia"/>
+        </w:rPr>
+        <w:t>程序都少不了函数。</w:t>
       </w:r>
     </w:p>
     <w:p>
       <w:pPr>
-        <w:ind w:firstLine="480"/>
+        <w:pStyle w:val="3"/>
       </w:pPr>
       <w:r>
         <w:rPr>
           <w:rFonts w:hint="eastAsia"/>
         </w:rPr>
-        <w:t>函数是程序执行的最小单位，任何一个有效的</w:t>
+        <w:t xml:space="preserve">3.3.1 </w:t>
       </w:r>
       <w:r>
         <w:rPr>
           <w:rFonts w:hint="eastAsia"/>
         </w:rPr>
-        <w:t>C/C++</w:t>
-      </w:r>
-      <w:r>
-        <w:rPr>
-          <w:rFonts w:hint="eastAsia"/>
-        </w:rPr>
-        <w:t>程序都少不了函数。</w:t>
+        <w:t>函数原型</w:t>
       </w:r>
     </w:p>
     <w:p>
       <w:pPr>
-        <w:pStyle w:val="3"/>
-      </w:pPr>
-      <w:r>
-        <w:rPr>
-          <w:rFonts w:hint="eastAsia"/>
-        </w:rPr>
-        <w:t xml:space="preserve">3.3.1 </w:t>
-      </w:r>
-      <w:r>
-        <w:rPr>
-          <w:rFonts w:hint="eastAsia"/>
-        </w:rPr>
-        <w:t>函数原型</w:t>
-      </w:r>
-    </w:p>
-    <w:p>
-      <w:pPr>
-        <w:ind w:firstLine="480"/>
+        <w:ind w:firstLine="420"/>
       </w:pPr>
       <w:r>
         <w:t>函数原型的格式为：</w:t>
@@ -12963,6 +13365,12 @@
               <w:rPr>
                 <w:rFonts w:ascii="Fixedsys" w:hAnsi="Fixedsys" w:hint="eastAsia"/>
               </w:rPr>
+              <w:t>型</w:t>
+            </w:r>
+            <w:r>
+              <w:rPr>
+                <w:rFonts w:ascii="Fixedsys" w:hAnsi="Fixedsys" w:hint="eastAsia"/>
+              </w:rPr>
               <w:t xml:space="preserve">] </w:t>
             </w:r>
             <w:r>
@@ -13307,7 +13715,7 @@
     </w:p>
     <w:p>
       <w:pPr>
-        <w:ind w:firstLine="480"/>
+        <w:ind w:firstLine="420"/>
       </w:pPr>
       <w:r>
         <w:rPr>
@@ -13327,7 +13735,7 @@
     </w:p>
     <w:p>
       <w:pPr>
-        <w:ind w:firstLine="480"/>
+        <w:ind w:firstLine="420"/>
       </w:pPr>
       <w:r>
         <w:rPr>
@@ -13392,7 +13800,7 @@
     </w:p>
     <w:p>
       <w:pPr>
-        <w:ind w:firstLine="480"/>
+        <w:ind w:firstLine="420"/>
       </w:pPr>
       <w:r>
         <w:t>"const</w:t>
@@ -13415,7 +13823,7 @@
     </w:p>
     <w:p>
       <w:pPr>
-        <w:ind w:firstLine="480"/>
+        <w:ind w:firstLine="420"/>
       </w:pPr>
       <w:r>
         <w:t>"</w:t>
@@ -13476,7 +13884,7 @@
     </w:p>
     <w:p>
       <w:pPr>
-        <w:ind w:firstLine="480"/>
+        <w:ind w:firstLine="420"/>
       </w:pPr>
       <w:r>
         <w:t>函数声明的格式为：</w:t>
@@ -13556,7 +13964,7 @@
     </w:tbl>
     <w:p>
       <w:pPr>
-        <w:ind w:firstLine="480"/>
+        <w:ind w:firstLine="420"/>
       </w:pPr>
       <w:r>
         <w:rPr>
@@ -13674,7 +14082,7 @@
     </w:tbl>
     <w:p>
       <w:pPr>
-        <w:ind w:firstLine="480"/>
+        <w:ind w:firstLine="420"/>
         <w:rPr>
           <w:color w:val="FF0000"/>
         </w:rPr>
@@ -13689,7 +14097,7 @@
     </w:p>
     <w:p>
       <w:pPr>
-        <w:ind w:firstLine="480"/>
+        <w:ind w:firstLine="420"/>
       </w:pPr>
       <w:r>
         <w:rPr>
@@ -13721,7 +14129,7 @@
     </w:p>
     <w:p>
       <w:pPr>
-        <w:ind w:firstLine="480"/>
+        <w:ind w:firstLine="420"/>
       </w:pPr>
       <w:r>
         <w:t>函数定义使用如下格式：</w:t>
@@ -13889,98 +14297,92 @@
                 <w:color w:val="00B050"/>
               </w:rPr>
               <w:br/>
+              <w:t xml:space="preserve">           [IN|OUT] </w:t>
             </w:r>
             <w:r>
               <w:rPr>
                 <w:rFonts w:hint="eastAsia"/>
                 <w:color w:val="00B050"/>
               </w:rPr>
+              <w:t>参数</w:t>
+            </w:r>
+            <w:r>
+              <w:rPr>
+                <w:rFonts w:hint="eastAsia"/>
+                <w:color w:val="00B050"/>
+              </w:rPr>
+              <w:t xml:space="preserve">1 : </w:t>
+            </w:r>
+            <w:r>
+              <w:rPr>
+                <w:rFonts w:hint="eastAsia"/>
+                <w:color w:val="00B050"/>
+              </w:rPr>
+              <w:t>参数说明</w:t>
+            </w:r>
+            <w:r>
+              <w:rPr>
+                <w:rFonts w:hint="eastAsia"/>
+                <w:color w:val="00B050"/>
+              </w:rPr>
+              <w:br/>
+              <w:t xml:space="preserve">           </w:t>
+            </w:r>
+            <w:r>
+              <w:rPr>
+                <w:color w:val="00B050"/>
+              </w:rPr>
+              <w:t xml:space="preserve">     </w:t>
+            </w:r>
+            <w:r>
+              <w:rPr>
+                <w:rFonts w:hint="eastAsia"/>
+                <w:color w:val="00B050"/>
+              </w:rPr>
+              <w:t xml:space="preserve">[IN|OUT] </w:t>
+            </w:r>
+            <w:r>
+              <w:rPr>
+                <w:rFonts w:hint="eastAsia"/>
+                <w:color w:val="00B050"/>
+              </w:rPr>
+              <w:t>参数</w:t>
+            </w:r>
+            <w:r>
+              <w:rPr>
+                <w:rFonts w:hint="eastAsia"/>
+                <w:color w:val="00B050"/>
+              </w:rPr>
+              <w:t xml:space="preserve">2 : </w:t>
+            </w:r>
+            <w:r>
+              <w:rPr>
+                <w:rFonts w:hint="eastAsia"/>
+                <w:color w:val="00B050"/>
+              </w:rPr>
+              <w:t>参数说明</w:t>
+            </w:r>
+            <w:r>
+              <w:rPr>
+                <w:rFonts w:hint="eastAsia"/>
+                <w:color w:val="00B050"/>
+              </w:rPr>
+              <w:br/>
+              <w:t>           ...</w:t>
+            </w:r>
+            <w:r>
+              <w:rPr>
+                <w:rFonts w:hint="eastAsia"/>
+                <w:color w:val="00B050"/>
+              </w:rPr>
+              <w:br/>
+            </w:r>
+            <w:r>
+              <w:rPr>
+                <w:rFonts w:hint="eastAsia"/>
+                <w:color w:val="00B050"/>
+              </w:rPr>
               <w:lastRenderedPageBreak/>
-              <w:t xml:space="preserve">           [IN|OUT] </w:t>
-            </w:r>
-            <w:r>
-              <w:rPr>
-                <w:rFonts w:hint="eastAsia"/>
-                <w:color w:val="00B050"/>
-              </w:rPr>
-              <w:t>参数</w:t>
-            </w:r>
-            <w:r>
-              <w:rPr>
-                <w:rFonts w:hint="eastAsia"/>
-                <w:color w:val="00B050"/>
-              </w:rPr>
-              <w:t xml:space="preserve">1 : </w:t>
-            </w:r>
-            <w:r>
-              <w:rPr>
-                <w:rFonts w:hint="eastAsia"/>
-                <w:color w:val="00B050"/>
-              </w:rPr>
-              <w:t>参数说明</w:t>
-            </w:r>
-            <w:r>
-              <w:rPr>
-                <w:rFonts w:hint="eastAsia"/>
-                <w:color w:val="00B050"/>
-              </w:rPr>
-              <w:br/>
-              <w:t xml:space="preserve">           </w:t>
-            </w:r>
-            <w:r>
-              <w:rPr>
-                <w:color w:val="00B050"/>
-              </w:rPr>
-              <w:t xml:space="preserve">     </w:t>
-            </w:r>
-            <w:r>
-              <w:rPr>
-                <w:rFonts w:hint="eastAsia"/>
-                <w:color w:val="00B050"/>
-              </w:rPr>
-              <w:t xml:space="preserve">[IN|OUT] </w:t>
-            </w:r>
-            <w:r>
-              <w:rPr>
-                <w:rFonts w:hint="eastAsia"/>
-                <w:color w:val="00B050"/>
-              </w:rPr>
-              <w:t>参数</w:t>
-            </w:r>
-            <w:r>
-              <w:rPr>
-                <w:rFonts w:hint="eastAsia"/>
-                <w:color w:val="00B050"/>
-              </w:rPr>
-              <w:t xml:space="preserve">2 : </w:t>
-            </w:r>
-            <w:r>
-              <w:rPr>
-                <w:rFonts w:hint="eastAsia"/>
-                <w:color w:val="00B050"/>
-              </w:rPr>
-              <w:t>参数说明</w:t>
-            </w:r>
-            <w:r>
-              <w:rPr>
-                <w:rFonts w:hint="eastAsia"/>
-                <w:color w:val="00B050"/>
-              </w:rPr>
-              <w:br/>
-              <w:t>           ...</w:t>
-            </w:r>
-            <w:r>
-              <w:rPr>
-                <w:rFonts w:hint="eastAsia"/>
-                <w:color w:val="00B050"/>
-              </w:rPr>
-              <w:br/>
-            </w:r>
-            <w:r>
-              <w:rPr>
-                <w:rFonts w:hint="eastAsia"/>
-                <w:color w:val="00B050"/>
-              </w:rPr>
               <w:t>返回值</w:t>
             </w:r>
             <w:r>
@@ -14280,7 +14682,7 @@
     </w:tbl>
     <w:p>
       <w:pPr>
-        <w:ind w:firstLine="480"/>
+        <w:ind w:firstLine="420"/>
       </w:pPr>
       <w:r>
         <w:rPr>
@@ -14400,7 +14802,7 @@
     </w:tbl>
     <w:p>
       <w:pPr>
-        <w:ind w:firstLine="480"/>
+        <w:ind w:firstLine="420"/>
         <w:rPr>
           <w:color w:val="FF0000"/>
         </w:rPr>
@@ -14428,15 +14830,15 @@
     </w:p>
     <w:p>
       <w:pPr>
-        <w:ind w:firstLine="480"/>
+        <w:ind w:firstLine="420"/>
       </w:pPr>
     </w:p>
     <w:p>
       <w:pPr>
         <w:pStyle w:val="3"/>
       </w:pPr>
-      <w:bookmarkStart w:id="2" w:name="_3.3.4_参数描述宏"/>
-      <w:bookmarkEnd w:id="2"/>
+      <w:bookmarkStart w:id="3" w:name="_3.3.4_参数描述宏"/>
+      <w:bookmarkEnd w:id="3"/>
       <w:r>
         <w:rPr>
           <w:rFonts w:hint="eastAsia"/>
@@ -14449,7 +14851,7 @@
     </w:p>
     <w:p>
       <w:pPr>
-        <w:ind w:firstLine="480"/>
+        <w:ind w:firstLine="420"/>
       </w:pPr>
       <w:r>
         <w:t>以下预定义宏对程序的编译没有任何影响，只为了增强对参数的理解：</w:t>
@@ -14476,7 +14878,7 @@
           <w:p>
             <w:pPr>
               <w:pStyle w:val="22"/>
-              <w:ind w:firstLine="420"/>
+              <w:ind w:firstLine="400"/>
             </w:pPr>
             <w:r>
               <w:t>宏</w:t>
@@ -14490,7 +14892,7 @@
           <w:p>
             <w:pPr>
               <w:pStyle w:val="22"/>
-              <w:ind w:firstLine="420"/>
+              <w:ind w:firstLine="400"/>
               <w:rPr>
                 <w:rFonts w:ascii="Arial Unicode MS" w:eastAsia="Arial Unicode MS" w:hAnsi="Arial Unicode MS" w:cs="Arial Unicode MS"/>
               </w:rPr>
@@ -14522,7 +14924,7 @@
           <w:p>
             <w:pPr>
               <w:pStyle w:val="22"/>
-              <w:ind w:firstLine="420"/>
+              <w:ind w:firstLine="400"/>
               <w:rPr>
                 <w:rFonts w:ascii="Arial Unicode MS" w:eastAsia="Arial Unicode MS" w:hAnsi="Arial Unicode MS" w:cs="Arial Unicode MS"/>
               </w:rPr>
@@ -14554,7 +14956,7 @@
           <w:p>
             <w:pPr>
               <w:pStyle w:val="22"/>
-              <w:ind w:firstLine="420"/>
+              <w:ind w:firstLine="400"/>
               <w:rPr>
                 <w:rFonts w:ascii="Arial Unicode MS" w:eastAsia="Arial Unicode MS" w:hAnsi="Arial Unicode MS" w:cs="Arial Unicode MS"/>
               </w:rPr>
@@ -14586,7 +14988,7 @@
           <w:p>
             <w:pPr>
               <w:pStyle w:val="22"/>
-              <w:ind w:firstLine="420"/>
+              <w:ind w:firstLine="400"/>
               <w:rPr>
                 <w:rFonts w:ascii="Arial Unicode MS" w:eastAsia="Arial Unicode MS" w:hAnsi="Arial Unicode MS" w:cs="Arial Unicode MS"/>
               </w:rPr>
@@ -14624,7 +15026,7 @@
           <w:p>
             <w:pPr>
               <w:pStyle w:val="22"/>
-              <w:ind w:firstLine="420"/>
+              <w:ind w:firstLine="400"/>
               <w:rPr>
                 <w:rFonts w:ascii="Arial Unicode MS" w:eastAsia="Arial Unicode MS" w:hAnsi="Arial Unicode MS" w:cs="Arial Unicode MS"/>
               </w:rPr>
@@ -14656,7 +15058,7 @@
           <w:p>
             <w:pPr>
               <w:pStyle w:val="22"/>
-              <w:ind w:firstLine="420"/>
+              <w:ind w:firstLine="400"/>
               <w:rPr>
                 <w:rFonts w:ascii="Arial Unicode MS" w:eastAsia="Arial Unicode MS" w:hAnsi="Arial Unicode MS" w:cs="Arial Unicode MS"/>
               </w:rPr>
@@ -14688,7 +15090,7 @@
           <w:p>
             <w:pPr>
               <w:pStyle w:val="22"/>
-              <w:ind w:firstLine="420"/>
+              <w:ind w:firstLine="400"/>
               <w:rPr>
                 <w:rFonts w:ascii="Arial Unicode MS" w:eastAsia="Arial Unicode MS" w:hAnsi="Arial Unicode MS" w:cs="Arial Unicode MS"/>
               </w:rPr>
@@ -14720,7 +15122,7 @@
           <w:p>
             <w:pPr>
               <w:pStyle w:val="22"/>
-              <w:ind w:firstLine="420"/>
+              <w:ind w:firstLine="400"/>
               <w:rPr>
                 <w:rFonts w:ascii="Arial Unicode MS" w:eastAsia="Arial Unicode MS" w:hAnsi="Arial Unicode MS" w:cs="Arial Unicode MS"/>
               </w:rPr>
@@ -14752,7 +15154,7 @@
           <w:p>
             <w:pPr>
               <w:pStyle w:val="22"/>
-              <w:ind w:firstLine="420"/>
+              <w:ind w:firstLine="400"/>
               <w:rPr>
                 <w:rFonts w:ascii="Arial Unicode MS" w:eastAsia="Arial Unicode MS" w:hAnsi="Arial Unicode MS" w:cs="Arial Unicode MS"/>
               </w:rPr>
@@ -14784,7 +15186,7 @@
           <w:p>
             <w:pPr>
               <w:pStyle w:val="22"/>
-              <w:ind w:firstLine="420"/>
+              <w:ind w:firstLine="400"/>
               <w:rPr>
                 <w:rFonts w:ascii="Arial Unicode MS" w:eastAsia="Arial Unicode MS" w:hAnsi="Arial Unicode MS" w:cs="Arial Unicode MS"/>
               </w:rPr>
@@ -14809,7 +15211,7 @@
     </w:p>
     <w:p>
       <w:pPr>
-        <w:ind w:firstLine="480"/>
+        <w:ind w:firstLine="420"/>
       </w:pPr>
       <w:r>
         <w:rPr>
@@ -14856,7 +15258,7 @@
     </w:p>
     <w:p>
       <w:pPr>
-        <w:ind w:firstLine="480"/>
+        <w:ind w:firstLine="420"/>
       </w:pPr>
       <w:r>
         <w:rPr>
@@ -14879,10 +15281,9 @@
     </w:p>
     <w:p>
       <w:pPr>
-        <w:ind w:firstLine="480"/>
-      </w:pPr>
-      <w:r>
-        <w:lastRenderedPageBreak/>
+        <w:ind w:firstLine="420"/>
+      </w:pPr>
+      <w:r>
         <w:t>IN/OUT</w:t>
       </w:r>
       <w:r>
@@ -14894,7 +15295,7 @@
     </w:p>
     <w:p>
       <w:pPr>
-        <w:ind w:firstLine="480"/>
+        <w:ind w:firstLine="420"/>
       </w:pPr>
       <w:r>
         <w:rPr>
@@ -14905,12 +15306,13 @@
     </w:p>
     <w:p>
       <w:pPr>
-        <w:ind w:firstLine="480"/>
+        <w:ind w:firstLine="420"/>
       </w:pPr>
       <w:r>
         <w:rPr>
           <w:rFonts w:hint="eastAsia"/>
         </w:rPr>
+        <w:lastRenderedPageBreak/>
         <w:t>也就是说，应该把能用的描述宏都用上，以期尽量具体地描述一个参数。</w:t>
       </w:r>
     </w:p>
@@ -14933,7 +15335,7 @@
     </w:p>
     <w:p>
       <w:pPr>
-        <w:ind w:firstLine="480"/>
+        <w:ind w:firstLine="420"/>
       </w:pPr>
       <w:r>
         <w:t>参数列表的格式为：</w:t>
@@ -15131,7 +15533,7 @@
     </w:p>
     <w:p>
       <w:pPr>
-        <w:ind w:firstLine="480"/>
+        <w:ind w:firstLine="420"/>
       </w:pPr>
       <w:hyperlink w:anchor="_3.3.4_参数描述宏" w:history="1">
         <w:r>
@@ -15164,7 +15566,7 @@
     </w:p>
     <w:p>
       <w:pPr>
-        <w:ind w:firstLine="480"/>
+        <w:ind w:firstLine="420"/>
       </w:pPr>
       <w:r>
         <w:t>参数命名规范与</w:t>
@@ -15200,216 +15602,276 @@
     </w:p>
     <w:p>
       <w:pPr>
-        <w:ind w:firstLine="480"/>
+        <w:ind w:firstLine="420"/>
+        <w:rPr>
+          <w:color w:val="FF0000"/>
+        </w:rPr>
+      </w:pPr>
+      <w:r>
         <w:rPr>
           <w:rFonts w:hint="eastAsia"/>
           <w:color w:val="FF0000"/>
         </w:rPr>
-      </w:pPr>
-      <w:bookmarkStart w:id="3" w:name="_GoBack"/>
+        <w:t>对于明确知道无参的函数，要表明</w:t>
+      </w:r>
       <w:r>
         <w:rPr>
           <w:rFonts w:hint="eastAsia"/>
           <w:color w:val="FF0000"/>
         </w:rPr>
-        <w:t>对于明确知道无参的函数，要表明</w:t>
+        <w:t>void</w:t>
       </w:r>
       <w:r>
         <w:rPr>
           <w:rFonts w:hint="eastAsia"/>
           <w:color w:val="FF0000"/>
         </w:rPr>
-        <w:t>void</w:t>
+        <w:t>。</w:t>
+      </w:r>
+    </w:p>
+    <w:p>
+      <w:pPr>
+        <w:pStyle w:val="3"/>
+        <w:rPr>
+          <w:rFonts w:ascii="Fixedsys" w:hAnsi="Fixedsys" w:hint="eastAsia"/>
+        </w:rPr>
+      </w:pPr>
+      <w:r>
+        <w:rPr>
+          <w:rFonts w:hint="eastAsia"/>
+        </w:rPr>
+        <w:t>3.3.</w:t>
+      </w:r>
+      <w:r>
+        <w:t>7</w:t>
+      </w:r>
+      <w:r>
+        <w:t xml:space="preserve"> </w:t>
+      </w:r>
+      <w:r>
+        <w:rPr>
+          <w:rFonts w:ascii="Fixedsys" w:hAnsi="Fixedsys" w:hint="eastAsia"/>
+        </w:rPr>
+        <w:t>存储类型</w:t>
+      </w:r>
+    </w:p>
+    <w:p>
+      <w:pPr>
+        <w:ind w:firstLine="420"/>
+      </w:pPr>
+      <w:r>
+        <w:t xml:space="preserve">"extern", "static", </w:t>
+      </w:r>
+      <w:r>
+        <w:rPr>
+          <w:rFonts w:hint="eastAsia"/>
+        </w:rPr>
+        <w:t>“</w:t>
+      </w:r>
+      <w:r>
+        <w:t>explicit</w:t>
+      </w:r>
+      <w:r>
+        <w:rPr>
+          <w:rFonts w:hint="eastAsia"/>
+        </w:rPr>
+        <w:t>”</w:t>
+      </w:r>
+      <w:r>
+        <w:t>等函数</w:t>
+      </w:r>
+      <w:r>
+        <w:rPr>
+          <w:rFonts w:ascii="Fixedsys" w:hAnsi="Fixedsys" w:hint="eastAsia"/>
+        </w:rPr>
+        <w:t>存储类型</w:t>
+      </w:r>
+      <w:r>
+        <w:rPr>
+          <w:rFonts w:ascii="Fixedsys" w:hAnsi="Fixedsys" w:hint="eastAsia"/>
+        </w:rPr>
+        <w:t>说明</w:t>
+      </w:r>
+      <w:r>
+        <w:t>应该在声明和定义中一致并且显式地使用。不允许隐式地使用一个类型声明，也不允许一个</w:t>
+      </w:r>
+      <w:r>
+        <w:rPr>
+          <w:rFonts w:hint="eastAsia"/>
+        </w:rPr>
+        <w:t>存储</w:t>
+      </w:r>
+      <w:r>
+        <w:t>类型仅存在于函数的声明或定义中。</w:t>
+      </w:r>
+    </w:p>
+    <w:p>
+      <w:pPr>
+        <w:pStyle w:val="3"/>
+        <w:rPr>
+          <w:rFonts w:ascii="Fixedsys" w:hAnsi="Fixedsys" w:hint="eastAsia"/>
+        </w:rPr>
+      </w:pPr>
+      <w:r>
+        <w:rPr>
+          <w:rFonts w:hint="eastAsia"/>
+        </w:rPr>
+        <w:t>3.3.8</w:t>
+      </w:r>
+      <w:r>
+        <w:rPr>
+          <w:rFonts w:hint="eastAsia"/>
+        </w:rPr>
+        <w:t xml:space="preserve"> </w:t>
+      </w:r>
+      <w:r>
+        <w:t>成员函数的</w:t>
+      </w:r>
+      <w:r>
+        <w:rPr>
+          <w:rFonts w:ascii="Fixedsys" w:hAnsi="Fixedsys" w:hint="eastAsia"/>
+        </w:rPr>
+        <w:t>存储类</w:t>
+      </w:r>
+      <w:r>
+        <w:rPr>
+          <w:rFonts w:ascii="Fixedsys" w:hAnsi="Fixedsys" w:hint="eastAsia"/>
+        </w:rPr>
+        <w:t>型</w:t>
+      </w:r>
+    </w:p>
+    <w:p>
+      <w:pPr>
+        <w:ind w:firstLine="420"/>
+      </w:pPr>
+      <w:r>
+        <w:t>由于</w:t>
+      </w:r>
+      <w:r>
+        <w:t>C++</w:t>
+      </w:r>
+      <w:r>
+        <w:t>语言的限制，成员函数的</w:t>
+      </w:r>
+      <w:r>
+        <w:t xml:space="preserve"> "static", "virtual", "explicit" </w:t>
+      </w:r>
+      <w:r>
+        <w:t>等</w:t>
+      </w:r>
+      <w:r>
+        <w:rPr>
+          <w:rFonts w:ascii="Fixedsys" w:hAnsi="Fixedsys" w:hint="eastAsia"/>
+        </w:rPr>
+        <w:t>存储类</w:t>
+      </w:r>
+      <w:r>
+        <w:rPr>
+          <w:rFonts w:ascii="Fixedsys" w:hAnsi="Fixedsys" w:hint="eastAsia"/>
+        </w:rPr>
+        <w:t>型</w:t>
+      </w:r>
+      <w:r>
+        <w:rPr>
+          <w:rFonts w:ascii="Fixedsys" w:hAnsi="Fixedsys" w:hint="eastAsia"/>
+        </w:rPr>
+        <w:t>说明不允许出现在</w:t>
+      </w:r>
+      <w:r>
+        <w:rPr>
+          <w:rFonts w:ascii="Fixedsys" w:hAnsi="Fixedsys" w:hint="eastAsia"/>
+        </w:rPr>
+        <w:t>类外的</w:t>
+      </w:r>
+      <w:r>
+        <w:rPr>
+          <w:rFonts w:ascii="Fixedsys" w:hAnsi="Fixedsys" w:hint="eastAsia"/>
+        </w:rPr>
+        <w:t>函数定义中。</w:t>
+      </w:r>
+      <w:r>
+        <w:t xml:space="preserve"> </w:t>
+      </w:r>
+      <w:r>
+        <w:rPr>
+          <w:rFonts w:hint="eastAsia"/>
+        </w:rPr>
+        <w:t>但是为了明确起见，这些存</w:t>
       </w:r>
       <w:r>
         <w:rPr>
           <w:rFonts w:hint="eastAsia"/>
           <w:color w:val="FF0000"/>
         </w:rPr>
+        <w:t>储类</w:t>
+      </w:r>
+      <w:r>
+        <w:rPr>
+          <w:rFonts w:hint="eastAsia"/>
+          <w:color w:val="FF0000"/>
+        </w:rPr>
+        <w:t>型</w:t>
+      </w:r>
+      <w:r>
+        <w:rPr>
+          <w:rFonts w:hint="eastAsia"/>
+          <w:color w:val="FF0000"/>
+        </w:rPr>
+        <w:t>应以注释的形式在定义中给出</w:t>
+      </w:r>
+      <w:r>
+        <w:rPr>
+          <w:rFonts w:hint="eastAsia"/>
+        </w:rPr>
         <w:t>。</w:t>
-      </w:r>
-    </w:p>
-    <w:bookmarkEnd w:id="3"/>
-    <w:p>
-      <w:pPr>
-        <w:pStyle w:val="3"/>
-        <w:rPr>
-          <w:rFonts w:ascii="Fixedsys" w:hAnsi="Fixedsys" w:hint="eastAsia"/>
-        </w:rPr>
-      </w:pPr>
-      <w:r>
-        <w:rPr>
-          <w:rFonts w:hint="eastAsia"/>
-        </w:rPr>
-        <w:t>3.3.</w:t>
-      </w:r>
-      <w:r>
-        <w:t>7</w:t>
-      </w:r>
-      <w:r>
-        <w:rPr>
-          <w:rFonts w:hint="eastAsia"/>
-        </w:rPr>
-        <w:t xml:space="preserve"> </w:t>
-      </w:r>
-      <w:r>
-        <w:rPr>
-          <w:rFonts w:ascii="Fixedsys" w:hAnsi="Fixedsys" w:hint="eastAsia"/>
-        </w:rPr>
-        <w:t>存储类型</w:t>
       </w:r>
     </w:p>
     <w:p>
       <w:pPr>
-        <w:ind w:firstLine="480"/>
-      </w:pPr>
-      <w:r>
-        <w:t xml:space="preserve">"extern", "static", "inline" </w:t>
-      </w:r>
-      <w:r>
-        <w:rPr>
-          <w:rFonts w:hint="eastAsia"/>
-        </w:rPr>
-        <w:t>“</w:t>
-      </w:r>
-      <w:r>
-        <w:t>explicit</w:t>
-      </w:r>
-      <w:r>
-        <w:rPr>
-          <w:rFonts w:hint="eastAsia"/>
-        </w:rPr>
-        <w:t>”</w:t>
-      </w:r>
-      <w:r>
-        <w:t>等函数</w:t>
-      </w:r>
-      <w:r>
-        <w:rPr>
-          <w:rFonts w:ascii="Fixedsys" w:hAnsi="Fixedsys" w:hint="eastAsia"/>
-        </w:rPr>
-        <w:t>存储类说明</w:t>
-      </w:r>
-      <w:r>
-        <w:t>应该在声明和定义中一致并且显式地使用。不允许隐式地使用一个类型声明，也不允许一个类型声明仅存在于函数的声明或定义中。</w:t>
-      </w:r>
-    </w:p>
-    <w:p>
-      <w:pPr>
-        <w:pStyle w:val="3"/>
-        <w:rPr>
-          <w:rFonts w:ascii="Fixedsys" w:hAnsi="Fixedsys" w:hint="eastAsia"/>
-        </w:rPr>
-      </w:pPr>
-      <w:r>
-        <w:rPr>
-          <w:rFonts w:hint="eastAsia"/>
-        </w:rPr>
-        <w:t>3.3.8</w:t>
-      </w:r>
-      <w:r>
-        <w:rPr>
-          <w:rFonts w:hint="eastAsia"/>
-        </w:rPr>
-        <w:t xml:space="preserve"> </w:t>
-      </w:r>
-      <w:r>
-        <w:t>成员函数的</w:t>
-      </w:r>
-      <w:r>
-        <w:rPr>
-          <w:rFonts w:ascii="Fixedsys" w:hAnsi="Fixedsys" w:hint="eastAsia"/>
-        </w:rPr>
-        <w:t>存储类</w:t>
-      </w:r>
-    </w:p>
-    <w:p>
-      <w:pPr>
-        <w:ind w:firstLine="480"/>
-      </w:pPr>
-      <w:r>
-        <w:t>由于</w:t>
-      </w:r>
-      <w:r>
-        <w:t>C++</w:t>
-      </w:r>
-      <w:r>
-        <w:t>语言的限制，成员函数的</w:t>
-      </w:r>
-      <w:r>
-        <w:t xml:space="preserve"> "static", "virtual", "explicit" </w:t>
-      </w:r>
-      <w:r>
-        <w:t>等</w:t>
-      </w:r>
-      <w:r>
-        <w:rPr>
-          <w:rFonts w:ascii="Fixedsys" w:hAnsi="Fixedsys" w:hint="eastAsia"/>
-        </w:rPr>
-        <w:t>存储类</w:t>
-      </w:r>
-      <w:r>
-        <w:rPr>
-          <w:rFonts w:ascii="Fixedsys" w:hAnsi="Fixedsys" w:hint="eastAsia"/>
-        </w:rPr>
-        <w:t>型</w:t>
-      </w:r>
-      <w:r>
-        <w:rPr>
-          <w:rFonts w:ascii="Fixedsys" w:hAnsi="Fixedsys" w:hint="eastAsia"/>
-        </w:rPr>
-        <w:t>说明不允许出现在</w:t>
-      </w:r>
-      <w:r>
-        <w:rPr>
-          <w:rFonts w:ascii="Fixedsys" w:hAnsi="Fixedsys" w:hint="eastAsia"/>
-        </w:rPr>
-        <w:t>类外的</w:t>
-      </w:r>
-      <w:r>
-        <w:rPr>
-          <w:rFonts w:ascii="Fixedsys" w:hAnsi="Fixedsys" w:hint="eastAsia"/>
-        </w:rPr>
-        <w:t>函数定义中。</w:t>
-      </w:r>
-      <w:r>
-        <w:t xml:space="preserve"> </w:t>
-      </w:r>
-    </w:p>
-    <w:p>
-      <w:pPr>
-        <w:ind w:firstLine="480"/>
-      </w:pPr>
-      <w:r>
-        <w:rPr>
-          <w:rFonts w:hint="eastAsia"/>
-        </w:rPr>
-        <w:t>但是为了明确起见，这些存</w:t>
-      </w:r>
+        <w:ind w:firstLineChars="0" w:firstLine="0"/>
+        <w:rPr>
+          <w:color w:val="FF0000"/>
+        </w:rPr>
+      </w:pPr>
       <w:r>
         <w:rPr>
           <w:rFonts w:hint="eastAsia"/>
           <w:color w:val="FF0000"/>
         </w:rPr>
-        <w:t>储类</w:t>
+        <w:t>成员函数在类内定义</w:t>
       </w:r>
       <w:r>
         <w:rPr>
           <w:rFonts w:hint="eastAsia"/>
           <w:color w:val="FF0000"/>
         </w:rPr>
-        <w:t>型</w:t>
+        <w:t>或声明不需加</w:t>
       </w:r>
       <w:r>
         <w:rPr>
           <w:rFonts w:hint="eastAsia"/>
           <w:color w:val="FF0000"/>
         </w:rPr>
-        <w:t>应以注释的形式在定义中给出</w:t>
+        <w:t>inline</w:t>
       </w:r>
       <w:r>
         <w:rPr>
           <w:rFonts w:hint="eastAsia"/>
+          <w:color w:val="FF0000"/>
+        </w:rPr>
+        <w:t>，在类外定义时要加</w:t>
+      </w:r>
+      <w:r>
+        <w:rPr>
+          <w:rFonts w:hint="eastAsia"/>
+          <w:color w:val="FF0000"/>
+        </w:rPr>
+        <w:t>inline</w:t>
+      </w:r>
+      <w:r>
+        <w:rPr>
+          <w:rFonts w:hint="eastAsia"/>
+          <w:color w:val="FF0000"/>
         </w:rPr>
         <w:t>。</w:t>
       </w:r>
@@ -15720,13 +16182,6 @@
                 <w:color w:val="800000"/>
               </w:rPr>
               <w:br/>
-            </w:r>
-            <w:r>
-              <w:rPr>
-                <w:rFonts w:hint="eastAsia"/>
-                <w:color w:val="800000"/>
-              </w:rPr>
-              <w:lastRenderedPageBreak/>
               <w:t>}</w:t>
             </w:r>
           </w:p>
@@ -15735,10 +16190,9 @@
     </w:tbl>
     <w:p>
       <w:pPr>
-        <w:ind w:firstLine="480"/>
-      </w:pPr>
-      <w:r>
-        <w:lastRenderedPageBreak/>
+        <w:ind w:firstLine="420"/>
+      </w:pPr>
+      <w:r>
         <w:t>特别地，为缩短声明的长度，</w:t>
       </w:r>
       <w:r>
@@ -15759,6 +16213,7 @@
         <w:rPr>
           <w:rFonts w:hint="eastAsia"/>
         </w:rPr>
+        <w:lastRenderedPageBreak/>
         <w:t>3.3.9</w:t>
       </w:r>
       <w:r>
@@ -15773,7 +16228,7 @@
     </w:p>
     <w:p>
       <w:pPr>
-        <w:ind w:firstLine="480"/>
+        <w:ind w:firstLine="420"/>
         <w:rPr>
           <w:color w:val="FF0000"/>
         </w:rPr>
@@ -16653,7 +17108,7 @@
     </w:tbl>
     <w:p>
       <w:pPr>
-        <w:ind w:firstLine="480"/>
+        <w:ind w:firstLine="420"/>
       </w:pPr>
     </w:p>
     <w:p>
@@ -16672,7 +17127,7 @@
     </w:p>
     <w:p>
       <w:pPr>
-        <w:ind w:firstLine="480"/>
+        <w:ind w:firstLine="420"/>
       </w:pPr>
       <w:r>
         <w:t>对于任何肯能抛出异常的函数</w:t>
@@ -16858,7 +17313,7 @@
     </w:tbl>
     <w:p>
       <w:pPr>
-        <w:ind w:firstLine="480"/>
+        <w:ind w:firstLine="420"/>
       </w:pPr>
     </w:p>
     <w:p>
@@ -16880,7 +17335,7 @@
     </w:p>
     <w:p>
       <w:pPr>
-        <w:ind w:firstLine="480"/>
+        <w:ind w:firstLine="420"/>
       </w:pPr>
       <w:r>
         <w:t>如果</w:t>
@@ -17192,81 +17647,75 @@
                 <w:color w:val="800000"/>
               </w:rPr>
               <w:br/>
+              <w:t xml:space="preserve">        </w:t>
+            </w:r>
+            <w:r>
+              <w:rPr>
+                <w:rFonts w:hint="eastAsia"/>
+              </w:rPr>
+              <w:t>// =====================================================================</w:t>
+            </w:r>
+            <w:r>
+              <w:rPr>
+                <w:rFonts w:hint="eastAsia"/>
+              </w:rPr>
+              <w:br/>
             </w:r>
             <w:r>
               <w:rPr>
                 <w:rFonts w:hint="eastAsia"/>
                 <w:color w:val="800000"/>
               </w:rPr>
+              <w:t>        </w:t>
+            </w:r>
+            <w:r>
+              <w:rPr>
+                <w:rFonts w:hint="eastAsia"/>
+              </w:rPr>
+              <w:t xml:space="preserve">// = </w:t>
+            </w:r>
+            <w:r>
+              <w:rPr>
+                <w:rFonts w:hint="eastAsia"/>
+              </w:rPr>
+              <w:t>判断指定模块是不是刚刚被装入，由于在</w:t>
+            </w:r>
+            <w:r>
+              <w:rPr>
+                <w:rFonts w:hint="eastAsia"/>
+              </w:rPr>
+              <w:t>NT</w:t>
+            </w:r>
+            <w:r>
+              <w:rPr>
+                <w:rFonts w:hint="eastAsia"/>
+              </w:rPr>
+              <w:t>系列平台中，“</w:t>
+            </w:r>
+            <w:r>
+              <w:rPr>
+                <w:rFonts w:hint="eastAsia"/>
+              </w:rPr>
+              <w:t>A</w:t>
+            </w:r>
+            <w:r>
+              <w:rPr>
+                <w:rFonts w:hint="eastAsia"/>
+              </w:rPr>
+              <w:t>”系列函数都是</w:t>
+            </w:r>
+            <w:r>
+              <w:rPr>
+                <w:rFonts w:hint="eastAsia"/>
+              </w:rPr>
+              <w:br/>
+            </w:r>
+            <w:r>
+              <w:rPr>
+                <w:rFonts w:hint="eastAsia"/>
+                <w:color w:val="800000"/>
+              </w:rPr>
               <w:lastRenderedPageBreak/>
-              <w:t xml:space="preserve">        </w:t>
-            </w:r>
-            <w:r>
-              <w:rPr>
-                <w:rFonts w:hint="eastAsia"/>
-              </w:rPr>
-              <w:t>// =====================================================================</w:t>
-            </w:r>
-            <w:r>
-              <w:rPr>
-                <w:rFonts w:hint="eastAsia"/>
-              </w:rPr>
-              <w:br/>
-            </w:r>
-            <w:r>
-              <w:rPr>
-                <w:rFonts w:hint="eastAsia"/>
-                <w:color w:val="800000"/>
-              </w:rPr>
-              <w:t>        </w:t>
-            </w:r>
-            <w:r>
-              <w:rPr>
-                <w:rFonts w:hint="eastAsia"/>
-              </w:rPr>
-              <w:t xml:space="preserve">// = </w:t>
-            </w:r>
-            <w:r>
-              <w:rPr>
-                <w:rFonts w:hint="eastAsia"/>
-              </w:rPr>
-              <w:t>判断指定模块是不是刚刚被装入，由于在</w:t>
-            </w:r>
-            <w:r>
-              <w:rPr>
-                <w:rFonts w:hint="eastAsia"/>
-              </w:rPr>
-              <w:t>NT</w:t>
-            </w:r>
-            <w:r>
-              <w:rPr>
-                <w:rFonts w:hint="eastAsia"/>
-              </w:rPr>
-              <w:t>系列平台中，“</w:t>
-            </w:r>
-            <w:r>
-              <w:rPr>
-                <w:rFonts w:hint="eastAsia"/>
-              </w:rPr>
-              <w:t>A</w:t>
-            </w:r>
-            <w:r>
-              <w:rPr>
-                <w:rFonts w:hint="eastAsia"/>
-              </w:rPr>
-              <w:t>”系列函数都是</w:t>
-            </w:r>
-            <w:r>
-              <w:rPr>
-                <w:rFonts w:hint="eastAsia"/>
-              </w:rPr>
-              <w:br/>
-            </w:r>
-            <w:r>
-              <w:rPr>
-                <w:rFonts w:hint="eastAsia"/>
-                <w:color w:val="800000"/>
-              </w:rPr>
               <w:t xml:space="preserve">        </w:t>
             </w:r>
             <w:r>
@@ -18308,7 +18757,7 @@
     </w:tbl>
     <w:p>
       <w:pPr>
-        <w:ind w:firstLine="480"/>
+        <w:ind w:firstLine="420"/>
       </w:pPr>
       <w:r>
         <w:rPr>
@@ -18320,7 +18769,7 @@
     </w:p>
     <w:p>
       <w:pPr>
-        <w:ind w:firstLine="480"/>
+        <w:ind w:firstLine="420"/>
       </w:pPr>
       <w:r>
         <w:rPr>
@@ -18369,13 +18818,19 @@
     </w:p>
     <w:p>
       <w:pPr>
-        <w:ind w:firstLine="480"/>
+        <w:ind w:firstLine="420"/>
       </w:pPr>
       <w:r>
         <w:t>所有系统</w:t>
       </w:r>
       <w:r>
         <w:t>API</w:t>
+      </w:r>
+      <w:r>
+        <w:rPr>
+          <w:rFonts w:hint="eastAsia"/>
+        </w:rPr>
+        <w:t>或者全局函数</w:t>
       </w:r>
       <w:r>
         <w:t>调用前都要加上全局名称解析符</w:t>
@@ -18528,150 +18983,150 @@
                 <w:rFonts w:hint="eastAsia"/>
                 <w:color w:val="0000FF"/>
               </w:rPr>
+              <w:t>if</w:t>
+            </w:r>
+            <w:r>
+              <w:rPr>
+                <w:rFonts w:hint="eastAsia"/>
+              </w:rPr>
+              <w:t xml:space="preserve"> (</w:t>
+            </w:r>
+            <w:r>
+              <w:rPr>
+                <w:rFonts w:hint="eastAsia"/>
+                <w:color w:val="FF0000"/>
+              </w:rPr>
+              <w:t>0</w:t>
+            </w:r>
+            <w:r>
+              <w:rPr>
+                <w:rFonts w:hint="eastAsia"/>
+              </w:rPr>
+              <w:t xml:space="preserve"> == ::</w:t>
+            </w:r>
+            <w:r>
+              <w:rPr>
+                <w:rFonts w:hint="eastAsia"/>
+                <w:color w:val="880000"/>
+              </w:rPr>
+              <w:t>GetTempFileName</w:t>
+            </w:r>
+            <w:r>
+              <w:rPr>
+                <w:rFonts w:hint="eastAsia"/>
+              </w:rPr>
+              <w:t>(</w:t>
+            </w:r>
+            <w:r>
+              <w:rPr>
+                <w:rFonts w:hint="eastAsia"/>
+                <w:color w:val="808080"/>
+              </w:rPr>
+              <w:t>m_basedir</w:t>
+            </w:r>
+            <w:r>
+              <w:rPr>
+                <w:rFonts w:hint="eastAsia"/>
+              </w:rPr>
+              <w:t>.</w:t>
+            </w:r>
+            <w:r>
+              <w:rPr>
+                <w:rFonts w:hint="eastAsia"/>
+                <w:color w:val="880000"/>
+              </w:rPr>
+              <w:t>c_str</w:t>
+            </w:r>
+            <w:r>
+              <w:rPr>
+                <w:rFonts w:hint="eastAsia"/>
+              </w:rPr>
+              <w:t xml:space="preserve">(), </w:t>
+            </w:r>
+            <w:r>
+              <w:rPr>
+                <w:rFonts w:hint="eastAsia"/>
+                <w:color w:val="FF8000"/>
+              </w:rPr>
+              <w:t>byT</w:t>
+            </w:r>
+            <w:r>
+              <w:rPr>
+                <w:rFonts w:hint="eastAsia"/>
+              </w:rPr>
+              <w:t>(</w:t>
+            </w:r>
+            <w:r>
+              <w:rPr>
+                <w:rFonts w:hint="eastAsia"/>
+                <w:color w:val="008080"/>
+              </w:rPr>
+              <w:t>"bai"</w:t>
+            </w:r>
+            <w:r>
+              <w:rPr>
+                <w:rFonts w:hint="eastAsia"/>
+              </w:rPr>
+              <w:t xml:space="preserve">), </w:t>
+            </w:r>
+            <w:r>
+              <w:rPr>
+                <w:rFonts w:hint="eastAsia"/>
+                <w:color w:val="FF0000"/>
+              </w:rPr>
+              <w:t>0</w:t>
+            </w:r>
+            <w:r>
+              <w:rPr>
+                <w:rFonts w:hint="eastAsia"/>
+              </w:rPr>
+              <w:t xml:space="preserve">, </w:t>
+            </w:r>
+            <w:r>
+              <w:rPr>
+                <w:rFonts w:hint="eastAsia"/>
+                <w:color w:val="808080"/>
+              </w:rPr>
+              <w:t>stR</w:t>
+            </w:r>
+            <w:r>
+              <w:rPr>
+                <w:rFonts w:hint="eastAsia"/>
+              </w:rPr>
+              <w:t>.</w:t>
+            </w:r>
+            <w:r>
+              <w:rPr>
+                <w:rFonts w:hint="eastAsia"/>
+                <w:color w:val="880000"/>
+              </w:rPr>
+              <w:t>ref</w:t>
+            </w:r>
+            <w:r>
+              <w:rPr>
+                <w:rFonts w:hint="eastAsia"/>
+              </w:rPr>
+              <w:t>()))</w:t>
+            </w:r>
+            <w:r>
+              <w:rPr>
+                <w:rFonts w:hint="eastAsia"/>
+              </w:rPr>
+              <w:br/>
+              <w:t>{</w:t>
+            </w:r>
+            <w:r>
+              <w:rPr>
+                <w:rFonts w:hint="eastAsia"/>
+              </w:rPr>
+              <w:br/>
+            </w:r>
+            <w:r>
+              <w:rPr>
+                <w:rFonts w:hint="eastAsia"/>
+                <w:color w:val="008000"/>
+              </w:rPr>
               <w:lastRenderedPageBreak/>
-              <w:t>if</w:t>
-            </w:r>
-            <w:r>
-              <w:rPr>
-                <w:rFonts w:hint="eastAsia"/>
-              </w:rPr>
-              <w:t xml:space="preserve"> (</w:t>
-            </w:r>
-            <w:r>
-              <w:rPr>
-                <w:rFonts w:hint="eastAsia"/>
-                <w:color w:val="FF0000"/>
-              </w:rPr>
-              <w:t>0</w:t>
-            </w:r>
-            <w:r>
-              <w:rPr>
-                <w:rFonts w:hint="eastAsia"/>
-              </w:rPr>
-              <w:t xml:space="preserve"> == ::</w:t>
-            </w:r>
-            <w:r>
-              <w:rPr>
-                <w:rFonts w:hint="eastAsia"/>
-                <w:color w:val="880000"/>
-              </w:rPr>
-              <w:t>GetTempFileName</w:t>
-            </w:r>
-            <w:r>
-              <w:rPr>
-                <w:rFonts w:hint="eastAsia"/>
-              </w:rPr>
-              <w:t>(</w:t>
-            </w:r>
-            <w:r>
-              <w:rPr>
-                <w:rFonts w:hint="eastAsia"/>
-                <w:color w:val="808080"/>
-              </w:rPr>
-              <w:t>m_basedir</w:t>
-            </w:r>
-            <w:r>
-              <w:rPr>
-                <w:rFonts w:hint="eastAsia"/>
-              </w:rPr>
-              <w:t>.</w:t>
-            </w:r>
-            <w:r>
-              <w:rPr>
-                <w:rFonts w:hint="eastAsia"/>
-                <w:color w:val="880000"/>
-              </w:rPr>
-              <w:t>c_str</w:t>
-            </w:r>
-            <w:r>
-              <w:rPr>
-                <w:rFonts w:hint="eastAsia"/>
-              </w:rPr>
-              <w:t xml:space="preserve">(), </w:t>
-            </w:r>
-            <w:r>
-              <w:rPr>
-                <w:rFonts w:hint="eastAsia"/>
-                <w:color w:val="FF8000"/>
-              </w:rPr>
-              <w:t>byT</w:t>
-            </w:r>
-            <w:r>
-              <w:rPr>
-                <w:rFonts w:hint="eastAsia"/>
-              </w:rPr>
-              <w:t>(</w:t>
-            </w:r>
-            <w:r>
-              <w:rPr>
-                <w:rFonts w:hint="eastAsia"/>
-                <w:color w:val="008080"/>
-              </w:rPr>
-              <w:t>"bai"</w:t>
-            </w:r>
-            <w:r>
-              <w:rPr>
-                <w:rFonts w:hint="eastAsia"/>
-              </w:rPr>
-              <w:t xml:space="preserve">), </w:t>
-            </w:r>
-            <w:r>
-              <w:rPr>
-                <w:rFonts w:hint="eastAsia"/>
-                <w:color w:val="FF0000"/>
-              </w:rPr>
-              <w:t>0</w:t>
-            </w:r>
-            <w:r>
-              <w:rPr>
-                <w:rFonts w:hint="eastAsia"/>
-              </w:rPr>
-              <w:t xml:space="preserve">, </w:t>
-            </w:r>
-            <w:r>
-              <w:rPr>
-                <w:rFonts w:hint="eastAsia"/>
-                <w:color w:val="808080"/>
-              </w:rPr>
-              <w:t>stR</w:t>
-            </w:r>
-            <w:r>
-              <w:rPr>
-                <w:rFonts w:hint="eastAsia"/>
-              </w:rPr>
-              <w:t>.</w:t>
-            </w:r>
-            <w:r>
-              <w:rPr>
-                <w:rFonts w:hint="eastAsia"/>
-                <w:color w:val="880000"/>
-              </w:rPr>
-              <w:t>ref</w:t>
-            </w:r>
-            <w:r>
-              <w:rPr>
-                <w:rFonts w:hint="eastAsia"/>
-              </w:rPr>
-              <w:t>()))</w:t>
-            </w:r>
-            <w:r>
-              <w:rPr>
-                <w:rFonts w:hint="eastAsia"/>
-              </w:rPr>
-              <w:br/>
-              <w:t>{</w:t>
-            </w:r>
-            <w:r>
-              <w:rPr>
-                <w:rFonts w:hint="eastAsia"/>
-              </w:rPr>
-              <w:br/>
-            </w:r>
-            <w:r>
-              <w:rPr>
-                <w:rFonts w:hint="eastAsia"/>
-                <w:color w:val="008000"/>
-              </w:rPr>
               <w:t>    // ...</w:t>
             </w:r>
             <w:r>
@@ -18687,7 +19142,7 @@
     </w:tbl>
     <w:p>
       <w:pPr>
-        <w:ind w:firstLine="480"/>
+        <w:ind w:firstLine="420"/>
       </w:pPr>
     </w:p>
     <w:sectPr>
@@ -18705,7 +19160,7 @@
   <w:endnote w:type="separator" w:id="-1">
     <w:p>
       <w:pPr>
-        <w:ind w:firstLine="480"/>
+        <w:ind w:firstLine="420"/>
       </w:pPr>
       <w:r>
         <w:separator/>
@@ -18715,7 +19170,7 @@
   <w:endnote w:type="continuationSeparator" w:id="0">
     <w:p>
       <w:pPr>
-        <w:ind w:firstLine="480"/>
+        <w:ind w:firstLine="420"/>
       </w:pPr>
       <w:r>
         <w:continuationSeparator/>
@@ -18760,7 +19215,7 @@
   <w:footnote w:type="separator" w:id="-1">
     <w:p>
       <w:pPr>
-        <w:ind w:firstLine="480"/>
+        <w:ind w:firstLine="420"/>
       </w:pPr>
       <w:r>
         <w:separator/>
@@ -18770,7 +19225,7 @@
   <w:footnote w:type="continuationSeparator" w:id="0">
     <w:p>
       <w:pPr>
-        <w:ind w:firstLine="480"/>
+        <w:ind w:firstLine="420"/>
       </w:pPr>
       <w:r>
         <w:continuationSeparator/>
@@ -20577,7 +21032,7 @@
     <w:name w:val="Normal"/>
     <w:aliases w:val="正文2"/>
     <w:qFormat/>
-    <w:rsid w:val="00F902CE"/>
+    <w:rsid w:val="00C74AA1"/>
     <w:pPr>
       <w:widowControl w:val="0"/>
       <w:ind w:firstLineChars="200" w:firstLine="200"/>
@@ -20585,7 +21040,6 @@
     </w:pPr>
     <w:rPr>
       <w:rFonts w:ascii="Times New Roman" w:eastAsia="宋体" w:hAnsi="Times New Roman"/>
-      <w:sz w:val="24"/>
     </w:rPr>
   </w:style>
   <w:style w:type="paragraph" w:styleId="1">
@@ -20965,9 +21419,6 @@
       <w:ind w:firstLineChars="0" w:firstLine="0"/>
       <w:jc w:val="center"/>
     </w:pPr>
-    <w:rPr>
-      <w:sz w:val="21"/>
-    </w:rPr>
   </w:style>
   <w:style w:type="character" w:customStyle="1" w:styleId="02">
     <w:name w:val="表格正文0 字符"/>
@@ -21115,9 +21566,6 @@
     <w:pPr>
       <w:jc w:val="left"/>
     </w:pPr>
-    <w:rPr>
-      <w:sz w:val="21"/>
-    </w:rPr>
   </w:style>
   <w:style w:type="character" w:customStyle="1" w:styleId="23">
     <w:name w:val="表格正文2 字符"/>
@@ -21201,9 +21649,6 @@
     <w:pPr>
       <w:ind w:firstLineChars="0" w:firstLine="0"/>
     </w:pPr>
-    <w:rPr>
-      <w:sz w:val="21"/>
-    </w:rPr>
   </w:style>
   <w:style w:type="character" w:styleId="af">
     <w:name w:val="Mention"/>
@@ -21513,7 +21958,7 @@
 </file>
 
 <file path=customXml/itemProps1.xml><?xml version="1.0" encoding="utf-8"?>
-<ds:datastoreItem xmlns:ds="http://schemas.openxmlformats.org/officeDocument/2006/customXml" ds:itemID="{7F0E6919-CD44-42D8-9CA0-E11CCF2FE39D}">
+<ds:datastoreItem xmlns:ds="http://schemas.openxmlformats.org/officeDocument/2006/customXml" ds:itemID="{0A74C330-9AC3-4257-A5DF-79E477AA642E}">
   <ds:schemaRefs>
     <ds:schemaRef ds:uri="http://schemas.openxmlformats.org/officeDocument/2006/bibliography"/>
   </ds:schemaRefs>

</xml_diff>